<commit_message>
continue to update paper
</commit_message>
<xml_diff>
--- a/docs/Ball, Farrow, Harrison Final Paper.docx
+++ b/docs/Ball, Farrow, Harrison Final Paper.docx
@@ -232,29 +232,55 @@
         <w:t xml:space="preserve">eries of categories and must phrase their responses in the form of a question. </w:t>
       </w:r>
       <w:r>
-        <w:rPr>
-          <w:highlight w:val="yellow"/>
-        </w:rPr>
-        <w:t>ABOUT THE SHOW’S POPULARITY</w:t>
-      </w:r>
-      <w:r>
-        <w:t xml:space="preserve"> </w:t>
+        <w:t>Each game is composed of three rounds: Jeopardy, Double Jeopardy, and Final Jeopardy. The first two rounds are made up of six categories with five answers of increasing difficulty and monetary value. If a contestant provides the correct question, they receive the amount that question is worth, otherwise they lose that amount.</w:t>
+      </w:r>
+    </w:p>
+    <w:p>
+      <w:pPr>
+        <w:pStyle w:val="Text"/>
+        <w:ind w:firstLine="180"/>
+      </w:pPr>
+      <w:r>
+        <w:t xml:space="preserve">Although </w:t>
+      </w:r>
+      <w:r>
+        <w:t xml:space="preserve">the original version of </w:t>
+      </w:r>
+      <w:r>
+        <w:rPr>
+          <w:i/>
+          <w:iCs/>
+        </w:rPr>
+        <w:t xml:space="preserve">Jeopardy! </w:t>
+      </w:r>
+      <w:r>
+        <w:t xml:space="preserve">premiered in 1964, </w:t>
+      </w:r>
+      <w:r>
+        <w:t xml:space="preserve">the show’s revival in 1984 with host Alex </w:t>
+      </w:r>
+      <w:proofErr w:type="spellStart"/>
+      <w:r>
+        <w:t>Trebek</w:t>
+      </w:r>
+      <w:proofErr w:type="spellEnd"/>
+      <w:r>
+        <w:t xml:space="preserve"> led to a run of more than 8,000 games </w:t>
+      </w:r>
+      <w:r>
+        <w:t>over 37 years</w:t>
       </w:r>
       <w:sdt>
         <w:sdtPr>
-          <w:id w:val="-2104091201"/>
+          <w:id w:val="-472909753"/>
           <w:citation/>
         </w:sdtPr>
-        <w:sdtEndPr/>
         <w:sdtContent>
           <w:r>
             <w:fldChar w:fldCharType="begin"/>
           </w:r>
           <w:r>
-            <w:rPr>
-              <w:highlight w:val="yellow"/>
-            </w:rPr>
-            <w:instrText xml:space="preserve"> CITATION Chr20 \l 1033 </w:instrText>
+            <w:instrText xml:space="preserve"> CITATION See20 \l 1033 </w:instrText>
           </w:r>
           <w:r>
             <w:fldChar w:fldCharType="separate"/>
@@ -262,9 +288,8 @@
           <w:r>
             <w:rPr>
               <w:noProof/>
-              <w:highlight w:val="yellow"/>
             </w:rPr>
-            <w:t>[2]</w:t>
+            <w:t xml:space="preserve"> [2]</w:t>
           </w:r>
           <w:r>
             <w:fldChar w:fldCharType="end"/>
@@ -272,10 +297,7 @@
         </w:sdtContent>
       </w:sdt>
       <w:r>
-        <w:t xml:space="preserve"> </w:t>
-      </w:r>
-      <w:r>
-        <w:t xml:space="preserve"> </w:t>
+        <w:t xml:space="preserve">. </w:t>
       </w:r>
     </w:p>
     <w:p>
@@ -284,60 +306,54 @@
         <w:ind w:firstLine="180"/>
       </w:pPr>
       <w:r>
-        <w:t xml:space="preserve">Although </w:t>
-      </w:r>
-      <w:r>
-        <w:t xml:space="preserve">the original version of </w:t>
-      </w:r>
-      <w:r>
-        <w:rPr>
-          <w:i/>
-          <w:iCs/>
-        </w:rPr>
-        <w:t xml:space="preserve">Jeopardy! </w:t>
-      </w:r>
-      <w:r>
-        <w:t xml:space="preserve">premiered in 1964, </w:t>
-      </w:r>
-      <w:r>
-        <w:t xml:space="preserve">the show’s revival in 1984 with host Alex </w:t>
-      </w:r>
-      <w:proofErr w:type="spellStart"/>
-      <w:r>
-        <w:t>Trebek</w:t>
-      </w:r>
-      <w:proofErr w:type="spellEnd"/>
-      <w:r>
-        <w:t xml:space="preserve">   has led to a run of more than 8,000 games that we wanted to analyze using the data provided on J! Archive to examine what has made this show such a game show staple. </w:t>
+        <w:t xml:space="preserve">Using data from 6,775 of those games, </w:t>
+      </w:r>
+      <w:r>
+        <w:t>w</w:t>
+      </w:r>
+      <w:r>
+        <w:t xml:space="preserve">e wanted to analyze using the data provided on J! Archive to examine what has made this show such a game show staple. </w:t>
+      </w:r>
+      <w:r>
+        <w:t>W</w:t>
+      </w:r>
+      <w:r>
+        <w:t xml:space="preserve">e examined trends </w:t>
+      </w:r>
+      <w:r>
+        <w:t>across game categories, player appearances, and Daily Doubles.</w:t>
       </w:r>
     </w:p>
     <w:p>
       <w:pPr>
+        <w:pStyle w:val="Heading1"/>
+      </w:pPr>
+      <w:r>
+        <w:t>Existing Research</w:t>
+      </w:r>
+    </w:p>
+    <w:p>
+      <w:pPr>
         <w:pStyle w:val="Text"/>
         <w:ind w:firstLine="180"/>
       </w:pPr>
       <w:r>
-        <w:t xml:space="preserve">Using data from 6,775 of those games, we examined trends among game categories, and player appearances, and utilized the database to create an interactive application. </w:t>
-      </w:r>
-    </w:p>
-    <w:p>
-      <w:pPr>
-        <w:pStyle w:val="Heading1"/>
-      </w:pPr>
-      <w:r>
-        <w:t>Existing Research</w:t>
-      </w:r>
-    </w:p>
-    <w:p>
-      <w:pPr>
-        <w:pStyle w:val="Text"/>
-        <w:ind w:firstLine="180"/>
-      </w:pPr>
-      <w:r>
-        <w:t xml:space="preserve">Jeopardy is a game show that </w:t>
-      </w:r>
-      <w:r>
-        <w:t xml:space="preserve">lends itself to trends and statistical studies. </w:t>
+        <w:t>Jeopardy</w:t>
+      </w:r>
+      <w:r>
+        <w:t>!</w:t>
+      </w:r>
+      <w:r>
+        <w:t xml:space="preserve"> is a game show that </w:t>
+      </w:r>
+      <w:r>
+        <w:t>lends itself to trends and statistical studies</w:t>
+      </w:r>
+      <w:r>
+        <w:t>, and trivia’s broad appeal gives the game an accessibility to players and viewers alike.</w:t>
+      </w:r>
+      <w:r>
+        <w:t xml:space="preserve"> </w:t>
       </w:r>
       <w:r>
         <w:t>S</w:t>
@@ -406,13 +422,36 @@
         </w:sdtContent>
       </w:sdt>
       <w:r>
-        <w:t xml:space="preserve"> provide </w:t>
+        <w:t xml:space="preserve"> </w:t>
+      </w:r>
+      <w:r>
+        <w:t xml:space="preserve">have </w:t>
+      </w:r>
+      <w:r>
+        <w:t>provide</w:t>
+      </w:r>
+      <w:r>
+        <w:t>d</w:t>
+      </w:r>
+      <w:r>
+        <w:t xml:space="preserve"> </w:t>
       </w:r>
       <w:r>
         <w:t xml:space="preserve">facts and statistics from the game, with data often coming from J! Archive. </w:t>
       </w:r>
       <w:r>
-        <w:t xml:space="preserve">Even sites like FiveThirtyEight have turned their analytical prowess on the game </w:t>
+        <w:t>Even sites like FiveThirtyEight have turned their analytical prowess on the game</w:t>
+      </w:r>
+      <w:r>
+        <w:t xml:space="preserve">, analyzing two of the show’s most notable players, Ken Jennings and James </w:t>
+      </w:r>
+      <w:proofErr w:type="spellStart"/>
+      <w:r>
+        <w:t>Holzhauer</w:t>
+      </w:r>
+      <w:proofErr w:type="spellEnd"/>
+      <w:r>
+        <w:t xml:space="preserve"> </w:t>
       </w:r>
       <w:sdt>
         <w:sdtPr>
@@ -451,19 +490,26 @@
         <w:ind w:firstLine="180"/>
       </w:pPr>
       <w:r>
-        <w:t xml:space="preserve">While we have no reason to doubt the </w:t>
-      </w:r>
-      <w:r>
-        <w:t>accuracy</w:t>
-      </w:r>
-      <w:r>
-        <w:t xml:space="preserve"> of these site’s work, it is currently difficult to reproduce their </w:t>
-      </w:r>
-      <w:r>
-        <w:t>analyses</w:t>
-      </w:r>
-      <w:r>
-        <w:t>. A large part of what we want to do with this paper is create a database that a user can mine for their own analysis.</w:t>
+        <w:t xml:space="preserve">The </w:t>
+      </w:r>
+      <w:proofErr w:type="gramStart"/>
+      <w:r>
+        <w:t>J!-</w:t>
+      </w:r>
+      <w:proofErr w:type="gramEnd"/>
+      <w:r>
+        <w:t xml:space="preserve">Archive has enabled all of this work, but one of the site’s limitations is its ability to interact with the data. </w:t>
+      </w:r>
+      <w:r>
+        <w:t xml:space="preserve">Our intention with this project was to take the data from </w:t>
+      </w:r>
+      <w:proofErr w:type="gramStart"/>
+      <w:r>
+        <w:t>J!-</w:t>
+      </w:r>
+      <w:proofErr w:type="gramEnd"/>
+      <w:r>
+        <w:t xml:space="preserve">Archive and create a database that could be used be researchers to analyze the data for themselves. </w:t>
       </w:r>
     </w:p>
     <w:p>
@@ -479,7 +525,18 @@
         <w:pStyle w:val="Text"/>
       </w:pPr>
       <w:r>
-        <w:t xml:space="preserve">Our approach to this project involved crawling the J! Archive, balancing the wealth of available data with the goals of this project. </w:t>
+        <w:t xml:space="preserve">Our approach to this project involved crawling the </w:t>
+      </w:r>
+      <w:proofErr w:type="gramStart"/>
+      <w:r>
+        <w:t>J!</w:t>
+      </w:r>
+      <w:r>
+        <w:t>-</w:t>
+      </w:r>
+      <w:proofErr w:type="gramEnd"/>
+      <w:r>
+        <w:t xml:space="preserve">Archive, balancing the wealth of available data with the goals of this project. </w:t>
       </w:r>
       <w:r>
         <w:t xml:space="preserve">Due to the connected nature of the data, we made the decision to build our project in a relational database using MySQL. Initial data collection and subsequent analysis took place using the R programming language. All source data </w:t>
@@ -608,7 +665,7 @@
               <w:sz w:val="18"/>
               <w:szCs w:val="18"/>
             </w:rPr>
-            <w:t>[5]</w:t>
+            <w:t>[7]</w:t>
           </w:r>
           <w:r>
             <w:rPr>
@@ -892,30 +949,14 @@
       <w:r>
         <w:t xml:space="preserve">Figure </w:t>
       </w:r>
-      <w:r>
-        <w:fldChar w:fldCharType="begin"/>
-      </w:r>
-      <w:r>
-        <w:instrText xml:space="preserve"> SEQ Figure \* ARAB</w:instrText>
-      </w:r>
-      <w:r>
-        <w:instrText xml:space="preserve">IC </w:instrText>
-      </w:r>
-      <w:r>
-        <w:fldChar w:fldCharType="separate"/>
-      </w:r>
-      <w:r>
-        <w:rPr>
-          <w:noProof/>
-        </w:rPr>
-        <w:t>1</w:t>
-      </w:r>
-      <w:r>
-        <w:rPr>
-          <w:noProof/>
-        </w:rPr>
-        <w:fldChar w:fldCharType="end"/>
-      </w:r>
+      <w:fldSimple w:instr=" SEQ Figure \* ARABIC ">
+        <w:r>
+          <w:rPr>
+            <w:noProof/>
+          </w:rPr>
+          <w:t>1</w:t>
+        </w:r>
+      </w:fldSimple>
       <w:bookmarkEnd w:id="3"/>
       <w:r>
         <w:t>: EER Diagram</w:t>
@@ -960,6 +1001,69 @@
           <w:szCs w:val="20"/>
         </w:rPr>
         <w:t xml:space="preserve">One of the first questions that we asked was, “Are there common categories that appear in multiple games?” </w:t>
+      </w:r>
+      <w:r>
+        <w:rPr>
+          <w:sz w:val="20"/>
+          <w:szCs w:val="20"/>
+        </w:rPr>
+        <w:fldChar w:fldCharType="begin"/>
+      </w:r>
+      <w:r>
+        <w:rPr>
+          <w:sz w:val="20"/>
+          <w:szCs w:val="20"/>
+        </w:rPr>
+        <w:instrText xml:space="preserve"> REF _Ref67580999 \h </w:instrText>
+      </w:r>
+      <w:r>
+        <w:rPr>
+          <w:sz w:val="20"/>
+          <w:szCs w:val="20"/>
+        </w:rPr>
+      </w:r>
+      <w:r>
+        <w:rPr>
+          <w:sz w:val="20"/>
+          <w:szCs w:val="20"/>
+        </w:rPr>
+        <w:instrText xml:space="preserve"> \* MERGEFORMAT </w:instrText>
+      </w:r>
+      <w:r>
+        <w:rPr>
+          <w:sz w:val="20"/>
+          <w:szCs w:val="20"/>
+        </w:rPr>
+        <w:fldChar w:fldCharType="separate"/>
+      </w:r>
+      <w:r>
+        <w:rPr>
+          <w:sz w:val="20"/>
+          <w:szCs w:val="20"/>
+        </w:rPr>
+        <w:t xml:space="preserve">Figure </w:t>
+      </w:r>
+      <w:r>
+        <w:rPr>
+          <w:noProof/>
+          <w:sz w:val="20"/>
+          <w:szCs w:val="20"/>
+        </w:rPr>
+        <w:t>2</w:t>
+      </w:r>
+      <w:r>
+        <w:rPr>
+          <w:sz w:val="20"/>
+          <w:szCs w:val="20"/>
+        </w:rPr>
+        <w:fldChar w:fldCharType="end"/>
+      </w:r>
+      <w:r>
+        <w:rPr>
+          <w:sz w:val="20"/>
+          <w:szCs w:val="20"/>
+        </w:rPr>
+        <w:t xml:space="preserve"> shows the 10 most common categories that appear in the database and the number of games that they appear in. Unsurprisingly, the most popular categories tend to be broad, offering the game designers significant flexibility to design clues.</w:t>
       </w:r>
     </w:p>
     <w:p>
@@ -1033,30 +1137,19 @@
           <w:szCs w:val="20"/>
         </w:rPr>
       </w:pPr>
+      <w:bookmarkStart w:id="5" w:name="_Ref67580999"/>
       <w:r>
         <w:t xml:space="preserve">Figure </w:t>
       </w:r>
-      <w:r>
-        <w:fldChar w:fldCharType="begin"/>
-      </w:r>
-      <w:r>
-        <w:instrText xml:space="preserve"> SEQ Figure \* ARABIC </w:instrText>
-      </w:r>
-      <w:r>
-        <w:fldChar w:fldCharType="separate"/>
-      </w:r>
-      <w:r>
-        <w:rPr>
-          <w:noProof/>
-        </w:rPr>
-        <w:t>2</w:t>
-      </w:r>
-      <w:r>
-        <w:rPr>
-          <w:noProof/>
-        </w:rPr>
-        <w:fldChar w:fldCharType="end"/>
-      </w:r>
+      <w:fldSimple w:instr=" SEQ Figure \* ARABIC ">
+        <w:r>
+          <w:rPr>
+            <w:noProof/>
+          </w:rPr>
+          <w:t>2</w:t>
+        </w:r>
+      </w:fldSimple>
+      <w:bookmarkEnd w:id="5"/>
       <w:r>
         <w:t>: Most common categories</w:t>
       </w:r>
@@ -1115,14 +1208,7 @@
           <w:sz w:val="20"/>
           <w:szCs w:val="20"/>
         </w:rPr>
-        <w:t xml:space="preserve">up to their current score, before seeing the answer. If the contestant gets the question correct, their wager </w:t>
-      </w:r>
-      <w:r>
-        <w:rPr>
-          <w:sz w:val="20"/>
-          <w:szCs w:val="20"/>
-        </w:rPr>
-        <w:t>is added to their current score. If the contestant gets the question wrong, the wager is subtracted from their current score.</w:t>
+        <w:t>up to their current score, before seeing the answer. If the contestant gets the question correct, their wager is added to their current score. If the contestant gets the question wrong, the wager is subtracted from their current score.</w:t>
       </w:r>
     </w:p>
     <w:p>
@@ -1130,13 +1216,31 @@
         <w:spacing w:line="252" w:lineRule="auto"/>
         <w:ind w:firstLine="187"/>
         <w:jc w:val="both"/>
-      </w:pPr>
-      <w:r>
-        <w:rPr>
-          <w:sz w:val="20"/>
-          <w:szCs w:val="20"/>
-        </w:rPr>
-        <w:t xml:space="preserve">Contestants like James </w:t>
+        <w:rPr>
+          <w:sz w:val="20"/>
+          <w:szCs w:val="20"/>
+        </w:rPr>
+      </w:pPr>
+      <w:r>
+        <w:rPr>
+          <w:sz w:val="20"/>
+          <w:szCs w:val="20"/>
+        </w:rPr>
+        <w:t xml:space="preserve">In each game, a single Daily Double appears in the first round, and two Daily Doubles appear in the second round. </w:t>
+      </w:r>
+      <w:r>
+        <w:rPr>
+          <w:sz w:val="20"/>
+          <w:szCs w:val="20"/>
+        </w:rPr>
+        <w:t>Historically, Daily Doubles tended to appear as contestants worked their way down a category, but c</w:t>
+      </w:r>
+      <w:r>
+        <w:rPr>
+          <w:sz w:val="20"/>
+          <w:szCs w:val="20"/>
+        </w:rPr>
+        <w:t xml:space="preserve">ontestants like James </w:t>
       </w:r>
       <w:proofErr w:type="spellStart"/>
       <w:r>
@@ -1152,14 +1256,42 @@
           <w:sz w:val="20"/>
           <w:szCs w:val="20"/>
         </w:rPr>
-        <w:t xml:space="preserve"> have </w:t>
-      </w:r>
-      <w:r>
-        <w:rPr>
-          <w:sz w:val="20"/>
-          <w:szCs w:val="20"/>
-        </w:rPr>
-        <w:t>built their appearance strategy around actively seeking out Daily Double clues</w:t>
+        <w:t xml:space="preserve"> have</w:t>
+      </w:r>
+      <w:r>
+        <w:rPr>
+          <w:sz w:val="20"/>
+          <w:szCs w:val="20"/>
+        </w:rPr>
+        <w:t xml:space="preserve"> bucked that approach and</w:t>
+      </w:r>
+      <w:r>
+        <w:rPr>
+          <w:sz w:val="20"/>
+          <w:szCs w:val="20"/>
+        </w:rPr>
+        <w:t xml:space="preserve"> </w:t>
+      </w:r>
+      <w:r>
+        <w:rPr>
+          <w:sz w:val="20"/>
+          <w:szCs w:val="20"/>
+        </w:rPr>
+        <w:t>built their appearance strateg</w:t>
+      </w:r>
+      <w:r>
+        <w:rPr>
+          <w:sz w:val="20"/>
+          <w:szCs w:val="20"/>
+        </w:rPr>
+        <w:t>ies</w:t>
+      </w:r>
+      <w:r>
+        <w:rPr>
+          <w:sz w:val="20"/>
+          <w:szCs w:val="20"/>
+        </w:rPr>
+        <w:t xml:space="preserve"> around actively seeking out Daily Double clues</w:t>
       </w:r>
       <w:r>
         <w:rPr>
@@ -1206,7 +1338,7 @@
               <w:sz w:val="20"/>
               <w:szCs w:val="20"/>
             </w:rPr>
-            <w:t>[2]</w:t>
+            <w:t>[8]</w:t>
           </w:r>
           <w:r>
             <w:rPr>
@@ -1286,6 +1418,7 @@
           <w:szCs w:val="20"/>
         </w:rPr>
       </w:pPr>
+      <w:bookmarkStart w:id="6" w:name="_Hlk67580611"/>
       <w:r>
         <w:rPr>
           <w:sz w:val="20"/>
@@ -1319,9 +1452,108 @@
           <w:sz w:val="20"/>
           <w:szCs w:val="20"/>
         </w:rPr>
-        <w:t xml:space="preserve"> placement trend, particularly along the fourth row that more strategic players may seek out. </w:t>
+        <w:t xml:space="preserve"> placement trend, particularly along the fourth row</w:t>
+      </w:r>
+      <w:r>
+        <w:rPr>
+          <w:sz w:val="20"/>
+          <w:szCs w:val="20"/>
+        </w:rPr>
+        <w:t>,</w:t>
+      </w:r>
+      <w:r>
+        <w:rPr>
+          <w:sz w:val="20"/>
+          <w:szCs w:val="20"/>
+        </w:rPr>
+        <w:t xml:space="preserve"> that more strategic players may seek out</w:t>
+      </w:r>
+      <w:r>
+        <w:rPr>
+          <w:sz w:val="20"/>
+          <w:szCs w:val="20"/>
+        </w:rPr>
+        <w:t xml:space="preserve">, in an effort to gain a financial advantage over their opponents. </w:t>
+      </w:r>
+      <w:r>
+        <w:rPr>
+          <w:sz w:val="20"/>
+          <w:szCs w:val="20"/>
+        </w:rPr>
+        <w:t>(</w:t>
+      </w:r>
+      <w:r>
+        <w:rPr>
+          <w:sz w:val="20"/>
+          <w:szCs w:val="20"/>
+        </w:rPr>
+        <w:fldChar w:fldCharType="begin"/>
+      </w:r>
+      <w:r>
+        <w:rPr>
+          <w:sz w:val="20"/>
+          <w:szCs w:val="20"/>
+        </w:rPr>
+        <w:instrText xml:space="preserve"> REF _Ref67581030 \h </w:instrText>
+      </w:r>
+      <w:r>
+        <w:rPr>
+          <w:sz w:val="20"/>
+          <w:szCs w:val="20"/>
+        </w:rPr>
+      </w:r>
+      <w:r>
+        <w:rPr>
+          <w:sz w:val="20"/>
+          <w:szCs w:val="20"/>
+        </w:rPr>
+        <w:instrText xml:space="preserve"> \* MERGEFORMAT </w:instrText>
+      </w:r>
+      <w:r>
+        <w:rPr>
+          <w:sz w:val="20"/>
+          <w:szCs w:val="20"/>
+        </w:rPr>
+        <w:fldChar w:fldCharType="separate"/>
+      </w:r>
+      <w:r>
+        <w:rPr>
+          <w:sz w:val="20"/>
+          <w:szCs w:val="20"/>
+        </w:rPr>
+        <w:t xml:space="preserve">Figure </w:t>
+      </w:r>
+      <w:r>
+        <w:rPr>
+          <w:noProof/>
+          <w:sz w:val="20"/>
+          <w:szCs w:val="20"/>
+        </w:rPr>
+        <w:t>3</w:t>
+      </w:r>
+      <w:r>
+        <w:rPr>
+          <w:sz w:val="20"/>
+          <w:szCs w:val="20"/>
+        </w:rPr>
+        <w:fldChar w:fldCharType="end"/>
+      </w:r>
+      <w:r>
+        <w:rPr>
+          <w:sz w:val="20"/>
+          <w:szCs w:val="20"/>
+        </w:rPr>
+        <w:t>)</w:t>
+      </w:r>
+      <w:r>
+        <w:rPr>
+          <w:sz w:val="20"/>
+          <w:szCs w:val="20"/>
+        </w:rPr>
+        <w:t xml:space="preserve"> </w:t>
       </w:r>
     </w:p>
+    <w:bookmarkEnd w:id="6"/>
     <w:p>
       <w:pPr>
         <w:spacing w:line="252" w:lineRule="auto"/>
@@ -1389,30 +1621,19 @@
       <w:pPr>
         <w:pStyle w:val="Caption"/>
       </w:pPr>
+      <w:bookmarkStart w:id="7" w:name="_Ref67581030"/>
       <w:r>
         <w:t xml:space="preserve">Figure </w:t>
       </w:r>
-      <w:r>
-        <w:fldChar w:fldCharType="begin"/>
-      </w:r>
-      <w:r>
-        <w:instrText xml:space="preserve"> SEQ Figure \* ARABIC </w:instrText>
-      </w:r>
-      <w:r>
-        <w:fldChar w:fldCharType="separate"/>
-      </w:r>
-      <w:r>
-        <w:rPr>
-          <w:noProof/>
-        </w:rPr>
-        <w:t>3</w:t>
-      </w:r>
-      <w:r>
-        <w:rPr>
-          <w:noProof/>
-        </w:rPr>
-        <w:fldChar w:fldCharType="end"/>
-      </w:r>
+      <w:fldSimple w:instr=" SEQ Figure \* ARABIC ">
+        <w:r>
+          <w:rPr>
+            <w:noProof/>
+          </w:rPr>
+          <w:t>3</w:t>
+        </w:r>
+      </w:fldSimple>
+      <w:bookmarkEnd w:id="7"/>
       <w:r>
         <w:t xml:space="preserve">: Plot of </w:t>
       </w:r>
@@ -1425,9 +1646,89 @@
     </w:p>
     <w:p>
       <w:pPr>
+        <w:spacing w:line="252" w:lineRule="auto"/>
+        <w:ind w:firstLine="180"/>
+        <w:jc w:val="both"/>
+        <w:rPr>
+          <w:sz w:val="20"/>
+          <w:szCs w:val="20"/>
+        </w:rPr>
+      </w:pPr>
+      <w:r>
+        <w:rPr>
+          <w:sz w:val="20"/>
+          <w:szCs w:val="20"/>
+        </w:rPr>
+        <w:fldChar w:fldCharType="begin"/>
+      </w:r>
+      <w:r>
+        <w:rPr>
+          <w:sz w:val="20"/>
+          <w:szCs w:val="20"/>
+        </w:rPr>
+        <w:instrText xml:space="preserve"> REF _Ref67580976 \h </w:instrText>
+      </w:r>
+      <w:r>
+        <w:rPr>
+          <w:sz w:val="20"/>
+          <w:szCs w:val="20"/>
+        </w:rPr>
+      </w:r>
+      <w:r>
+        <w:rPr>
+          <w:sz w:val="20"/>
+          <w:szCs w:val="20"/>
+        </w:rPr>
+        <w:instrText xml:space="preserve"> \* MERGEFORMAT </w:instrText>
+      </w:r>
+      <w:r>
+        <w:rPr>
+          <w:sz w:val="20"/>
+          <w:szCs w:val="20"/>
+        </w:rPr>
+        <w:fldChar w:fldCharType="separate"/>
+      </w:r>
+      <w:r>
+        <w:rPr>
+          <w:sz w:val="20"/>
+          <w:szCs w:val="20"/>
+        </w:rPr>
+        <w:t xml:space="preserve">Figure </w:t>
+      </w:r>
+      <w:r>
+        <w:rPr>
+          <w:noProof/>
+          <w:sz w:val="20"/>
+          <w:szCs w:val="20"/>
+        </w:rPr>
+        <w:t>4</w:t>
+      </w:r>
+      <w:r>
+        <w:rPr>
+          <w:sz w:val="20"/>
+          <w:szCs w:val="20"/>
+        </w:rPr>
+        <w:fldChar w:fldCharType="end"/>
+      </w:r>
+      <w:r>
+        <w:rPr>
+          <w:sz w:val="20"/>
+          <w:szCs w:val="20"/>
+        </w:rPr>
+        <w:t xml:space="preserve"> shows a word cloud made from Daily Double clues, the most common being “name.” Looking at the words, it seems that players who come across a Daily Double are more likely to be asked to identify something or someone, as opposed to pinpointing a date or time in history. </w:t>
+      </w:r>
+    </w:p>
+    <w:p>
+      <w:pPr>
         <w:keepNext/>
         <w:jc w:val="center"/>
       </w:pPr>
+    </w:p>
+    <w:p>
+      <w:pPr>
+        <w:keepNext/>
+        <w:jc w:val="center"/>
+      </w:pPr>
       <w:r>
         <w:rPr>
           <w:noProof/>
@@ -1435,8 +1736,8 @@
           <w:szCs w:val="20"/>
         </w:rPr>
         <w:drawing>
-          <wp:inline distT="0" distB="0" distL="0" distR="0" wp14:anchorId="05FDD8BF" wp14:editId="5AD4E99F">
-            <wp:extent cx="2501900" cy="2501900"/>
+          <wp:inline distT="0" distB="0" distL="0" distR="0" wp14:anchorId="05FDD8BF" wp14:editId="5C3FCC86">
+            <wp:extent cx="1828800" cy="1828800"/>
             <wp:effectExtent l="0" t="0" r="0" b="0"/>
             <wp:docPr id="2" name="Picture 2" descr="Text&#10;&#10;Description automatically generated"/>
             <wp:cNvGraphicFramePr>
@@ -1464,7 +1765,7 @@
                   <pic:spPr>
                     <a:xfrm>
                       <a:off x="0" y="0"/>
-                      <a:ext cx="2501900" cy="2501900"/>
+                      <a:ext cx="1828800" cy="1828800"/>
                     </a:xfrm>
                     <a:prstGeom prst="rect">
                       <a:avLst/>
@@ -1481,11 +1782,206 @@
       <w:pPr>
         <w:pStyle w:val="Caption"/>
         <w:jc w:val="center"/>
-        <w:rPr>
-          <w:sz w:val="20"/>
-          <w:szCs w:val="20"/>
-        </w:rPr>
-      </w:pPr>
+      </w:pPr>
+      <w:bookmarkStart w:id="8" w:name="_Ref67580976"/>
+      <w:r>
+        <w:t xml:space="preserve">Figure </w:t>
+      </w:r>
+      <w:r>
+        <w:fldChar w:fldCharType="begin"/>
+      </w:r>
+      <w:r>
+        <w:instrText xml:space="preserve"> SEQ Figure \* ARABIC </w:instrText>
+      </w:r>
+      <w:r>
+        <w:fldChar w:fldCharType="separate"/>
+      </w:r>
+      <w:r>
+        <w:rPr>
+          <w:noProof/>
+        </w:rPr>
+        <w:t>4</w:t>
+      </w:r>
+      <w:r>
+        <w:rPr>
+          <w:noProof/>
+        </w:rPr>
+        <w:fldChar w:fldCharType="end"/>
+      </w:r>
+      <w:bookmarkEnd w:id="8"/>
+      <w:r>
+        <w:t xml:space="preserve">: Daily Double </w:t>
+      </w:r>
+      <w:r>
+        <w:t>clues</w:t>
+      </w:r>
+    </w:p>
+    <w:p>
+      <w:pPr>
+        <w:spacing w:line="252" w:lineRule="auto"/>
+        <w:ind w:firstLine="187"/>
+        <w:jc w:val="both"/>
+        <w:rPr>
+          <w:sz w:val="20"/>
+          <w:szCs w:val="20"/>
+        </w:rPr>
+      </w:pPr>
+      <w:r>
+        <w:rPr>
+          <w:sz w:val="20"/>
+          <w:szCs w:val="20"/>
+        </w:rPr>
+        <w:lastRenderedPageBreak/>
+        <w:t xml:space="preserve">A word cloud of Daily Double answers seems to bear that hypothesis out, as seen in </w:t>
+      </w:r>
+      <w:r>
+        <w:rPr>
+          <w:sz w:val="20"/>
+          <w:szCs w:val="20"/>
+        </w:rPr>
+        <w:fldChar w:fldCharType="begin"/>
+      </w:r>
+      <w:r>
+        <w:rPr>
+          <w:sz w:val="20"/>
+          <w:szCs w:val="20"/>
+        </w:rPr>
+        <w:instrText xml:space="preserve"> REF _Ref67580944 \h </w:instrText>
+      </w:r>
+      <w:r>
+        <w:rPr>
+          <w:sz w:val="20"/>
+          <w:szCs w:val="20"/>
+        </w:rPr>
+      </w:r>
+      <w:r>
+        <w:rPr>
+          <w:sz w:val="20"/>
+          <w:szCs w:val="20"/>
+        </w:rPr>
+        <w:instrText xml:space="preserve"> \* MERGEFORMAT </w:instrText>
+      </w:r>
+      <w:r>
+        <w:rPr>
+          <w:sz w:val="20"/>
+          <w:szCs w:val="20"/>
+        </w:rPr>
+        <w:fldChar w:fldCharType="separate"/>
+      </w:r>
+      <w:r>
+        <w:rPr>
+          <w:sz w:val="20"/>
+          <w:szCs w:val="20"/>
+        </w:rPr>
+        <w:t>Figure</w:t>
+      </w:r>
+      <w:r>
+        <w:rPr>
+          <w:sz w:val="20"/>
+          <w:szCs w:val="20"/>
+        </w:rPr>
+        <w:t xml:space="preserve"> </w:t>
+      </w:r>
+      <w:r>
+        <w:rPr>
+          <w:noProof/>
+          <w:sz w:val="20"/>
+          <w:szCs w:val="20"/>
+        </w:rPr>
+        <w:t>5</w:t>
+      </w:r>
+      <w:r>
+        <w:rPr>
+          <w:sz w:val="20"/>
+          <w:szCs w:val="20"/>
+        </w:rPr>
+        <w:fldChar w:fldCharType="end"/>
+      </w:r>
+      <w:r>
+        <w:rPr>
+          <w:sz w:val="20"/>
+          <w:szCs w:val="20"/>
+        </w:rPr>
+        <w:t>.</w:t>
+      </w:r>
+    </w:p>
+    <w:p>
+      <w:pPr>
+        <w:spacing w:line="252" w:lineRule="auto"/>
+        <w:ind w:firstLine="187"/>
+        <w:jc w:val="both"/>
+        <w:rPr>
+          <w:sz w:val="20"/>
+          <w:szCs w:val="20"/>
+        </w:rPr>
+      </w:pPr>
+    </w:p>
+    <w:p>
+      <w:pPr>
+        <w:keepNext/>
+        <w:spacing w:line="252" w:lineRule="auto"/>
+        <w:ind w:firstLine="187"/>
+        <w:jc w:val="center"/>
+      </w:pPr>
+      <w:r>
+        <w:rPr>
+          <w:noProof/>
+          <w:sz w:val="20"/>
+          <w:szCs w:val="20"/>
+        </w:rPr>
+        <w:drawing>
+          <wp:inline distT="0" distB="0" distL="0" distR="0" wp14:anchorId="458A4FB5" wp14:editId="7FB0E976">
+            <wp:extent cx="1995777" cy="1828800"/>
+            <wp:effectExtent l="0" t="0" r="0" b="0"/>
+            <wp:docPr id="5" name="Picture 5" descr="Text&#10;&#10;Description automatically generated"/>
+            <wp:cNvGraphicFramePr>
+              <a:graphicFrameLocks xmlns:a="http://schemas.openxmlformats.org/drawingml/2006/main" noChangeAspect="1"/>
+            </wp:cNvGraphicFramePr>
+            <a:graphic xmlns:a="http://schemas.openxmlformats.org/drawingml/2006/main">
+              <a:graphicData uri="http://schemas.openxmlformats.org/drawingml/2006/picture">
+                <pic:pic xmlns:pic="http://schemas.openxmlformats.org/drawingml/2006/picture">
+                  <pic:nvPicPr>
+                    <pic:cNvPr id="5" name="Picture 5" descr="Text&#10;&#10;Description automatically generated"/>
+                    <pic:cNvPicPr/>
+                  </pic:nvPicPr>
+                  <pic:blipFill>
+                    <a:blip r:embed="rId12" cstate="print">
+                      <a:extLst>
+                        <a:ext uri="{28A0092B-C50C-407E-A947-70E740481C1C}">
+                          <a14:useLocalDpi xmlns:a14="http://schemas.microsoft.com/office/drawing/2010/main" val="0"/>
+                        </a:ext>
+                      </a:extLst>
+                    </a:blip>
+                    <a:stretch>
+                      <a:fillRect/>
+                    </a:stretch>
+                  </pic:blipFill>
+                  <pic:spPr>
+                    <a:xfrm>
+                      <a:off x="0" y="0"/>
+                      <a:ext cx="1995777" cy="1828800"/>
+                    </a:xfrm>
+                    <a:prstGeom prst="rect">
+                      <a:avLst/>
+                    </a:prstGeom>
+                  </pic:spPr>
+                </pic:pic>
+              </a:graphicData>
+            </a:graphic>
+          </wp:inline>
+        </w:drawing>
+      </w:r>
+    </w:p>
+    <w:p>
+      <w:pPr>
+        <w:pStyle w:val="Caption"/>
+        <w:jc w:val="center"/>
+        <w:rPr>
+          <w:sz w:val="20"/>
+          <w:szCs w:val="20"/>
+        </w:rPr>
+      </w:pPr>
+      <w:bookmarkStart w:id="9" w:name="_Ref67580944"/>
       <w:r>
         <w:t xml:space="preserve">Figure </w:t>
       </w:r>
@@ -1494,25 +1990,13 @@
           <w:rPr>
             <w:noProof/>
           </w:rPr>
-          <w:t>4</w:t>
+          <w:t>5</w:t>
         </w:r>
       </w:fldSimple>
-      <w:r>
-        <w:t xml:space="preserve">: Daily Double </w:t>
-      </w:r>
-      <w:proofErr w:type="spellStart"/>
-      <w:r>
-        <w:t>wordcloud</w:t>
-      </w:r>
-      <w:proofErr w:type="spellEnd"/>
-    </w:p>
-    <w:p>
-      <w:pPr>
-        <w:rPr>
-          <w:sz w:val="20"/>
-          <w:szCs w:val="20"/>
-        </w:rPr>
-      </w:pPr>
+      <w:bookmarkEnd w:id="9"/>
+      <w:r>
+        <w:t>: Daily Double answers</w:t>
+      </w:r>
     </w:p>
     <w:p>
       <w:pPr>
@@ -1524,6 +2008,7 @@
           <w:szCs w:val="20"/>
         </w:rPr>
       </w:pPr>
+      <w:bookmarkStart w:id="10" w:name="_Hlk67580850"/>
       <w:r>
         <w:rPr>
           <w:sz w:val="20"/>
@@ -1568,14 +2053,15 @@
         </w:rPr>
         <w:t xml:space="preserve"> clues during his time on the show. </w:t>
       </w:r>
+    </w:p>
+    <w:bookmarkEnd w:id="10"/>
+    <w:p>
+      <w:pPr>
+        <w:ind w:firstLine="180"/>
+      </w:pPr>
     </w:p>
     <w:p>
       <w:pPr>
-        <w:ind w:firstLine="180"/>
-      </w:pPr>
-    </w:p>
-    <w:p>
-      <w:pPr>
         <w:keepNext/>
         <w:jc w:val="both"/>
       </w:pPr>
@@ -1583,7 +2069,6 @@
         <w:rPr>
           <w:noProof/>
         </w:rPr>
-        <w:lastRenderedPageBreak/>
         <w:drawing>
           <wp:inline distT="0" distB="0" distL="0" distR="0" wp14:anchorId="7754A3CC" wp14:editId="2F3C896F">
             <wp:extent cx="3200400" cy="2499360"/>
@@ -1600,7 +2085,7 @@
                     <pic:cNvPicPr/>
                   </pic:nvPicPr>
                   <pic:blipFill>
-                    <a:blip r:embed="rId12"/>
+                    <a:blip r:embed="rId13"/>
                     <a:stretch>
                       <a:fillRect/>
                     </a:stretch>
@@ -1629,27 +2114,14 @@
       <w:r>
         <w:t xml:space="preserve">Figure </w:t>
       </w:r>
-      <w:r>
-        <w:fldChar w:fldCharType="begin"/>
-      </w:r>
-      <w:r>
-        <w:instrText xml:space="preserve"> SEQ Figure \* ARABIC </w:instrText>
-      </w:r>
-      <w:r>
-        <w:fldChar w:fldCharType="separate"/>
-      </w:r>
-      <w:r>
-        <w:rPr>
-          <w:noProof/>
-        </w:rPr>
-        <w:t>5</w:t>
-      </w:r>
-      <w:r>
-        <w:rPr>
-          <w:noProof/>
-        </w:rPr>
-        <w:fldChar w:fldCharType="end"/>
-      </w:r>
+      <w:fldSimple w:instr=" SEQ Figure \* ARABIC ">
+        <w:r>
+          <w:rPr>
+            <w:noProof/>
+          </w:rPr>
+          <w:t>6</w:t>
+        </w:r>
+      </w:fldSimple>
       <w:r>
         <w:t xml:space="preserve">: </w:t>
       </w:r>
@@ -1663,7 +2135,6 @@
         <w:t xml:space="preserve"> counts for the top ten players.</w:t>
       </w:r>
     </w:p>
-    <w:p/>
     <w:p>
       <w:pPr>
         <w:pStyle w:val="Heading2"/>
@@ -1735,7 +2206,7 @@
                         </a:ln>
                         <a:extLst>
                           <a:ext uri="{91240B29-F687-4f45-9708-019B960494DF}">
-                            <a14:hiddenLine xmlns:mo="http://schemas.microsoft.com/office/mac/office/2008/main" xmlns:mv="urn:schemas-microsoft-com:mac:vml" xmlns:o="urn:schemas-microsoft-com:office:office" xmlns:v="urn:schemas-microsoft-com:vml" xmlns:w10="urn:schemas-microsoft-com:office:word" xmlns:w="http://schemas.openxmlformats.org/wordprocessingml/2006/main" xmlns:a14="http://schemas.microsoft.com/office/drawing/2010/main" xmlns="" w="9525">
+                            <a14:hiddenLine xmlns="" xmlns:a14="http://schemas.microsoft.com/office/drawing/2010/main" xmlns:w="http://schemas.openxmlformats.org/wordprocessingml/2006/main" xmlns:w10="urn:schemas-microsoft-com:office:word" xmlns:v="urn:schemas-microsoft-com:vml" xmlns:o="urn:schemas-microsoft-com:office:office" xmlns:mv="urn:schemas-microsoft-com:mac:vml" xmlns:mo="http://schemas.microsoft.com/office/mac/office/2008/main" w="9525">
                               <a:solidFill>
                                 <a:srgbClr val="000000"/>
                               </a:solidFill>
@@ -4409,12 +4880,12 @@
                 <w:tblLook w:val="04A0" w:firstRow="1" w:lastRow="0" w:firstColumn="1" w:lastColumn="0" w:noHBand="0" w:noVBand="1"/>
               </w:tblPr>
               <w:tblGrid>
-                <w:gridCol w:w="309"/>
-                <w:gridCol w:w="4731"/>
+                <w:gridCol w:w="382"/>
+                <w:gridCol w:w="4658"/>
               </w:tblGrid>
               <w:tr>
                 <w:trPr>
-                  <w:divId w:val="447312816"/>
+                  <w:divId w:val="1999766384"/>
                   <w:tblCellSpacing w:w="15" w:type="dxa"/>
                 </w:trPr>
                 <w:tc>
@@ -4425,7 +4896,6 @@
                   <w:p>
                     <w:pPr>
                       <w:pStyle w:val="Bibliography"/>
-                      <w:spacing w:line="252" w:lineRule="auto"/>
                       <w:rPr>
                         <w:noProof/>
                         <w:sz w:val="20"/>
@@ -4450,7 +4920,6 @@
                   <w:p>
                     <w:pPr>
                       <w:pStyle w:val="Bibliography"/>
-                      <w:spacing w:line="252" w:lineRule="auto"/>
                       <w:rPr>
                         <w:noProof/>
                         <w:sz w:val="20"/>
@@ -4470,7 +4939,7 @@
               </w:tr>
               <w:tr>
                 <w:trPr>
-                  <w:divId w:val="447312816"/>
+                  <w:divId w:val="1999766384"/>
                   <w:tblCellSpacing w:w="15" w:type="dxa"/>
                 </w:trPr>
                 <w:tc>
@@ -4481,7 +4950,6 @@
                   <w:p>
                     <w:pPr>
                       <w:pStyle w:val="Bibliography"/>
-                      <w:spacing w:line="252" w:lineRule="auto"/>
                       <w:rPr>
                         <w:noProof/>
                         <w:sz w:val="20"/>
@@ -4506,7 +4974,6 @@
                   <w:p>
                     <w:pPr>
                       <w:pStyle w:val="Bibliography"/>
-                      <w:spacing w:line="252" w:lineRule="auto"/>
                       <w:rPr>
                         <w:noProof/>
                         <w:sz w:val="20"/>
@@ -4519,14 +4986,14 @@
                         <w:sz w:val="20"/>
                         <w:szCs w:val="20"/>
                       </w:rPr>
-                      <w:t>R. Kalland, "‘Jeopardy!’ Champ James Holzhauer’s Daily Double Dominance Is The Evolution Of Recent Strategy," 25 04 2019. [Online]. Available: https://uproxx.com/sports/jeopardy-james-holzhauer-april-25-daily-doubles-strategy-historic-wagers/. [Accessed 22 03 2021].</w:t>
+                      <w:t>K. Q. Seelye, "The New York Times," 08 11 2020. [Online]. Available: https://www.nytimes.com/2020/11/08/arts/television/alex-trebek-dead.html. [Accessed 22 03 2021].</w:t>
                     </w:r>
                   </w:p>
                 </w:tc>
               </w:tr>
               <w:tr>
                 <w:trPr>
-                  <w:divId w:val="447312816"/>
+                  <w:divId w:val="1999766384"/>
                   <w:tblCellSpacing w:w="15" w:type="dxa"/>
                 </w:trPr>
                 <w:tc>
@@ -4537,7 +5004,6 @@
                   <w:p>
                     <w:pPr>
                       <w:pStyle w:val="Bibliography"/>
-                      <w:spacing w:line="252" w:lineRule="auto"/>
                       <w:rPr>
                         <w:noProof/>
                         <w:sz w:val="20"/>
@@ -4562,7 +5028,6 @@
                   <w:p>
                     <w:pPr>
                       <w:pStyle w:val="Bibliography"/>
-                      <w:spacing w:line="252" w:lineRule="auto"/>
                       <w:rPr>
                         <w:noProof/>
                         <w:sz w:val="20"/>
@@ -4575,14 +5040,14 @@
                         <w:sz w:val="20"/>
                         <w:szCs w:val="20"/>
                       </w:rPr>
-                      <w:t>C. Jacobs, "The Federalist," 15 08 2020. [Online]. Available: https://thefederalist.com/2020/08/15/how-alex-trebeks-memoir-explains-the-enduring-success-of-jeopardy/ . [Accessed 22 03 2021].</w:t>
+                      <w:t>"The Jeopardy! Fan," [Online]. Available: https://thejeopardyfan.com. [Accessed 22 03 2021].</w:t>
                     </w:r>
                   </w:p>
                 </w:tc>
               </w:tr>
               <w:tr>
                 <w:trPr>
-                  <w:divId w:val="447312816"/>
+                  <w:divId w:val="1999766384"/>
                   <w:tblCellSpacing w:w="15" w:type="dxa"/>
                 </w:trPr>
                 <w:tc>
@@ -4593,7 +5058,6 @@
                   <w:p>
                     <w:pPr>
                       <w:pStyle w:val="Bibliography"/>
-                      <w:spacing w:line="252" w:lineRule="auto"/>
                       <w:rPr>
                         <w:noProof/>
                         <w:sz w:val="20"/>
@@ -4618,7 +5082,331 @@
                   <w:p>
                     <w:pPr>
                       <w:pStyle w:val="Bibliography"/>
-                      <w:spacing w:line="252" w:lineRule="auto"/>
+                      <w:rPr>
+                        <w:noProof/>
+                        <w:sz w:val="20"/>
+                        <w:szCs w:val="20"/>
+                      </w:rPr>
+                    </w:pPr>
+                    <w:r>
+                      <w:rPr>
+                        <w:noProof/>
+                        <w:sz w:val="20"/>
+                        <w:szCs w:val="20"/>
+                      </w:rPr>
+                      <w:t>"Jeopardy! History Wiki," [Online]. Available: https://jeopardyhistory.fandom.com/wiki/Jeopardy!_Statistics. [Accessed 22 03 2021].</w:t>
+                    </w:r>
+                  </w:p>
+                </w:tc>
+              </w:tr>
+              <w:tr>
+                <w:trPr>
+                  <w:divId w:val="1999766384"/>
+                  <w:tblCellSpacing w:w="15" w:type="dxa"/>
+                </w:trPr>
+                <w:tc>
+                  <w:tcPr>
+                    <w:tcW w:w="50" w:type="pct"/>
+                    <w:hideMark/>
+                  </w:tcPr>
+                  <w:p>
+                    <w:pPr>
+                      <w:pStyle w:val="Bibliography"/>
+                      <w:rPr>
+                        <w:noProof/>
+                        <w:sz w:val="20"/>
+                        <w:szCs w:val="20"/>
+                      </w:rPr>
+                    </w:pPr>
+                    <w:r>
+                      <w:rPr>
+                        <w:noProof/>
+                        <w:sz w:val="20"/>
+                        <w:szCs w:val="20"/>
+                      </w:rPr>
+                      <w:t xml:space="preserve">[5] </w:t>
+                    </w:r>
+                  </w:p>
+                </w:tc>
+                <w:tc>
+                  <w:tcPr>
+                    <w:tcW w:w="0" w:type="auto"/>
+                    <w:hideMark/>
+                  </w:tcPr>
+                  <w:p>
+                    <w:pPr>
+                      <w:pStyle w:val="Bibliography"/>
+                      <w:rPr>
+                        <w:noProof/>
+                        <w:sz w:val="20"/>
+                        <w:szCs w:val="20"/>
+                      </w:rPr>
+                    </w:pPr>
+                    <w:r>
+                      <w:rPr>
+                        <w:noProof/>
+                        <w:sz w:val="20"/>
+                        <w:szCs w:val="20"/>
+                      </w:rPr>
+                      <w:t>O. Roeder, "FiveThirtyEight," 30 04 2019. [Online]. Available: https://fivethirtyeight.com/features/the-battle-for-jeopardy-supremacy/. [Accessed 22 03 2021].</w:t>
+                    </w:r>
+                  </w:p>
+                </w:tc>
+              </w:tr>
+              <w:tr>
+                <w:trPr>
+                  <w:divId w:val="1999766384"/>
+                  <w:tblCellSpacing w:w="15" w:type="dxa"/>
+                </w:trPr>
+                <w:tc>
+                  <w:tcPr>
+                    <w:tcW w:w="50" w:type="pct"/>
+                    <w:hideMark/>
+                  </w:tcPr>
+                  <w:p>
+                    <w:pPr>
+                      <w:pStyle w:val="Bibliography"/>
+                      <w:rPr>
+                        <w:noProof/>
+                        <w:sz w:val="20"/>
+                        <w:szCs w:val="20"/>
+                      </w:rPr>
+                    </w:pPr>
+                    <w:r>
+                      <w:rPr>
+                        <w:noProof/>
+                        <w:sz w:val="20"/>
+                        <w:szCs w:val="20"/>
+                      </w:rPr>
+                      <w:t xml:space="preserve">[6] </w:t>
+                    </w:r>
+                  </w:p>
+                </w:tc>
+                <w:tc>
+                  <w:tcPr>
+                    <w:tcW w:w="0" w:type="auto"/>
+                    <w:hideMark/>
+                  </w:tcPr>
+                  <w:p>
+                    <w:pPr>
+                      <w:pStyle w:val="Bibliography"/>
+                      <w:rPr>
+                        <w:noProof/>
+                        <w:sz w:val="20"/>
+                        <w:szCs w:val="20"/>
+                      </w:rPr>
+                    </w:pPr>
+                    <w:r>
+                      <w:rPr>
+                        <w:noProof/>
+                        <w:sz w:val="20"/>
+                        <w:szCs w:val="20"/>
+                      </w:rPr>
+                      <w:t>M. Farrow, "GitHub," [Online]. Available: https://github.com/mattfarrow1/7330-term-project.</w:t>
+                    </w:r>
+                  </w:p>
+                </w:tc>
+              </w:tr>
+              <w:tr>
+                <w:trPr>
+                  <w:divId w:val="1999766384"/>
+                  <w:tblCellSpacing w:w="15" w:type="dxa"/>
+                </w:trPr>
+                <w:tc>
+                  <w:tcPr>
+                    <w:tcW w:w="50" w:type="pct"/>
+                    <w:hideMark/>
+                  </w:tcPr>
+                  <w:p>
+                    <w:pPr>
+                      <w:pStyle w:val="Bibliography"/>
+                      <w:rPr>
+                        <w:noProof/>
+                        <w:sz w:val="20"/>
+                        <w:szCs w:val="20"/>
+                      </w:rPr>
+                    </w:pPr>
+                    <w:r>
+                      <w:rPr>
+                        <w:noProof/>
+                        <w:sz w:val="20"/>
+                        <w:szCs w:val="20"/>
+                      </w:rPr>
+                      <w:lastRenderedPageBreak/>
+                      <w:t xml:space="preserve">[7] </w:t>
+                    </w:r>
+                  </w:p>
+                </w:tc>
+                <w:tc>
+                  <w:tcPr>
+                    <w:tcW w:w="0" w:type="auto"/>
+                    <w:hideMark/>
+                  </w:tcPr>
+                  <w:p>
+                    <w:pPr>
+                      <w:pStyle w:val="Bibliography"/>
+                      <w:rPr>
+                        <w:noProof/>
+                        <w:sz w:val="20"/>
+                        <w:szCs w:val="20"/>
+                      </w:rPr>
+                    </w:pPr>
+                    <w:r>
+                      <w:rPr>
+                        <w:noProof/>
+                        <w:sz w:val="20"/>
+                        <w:szCs w:val="20"/>
+                      </w:rPr>
+                      <w:t>K. Nicholls, "whatr," [Online]. Available: https://kiernann.com/whatr/. [Accessed 22 03 2021].</w:t>
+                    </w:r>
+                  </w:p>
+                </w:tc>
+              </w:tr>
+              <w:tr>
+                <w:trPr>
+                  <w:divId w:val="1999766384"/>
+                  <w:tblCellSpacing w:w="15" w:type="dxa"/>
+                </w:trPr>
+                <w:tc>
+                  <w:tcPr>
+                    <w:tcW w:w="50" w:type="pct"/>
+                    <w:hideMark/>
+                  </w:tcPr>
+                  <w:p>
+                    <w:pPr>
+                      <w:pStyle w:val="Bibliography"/>
+                      <w:rPr>
+                        <w:noProof/>
+                        <w:sz w:val="20"/>
+                        <w:szCs w:val="20"/>
+                      </w:rPr>
+                    </w:pPr>
+                    <w:r>
+                      <w:rPr>
+                        <w:noProof/>
+                        <w:sz w:val="20"/>
+                        <w:szCs w:val="20"/>
+                      </w:rPr>
+                      <w:t xml:space="preserve">[8] </w:t>
+                    </w:r>
+                  </w:p>
+                </w:tc>
+                <w:tc>
+                  <w:tcPr>
+                    <w:tcW w:w="0" w:type="auto"/>
+                    <w:hideMark/>
+                  </w:tcPr>
+                  <w:p>
+                    <w:pPr>
+                      <w:pStyle w:val="Bibliography"/>
+                      <w:rPr>
+                        <w:noProof/>
+                        <w:sz w:val="20"/>
+                        <w:szCs w:val="20"/>
+                      </w:rPr>
+                    </w:pPr>
+                    <w:r>
+                      <w:rPr>
+                        <w:noProof/>
+                        <w:sz w:val="20"/>
+                        <w:szCs w:val="20"/>
+                      </w:rPr>
+                      <w:t>R. Kalland, "‘Jeopardy!’ Champ James Holzhauer’s Daily Double Dominance Is The Evolution Of Recent Strategy," 25 04 2019. [Online]. Available: https://uproxx.com/sports/jeopardy-james-holzhauer-april-25-daily-doubles-strategy-historic-wagers/. [Accessed 22 03 2021].</w:t>
+                    </w:r>
+                  </w:p>
+                </w:tc>
+              </w:tr>
+              <w:tr>
+                <w:trPr>
+                  <w:divId w:val="1999766384"/>
+                  <w:tblCellSpacing w:w="15" w:type="dxa"/>
+                </w:trPr>
+                <w:tc>
+                  <w:tcPr>
+                    <w:tcW w:w="50" w:type="pct"/>
+                    <w:hideMark/>
+                  </w:tcPr>
+                  <w:p>
+                    <w:pPr>
+                      <w:pStyle w:val="Bibliography"/>
+                      <w:rPr>
+                        <w:noProof/>
+                        <w:sz w:val="20"/>
+                        <w:szCs w:val="20"/>
+                      </w:rPr>
+                    </w:pPr>
+                    <w:r>
+                      <w:rPr>
+                        <w:noProof/>
+                        <w:sz w:val="20"/>
+                        <w:szCs w:val="20"/>
+                      </w:rPr>
+                      <w:t xml:space="preserve">[9] </w:t>
+                    </w:r>
+                  </w:p>
+                </w:tc>
+                <w:tc>
+                  <w:tcPr>
+                    <w:tcW w:w="0" w:type="auto"/>
+                    <w:hideMark/>
+                  </w:tcPr>
+                  <w:p>
+                    <w:pPr>
+                      <w:pStyle w:val="Bibliography"/>
+                      <w:rPr>
+                        <w:noProof/>
+                        <w:sz w:val="20"/>
+                        <w:szCs w:val="20"/>
+                      </w:rPr>
+                    </w:pPr>
+                    <w:r>
+                      <w:rPr>
+                        <w:noProof/>
+                        <w:sz w:val="20"/>
+                        <w:szCs w:val="20"/>
+                      </w:rPr>
+                      <w:t>C. Jacobs, "The Federalist," 15 08 2020. [Online]. Available: https://thefederalist.com/2020/08/15/how-alex-trebeks-memoir-explains-the-enduring-success-of-jeopardy/ . [Accessed 22 03 2021].</w:t>
+                    </w:r>
+                  </w:p>
+                </w:tc>
+              </w:tr>
+              <w:tr>
+                <w:trPr>
+                  <w:divId w:val="1999766384"/>
+                  <w:tblCellSpacing w:w="15" w:type="dxa"/>
+                </w:trPr>
+                <w:tc>
+                  <w:tcPr>
+                    <w:tcW w:w="50" w:type="pct"/>
+                    <w:hideMark/>
+                  </w:tcPr>
+                  <w:p>
+                    <w:pPr>
+                      <w:pStyle w:val="Bibliography"/>
+                      <w:rPr>
+                        <w:noProof/>
+                        <w:sz w:val="20"/>
+                        <w:szCs w:val="20"/>
+                      </w:rPr>
+                    </w:pPr>
+                    <w:r>
+                      <w:rPr>
+                        <w:noProof/>
+                        <w:sz w:val="20"/>
+                        <w:szCs w:val="20"/>
+                      </w:rPr>
+                      <w:t xml:space="preserve">[10] </w:t>
+                    </w:r>
+                  </w:p>
+                </w:tc>
+                <w:tc>
+                  <w:tcPr>
+                    <w:tcW w:w="0" w:type="auto"/>
+                    <w:hideMark/>
+                  </w:tcPr>
+                  <w:p>
+                    <w:pPr>
+                      <w:pStyle w:val="Bibliography"/>
                       <w:rPr>
                         <w:noProof/>
                         <w:sz w:val="20"/>
@@ -4639,12 +5427,9 @@
             </w:tbl>
             <w:p>
               <w:pPr>
-                <w:spacing w:line="252" w:lineRule="auto"/>
-                <w:divId w:val="447312816"/>
+                <w:divId w:val="1999766384"/>
                 <w:rPr>
                   <w:noProof/>
-                  <w:sz w:val="20"/>
-                  <w:szCs w:val="20"/>
                 </w:rPr>
               </w:pPr>
             </w:p>
@@ -4679,7 +5464,7 @@
           <w:rFonts w:ascii="Times-Roman" w:hAnsi="Times-Roman" w:cs="Times-Roman"/>
         </w:rPr>
         <w:sectPr>
-          <w:headerReference w:type="default" r:id="rId13"/>
+          <w:headerReference w:type="default" r:id="rId14"/>
           <w:type w:val="continuous"/>
           <w:pgSz w:w="12240" w:h="15840" w:code="1"/>
           <w:pgMar w:top="1008" w:right="936" w:bottom="1008" w:left="936" w:header="432" w:footer="432" w:gutter="0"/>
@@ -6763,7 +7548,7 @@
   <w:style w:type="paragraph" w:default="1" w:styleId="Normal">
     <w:name w:val="Normal"/>
     <w:qFormat/>
-    <w:rsid w:val="00724CBE"/>
+    <w:rsid w:val="005E1460"/>
     <w:rPr>
       <w:sz w:val="24"/>
       <w:szCs w:val="24"/>
@@ -7878,7 +8663,7 @@
     <b:YearAccessed>2021</b:YearAccessed>
     <b:MonthAccessed>03</b:MonthAccessed>
     <b:DayAccessed>22</b:DayAccessed>
-    <b:RefOrder>2</b:RefOrder>
+    <b:RefOrder>9</b:RefOrder>
   </b:Source>
   <b:Source>
     <b:Tag>McN20</b:Tag>
@@ -7902,7 +8687,7 @@
         </b:NameList>
       </b:Author>
     </b:Author>
-    <b:RefOrder>9</b:RefOrder>
+    <b:RefOrder>10</b:RefOrder>
   </b:Source>
   <b:Source>
     <b:Tag>JAr21</b:Tag>
@@ -8025,11 +8810,36 @@
     <b:URL>https://github.com/mattfarrow1/7330-term-project</b:URL>
     <b:RefOrder>6</b:RefOrder>
   </b:Source>
+  <b:Source>
+    <b:Tag>See20</b:Tag>
+    <b:SourceType>InternetSite</b:SourceType>
+    <b:Guid>{2ADD8E55-DEA7-F549-8F16-D6DB3FB85571}</b:Guid>
+    <b:Title>The New York Times</b:Title>
+    <b:Year>2020</b:Year>
+    <b:Author>
+      <b:Author>
+        <b:NameList>
+          <b:Person>
+            <b:Last>Seelye</b:Last>
+            <b:First>Katharine</b:First>
+            <b:Middle>Q.</b:Middle>
+          </b:Person>
+        </b:NameList>
+      </b:Author>
+    </b:Author>
+    <b:URL>https://www.nytimes.com/2020/11/08/arts/television/alex-trebek-dead.html</b:URL>
+    <b:Month>11</b:Month>
+    <b:Day>08</b:Day>
+    <b:YearAccessed>2021</b:YearAccessed>
+    <b:MonthAccessed>03</b:MonthAccessed>
+    <b:DayAccessed>22</b:DayAccessed>
+    <b:RefOrder>2</b:RefOrder>
+  </b:Source>
 </b:Sources>
 </file>
 
 <file path=customXml/itemProps1.xml><?xml version="1.0" encoding="utf-8"?>
-<ds:datastoreItem xmlns:ds="http://schemas.openxmlformats.org/officeDocument/2006/customXml" ds:itemID="{473BF52B-AE56-304E-9529-48E9CEC4A722}">
+<ds:datastoreItem xmlns:ds="http://schemas.openxmlformats.org/officeDocument/2006/customXml" ds:itemID="{1130A095-56F0-5246-AE51-6D0230D581E5}">
   <ds:schemaRefs>
     <ds:schemaRef ds:uri="http://schemas.openxmlformats.org/officeDocument/2006/bibliography"/>
   </ds:schemaRefs>

</xml_diff>

<commit_message>
update paper post meeting with Dr. Rafiqi
</commit_message>
<xml_diff>
--- a/docs/Ball, Farrow, Harrison Final Paper.docx
+++ b/docs/Ball, Farrow, Harrison Final Paper.docx
@@ -275,6 +275,7 @@
           <w:id w:val="-472909753"/>
           <w:citation/>
         </w:sdtPr>
+        <w:sdtEndPr/>
         <w:sdtContent>
           <w:r>
             <w:fldChar w:fldCharType="begin"/>
@@ -309,13 +310,7 @@
         <w:t xml:space="preserve">Using data from 6,775 of those games, </w:t>
       </w:r>
       <w:r>
-        <w:t>w</w:t>
-      </w:r>
-      <w:r>
-        <w:t xml:space="preserve">e wanted to analyze using the data provided on J! Archive to examine what has made this show such a game show staple. </w:t>
-      </w:r>
-      <w:r>
-        <w:t>W</w:t>
+        <w:t>we wanted to analyze using the data provided on J! Archive to examine what has made this show such a game show staple. W</w:t>
       </w:r>
       <w:r>
         <w:t xml:space="preserve">e examined trends </w:t>
@@ -949,14 +944,30 @@
       <w:r>
         <w:t xml:space="preserve">Figure </w:t>
       </w:r>
-      <w:fldSimple w:instr=" SEQ Figure \* ARABIC ">
-        <w:r>
-          <w:rPr>
-            <w:noProof/>
-          </w:rPr>
-          <w:t>1</w:t>
-        </w:r>
-      </w:fldSimple>
+      <w:r>
+        <w:fldChar w:fldCharType="begin"/>
+      </w:r>
+      <w:r>
+        <w:instrText xml:space="preserve"> SEQ Figure \* ARAB</w:instrText>
+      </w:r>
+      <w:r>
+        <w:instrText xml:space="preserve">IC </w:instrText>
+      </w:r>
+      <w:r>
+        <w:fldChar w:fldCharType="separate"/>
+      </w:r>
+      <w:r>
+        <w:rPr>
+          <w:noProof/>
+        </w:rPr>
+        <w:t>1</w:t>
+      </w:r>
+      <w:r>
+        <w:rPr>
+          <w:noProof/>
+        </w:rPr>
+        <w:fldChar w:fldCharType="end"/>
+      </w:r>
       <w:bookmarkEnd w:id="3"/>
       <w:r>
         <w:t>: EER Diagram</w:t>
@@ -1021,13 +1032,13 @@
           <w:sz w:val="20"/>
           <w:szCs w:val="20"/>
         </w:rPr>
-      </w:r>
-      <w:r>
-        <w:rPr>
-          <w:sz w:val="20"/>
-          <w:szCs w:val="20"/>
-        </w:rPr>
         <w:instrText xml:space="preserve"> \* MERGEFORMAT </w:instrText>
+      </w:r>
+      <w:r>
+        <w:rPr>
+          <w:sz w:val="20"/>
+          <w:szCs w:val="20"/>
+        </w:rPr>
       </w:r>
       <w:r>
         <w:rPr>
@@ -1141,14 +1152,27 @@
       <w:r>
         <w:t xml:space="preserve">Figure </w:t>
       </w:r>
-      <w:fldSimple w:instr=" SEQ Figure \* ARABIC ">
-        <w:r>
-          <w:rPr>
-            <w:noProof/>
-          </w:rPr>
-          <w:t>2</w:t>
-        </w:r>
-      </w:fldSimple>
+      <w:r>
+        <w:fldChar w:fldCharType="begin"/>
+      </w:r>
+      <w:r>
+        <w:instrText xml:space="preserve"> SEQ Figure \* ARABIC </w:instrText>
+      </w:r>
+      <w:r>
+        <w:fldChar w:fldCharType="separate"/>
+      </w:r>
+      <w:r>
+        <w:rPr>
+          <w:noProof/>
+        </w:rPr>
+        <w:t>2</w:t>
+      </w:r>
+      <w:r>
+        <w:rPr>
+          <w:noProof/>
+        </w:rPr>
+        <w:fldChar w:fldCharType="end"/>
+      </w:r>
       <w:bookmarkEnd w:id="5"/>
       <w:r>
         <w:t>: Most common categories</w:t>
@@ -1501,13 +1525,13 @@
           <w:sz w:val="20"/>
           <w:szCs w:val="20"/>
         </w:rPr>
-      </w:r>
-      <w:r>
-        <w:rPr>
-          <w:sz w:val="20"/>
-          <w:szCs w:val="20"/>
-        </w:rPr>
         <w:instrText xml:space="preserve"> \* MERGEFORMAT </w:instrText>
+      </w:r>
+      <w:r>
+        <w:rPr>
+          <w:sz w:val="20"/>
+          <w:szCs w:val="20"/>
+        </w:rPr>
       </w:r>
       <w:r>
         <w:rPr>
@@ -1625,14 +1649,27 @@
       <w:r>
         <w:t xml:space="preserve">Figure </w:t>
       </w:r>
-      <w:fldSimple w:instr=" SEQ Figure \* ARABIC ">
-        <w:r>
-          <w:rPr>
-            <w:noProof/>
-          </w:rPr>
-          <w:t>3</w:t>
-        </w:r>
-      </w:fldSimple>
+      <w:r>
+        <w:fldChar w:fldCharType="begin"/>
+      </w:r>
+      <w:r>
+        <w:instrText xml:space="preserve"> SEQ Figure \* ARABIC </w:instrText>
+      </w:r>
+      <w:r>
+        <w:fldChar w:fldCharType="separate"/>
+      </w:r>
+      <w:r>
+        <w:rPr>
+          <w:noProof/>
+        </w:rPr>
+        <w:t>3</w:t>
+      </w:r>
+      <w:r>
+        <w:rPr>
+          <w:noProof/>
+        </w:rPr>
+        <w:fldChar w:fldCharType="end"/>
+      </w:r>
       <w:bookmarkEnd w:id="7"/>
       <w:r>
         <w:t xml:space="preserve">: Plot of </w:t>
@@ -1673,13 +1710,13 @@
           <w:sz w:val="20"/>
           <w:szCs w:val="20"/>
         </w:rPr>
-      </w:r>
-      <w:r>
-        <w:rPr>
-          <w:sz w:val="20"/>
-          <w:szCs w:val="20"/>
-        </w:rPr>
         <w:instrText xml:space="preserve"> \* MERGEFORMAT </w:instrText>
+      </w:r>
+      <w:r>
+        <w:rPr>
+          <w:sz w:val="20"/>
+          <w:szCs w:val="20"/>
+        </w:rPr>
       </w:r>
       <w:r>
         <w:rPr>
@@ -1787,27 +1824,14 @@
       <w:r>
         <w:t xml:space="preserve">Figure </w:t>
       </w:r>
-      <w:r>
-        <w:fldChar w:fldCharType="begin"/>
-      </w:r>
-      <w:r>
-        <w:instrText xml:space="preserve"> SEQ Figure \* ARABIC </w:instrText>
-      </w:r>
-      <w:r>
-        <w:fldChar w:fldCharType="separate"/>
-      </w:r>
-      <w:r>
-        <w:rPr>
-          <w:noProof/>
-        </w:rPr>
-        <w:t>4</w:t>
-      </w:r>
-      <w:r>
-        <w:rPr>
-          <w:noProof/>
-        </w:rPr>
-        <w:fldChar w:fldCharType="end"/>
-      </w:r>
+      <w:fldSimple w:instr=" SEQ Figure \* ARABIC ">
+        <w:r>
+          <w:rPr>
+            <w:noProof/>
+          </w:rPr>
+          <w:t>4</w:t>
+        </w:r>
+      </w:fldSimple>
       <w:bookmarkEnd w:id="8"/>
       <w:r>
         <w:t xml:space="preserve">: Daily Double </w:t>
@@ -1853,12 +1877,6 @@
           <w:sz w:val="20"/>
           <w:szCs w:val="20"/>
         </w:rPr>
-      </w:r>
-      <w:r>
-        <w:rPr>
-          <w:sz w:val="20"/>
-          <w:szCs w:val="20"/>
-        </w:rPr>
         <w:instrText xml:space="preserve"> \* MERGEFORMAT </w:instrText>
       </w:r>
       <w:r>
@@ -1866,6 +1884,12 @@
           <w:sz w:val="20"/>
           <w:szCs w:val="20"/>
         </w:rPr>
+      </w:r>
+      <w:r>
+        <w:rPr>
+          <w:sz w:val="20"/>
+          <w:szCs w:val="20"/>
+        </w:rPr>
         <w:fldChar w:fldCharType="separate"/>
       </w:r>
       <w:r>
@@ -1873,14 +1897,7 @@
           <w:sz w:val="20"/>
           <w:szCs w:val="20"/>
         </w:rPr>
-        <w:t>Figure</w:t>
-      </w:r>
-      <w:r>
-        <w:rPr>
-          <w:sz w:val="20"/>
-          <w:szCs w:val="20"/>
-        </w:rPr>
-        <w:t xml:space="preserve"> </w:t>
+        <w:t xml:space="preserve">Figure </w:t>
       </w:r>
       <w:r>
         <w:rPr>
@@ -1985,14 +2002,27 @@
       <w:r>
         <w:t xml:space="preserve">Figure </w:t>
       </w:r>
-      <w:fldSimple w:instr=" SEQ Figure \* ARABIC ">
-        <w:r>
-          <w:rPr>
-            <w:noProof/>
-          </w:rPr>
-          <w:t>5</w:t>
-        </w:r>
-      </w:fldSimple>
+      <w:r>
+        <w:fldChar w:fldCharType="begin"/>
+      </w:r>
+      <w:r>
+        <w:instrText xml:space="preserve"> SEQ Figure \* ARABIC </w:instrText>
+      </w:r>
+      <w:r>
+        <w:fldChar w:fldCharType="separate"/>
+      </w:r>
+      <w:r>
+        <w:rPr>
+          <w:noProof/>
+        </w:rPr>
+        <w:t>5</w:t>
+      </w:r>
+      <w:r>
+        <w:rPr>
+          <w:noProof/>
+        </w:rPr>
+        <w:fldChar w:fldCharType="end"/>
+      </w:r>
       <w:bookmarkEnd w:id="9"/>
       <w:r>
         <w:t>: Daily Double answers</w:t>
@@ -2114,14 +2144,27 @@
       <w:r>
         <w:t xml:space="preserve">Figure </w:t>
       </w:r>
-      <w:fldSimple w:instr=" SEQ Figure \* ARABIC ">
-        <w:r>
-          <w:rPr>
-            <w:noProof/>
-          </w:rPr>
-          <w:t>6</w:t>
-        </w:r>
-      </w:fldSimple>
+      <w:r>
+        <w:fldChar w:fldCharType="begin"/>
+      </w:r>
+      <w:r>
+        <w:instrText xml:space="preserve"> SEQ Figure \* ARABIC </w:instrText>
+      </w:r>
+      <w:r>
+        <w:fldChar w:fldCharType="separate"/>
+      </w:r>
+      <w:r>
+        <w:rPr>
+          <w:noProof/>
+        </w:rPr>
+        <w:t>6</w:t>
+      </w:r>
+      <w:r>
+        <w:rPr>
+          <w:noProof/>
+        </w:rPr>
+        <w:fldChar w:fldCharType="end"/>
+      </w:r>
       <w:r>
         <w:t xml:space="preserve">: </w:t>
       </w:r>
@@ -2206,7 +2249,7 @@
                         </a:ln>
                         <a:extLst>
                           <a:ext uri="{91240B29-F687-4f45-9708-019B960494DF}">
-                            <a14:hiddenLine xmlns="" xmlns:a14="http://schemas.microsoft.com/office/drawing/2010/main" xmlns:w="http://schemas.openxmlformats.org/wordprocessingml/2006/main" xmlns:w10="urn:schemas-microsoft-com:office:word" xmlns:v="urn:schemas-microsoft-com:vml" xmlns:o="urn:schemas-microsoft-com:office:office" xmlns:mv="urn:schemas-microsoft-com:mac:vml" xmlns:mo="http://schemas.microsoft.com/office/mac/office/2008/main" w="9525">
+                            <a14:hiddenLine xmlns:mo="http://schemas.microsoft.com/office/mac/office/2008/main" xmlns:mv="urn:schemas-microsoft-com:mac:vml" xmlns:o="urn:schemas-microsoft-com:office:office" xmlns:v="urn:schemas-microsoft-com:vml" xmlns:w10="urn:schemas-microsoft-com:office:word" xmlns:w="http://schemas.openxmlformats.org/wordprocessingml/2006/main" xmlns:a14="http://schemas.microsoft.com/office/drawing/2010/main" xmlns="" w="9525">
                               <a:solidFill>
                                 <a:srgbClr val="000000"/>
                               </a:solidFill>
@@ -4790,6 +4833,33 @@
           <w:highlight w:val="yellow"/>
         </w:rPr>
         <w:t>Table of worst games?</w:t>
+      </w:r>
+    </w:p>
+    <w:p>
+      <w:pPr>
+        <w:pStyle w:val="Heading1"/>
+      </w:pPr>
+      <w:r>
+        <w:t>Lessons Learned</w:t>
+      </w:r>
+    </w:p>
+    <w:p>
+      <w:pPr>
+        <w:pStyle w:val="Text"/>
+      </w:pPr>
+      <w:r>
+        <w:t xml:space="preserve">Highly recommended from Dr. </w:t>
+      </w:r>
+      <w:proofErr w:type="spellStart"/>
+      <w:r>
+        <w:t>Rafiqi</w:t>
+      </w:r>
+      <w:proofErr w:type="spellEnd"/>
+      <w:r>
+        <w:t>.</w:t>
+      </w:r>
+      <w:r>
+        <w:t xml:space="preserve"> Put a bow on it. </w:t>
       </w:r>
     </w:p>
     <w:p/>
@@ -5124,6 +5194,7 @@
                         <w:sz w:val="20"/>
                         <w:szCs w:val="20"/>
                       </w:rPr>
+                      <w:lastRenderedPageBreak/>
                       <w:t xml:space="preserve">[5] </w:t>
                     </w:r>
                   </w:p>
@@ -5232,7 +5303,6 @@
                         <w:sz w:val="20"/>
                         <w:szCs w:val="20"/>
                       </w:rPr>
-                      <w:lastRenderedPageBreak/>
                       <w:t xml:space="preserve">[7] </w:t>
                     </w:r>
                   </w:p>
@@ -5311,7 +5381,15 @@
                         <w:sz w:val="20"/>
                         <w:szCs w:val="20"/>
                       </w:rPr>
-                      <w:t>R. Kalland, "‘Jeopardy!’ Champ James Holzhauer’s Daily Double Dominance Is The Evolution Of Recent Strategy," 25 04 2019. [Online]. Available: https://uproxx.com/sports/jeopardy-james-holzhauer-april-25-daily-doubles-strategy-historic-wagers/. [Accessed 22 03 2021].</w:t>
+                      <w:t>R. Kalland, "‘Jeopardy!’ Champ James Holzhauer’s Daily Double Dominance Is The Evolution Of Recent Strategy," 25 04 2019. [Online]. Available: https://uproxx.com/sports/jeopardy-james-holzhauer-</w:t>
+                    </w:r>
+                    <w:r>
+                      <w:rPr>
+                        <w:noProof/>
+                        <w:sz w:val="20"/>
+                        <w:szCs w:val="20"/>
+                      </w:rPr>
+                      <w:t>april-25-daily-doubles-strategy-historic-wagers/. [Accessed 22 03 2021].</w:t>
                     </w:r>
                   </w:p>
                 </w:tc>

</xml_diff>

<commit_message>
Added ppt template, updated paper, modified graphs to increase text for paper and use uniform theme
</commit_message>
<xml_diff>
--- a/docs/Ball, Farrow, Harrison Final Paper.docx
+++ b/docs/Ball, Farrow, Harrison Final Paper.docx
@@ -132,23 +132,7 @@
         <w:t>a</w:t>
       </w:r>
       <w:r>
-        <w:t xml:space="preserve"> schema was </w:t>
-      </w:r>
-      <w:proofErr w:type="gramStart"/>
-      <w:r>
-        <w:t>created</w:t>
-      </w:r>
-      <w:proofErr w:type="gramEnd"/>
-      <w:r>
-        <w:t xml:space="preserve"> and the database was populated. Once complete, the team will be able to connect the database with an </w:t>
-      </w:r>
-      <w:proofErr w:type="spellStart"/>
-      <w:r>
-        <w:t>RShiny</w:t>
-      </w:r>
-      <w:proofErr w:type="spellEnd"/>
-      <w:r>
-        <w:t xml:space="preserve"> application. </w:t>
+        <w:t xml:space="preserve"> schema was created and the database was populated. Once complete, the team will be able to connect the database with an RShiny application. </w:t>
       </w:r>
     </w:p>
     <w:p/>
@@ -232,7 +216,13 @@
         <w:t xml:space="preserve">eries of categories and must phrase their responses in the form of a question. </w:t>
       </w:r>
       <w:r>
-        <w:t>Each game is composed of three rounds: Jeopardy, Double Jeopardy, and Final Jeopardy. The first two rounds are made up of six categories with five answers of increasing difficulty and monetary value. If a contestant provides the correct question, they receive the amount that question is worth, otherwise they lose that amount.</w:t>
+        <w:t>Each game is composed of three rounds: Jeopardy, Double Jeopardy, and Final Jeopardy. The first two rounds are made up of six categories with five answers of increasing difficulty and monetary value. If a contestant provides the correct question, they receive the amount that question is worth</w:t>
+      </w:r>
+      <w:r>
+        <w:t>;</w:t>
+      </w:r>
+      <w:r>
+        <w:t xml:space="preserve"> otherwise they lose that amount.</w:t>
       </w:r>
     </w:p>
     <w:p>
@@ -257,15 +247,7 @@
         <w:t xml:space="preserve">premiered in 1964, </w:t>
       </w:r>
       <w:r>
-        <w:t xml:space="preserve">the show’s revival in 1984 with host Alex </w:t>
-      </w:r>
-      <w:proofErr w:type="spellStart"/>
-      <w:r>
-        <w:t>Trebek</w:t>
-      </w:r>
-      <w:proofErr w:type="spellEnd"/>
-      <w:r>
-        <w:t xml:space="preserve"> led to a run of more than 8,000 games </w:t>
+        <w:t xml:space="preserve">the show’s revival in 1984 with host Alex Trebek led to a run of more than 8,000 games </w:t>
       </w:r>
       <w:r>
         <w:t>over 37 years</w:t>
@@ -345,7 +327,7 @@
         <w:t>lends itself to trends and statistical studies</w:t>
       </w:r>
       <w:r>
-        <w:t>, and trivia’s broad appeal gives the game an accessibility to players and viewers alike.</w:t>
+        <w:t>, and trivia’s broad appeal gives the game accessibility to players and viewers alike.</w:t>
       </w:r>
       <w:r>
         <w:t xml:space="preserve"> </w:t>
@@ -438,13 +420,8 @@
         <w:t>Even sites like FiveThirtyEight have turned their analytical prowess on the game</w:t>
       </w:r>
       <w:r>
-        <w:t xml:space="preserve">, analyzing two of the show’s most notable players, Ken Jennings and James </w:t>
-      </w:r>
-      <w:proofErr w:type="spellStart"/>
-      <w:r>
-        <w:t>Holzhauer</w:t>
-      </w:r>
-      <w:proofErr w:type="spellEnd"/>
+        <w:t>, analyzing two of the show’s most notable players, Ken Jennings and James Holzhauer</w:t>
+      </w:r>
       <w:r>
         <w:t xml:space="preserve"> </w:t>
       </w:r>
@@ -485,26 +462,10 @@
         <w:ind w:firstLine="180"/>
       </w:pPr>
       <w:r>
-        <w:t xml:space="preserve">The </w:t>
-      </w:r>
-      <w:proofErr w:type="gramStart"/>
-      <w:r>
-        <w:t>J!-</w:t>
-      </w:r>
-      <w:proofErr w:type="gramEnd"/>
-      <w:r>
-        <w:t xml:space="preserve">Archive has enabled all of this work, but one of the site’s limitations is its ability to interact with the data. </w:t>
-      </w:r>
-      <w:r>
-        <w:t xml:space="preserve">Our intention with this project was to take the data from </w:t>
-      </w:r>
-      <w:proofErr w:type="gramStart"/>
-      <w:r>
-        <w:t>J!-</w:t>
-      </w:r>
-      <w:proofErr w:type="gramEnd"/>
-      <w:r>
-        <w:t xml:space="preserve">Archive and create a database that could be used be researchers to analyze the data for themselves. </w:t>
+        <w:t xml:space="preserve">The J!-Archive has enabled all of this work, but one of the site’s limitations is its ability to interact with the data. </w:t>
+      </w:r>
+      <w:r>
+        <w:t xml:space="preserve">Our intention with this project was to take the data from J!-Archive and create a database that could be used be researchers to analyze the data for themselves. </w:t>
       </w:r>
     </w:p>
     <w:p>
@@ -520,29 +481,16 @@
         <w:pStyle w:val="Text"/>
       </w:pPr>
       <w:r>
-        <w:t xml:space="preserve">Our approach to this project involved crawling the </w:t>
-      </w:r>
-      <w:proofErr w:type="gramStart"/>
-      <w:r>
-        <w:t>J!</w:t>
+        <w:t>Our approach to this project involved crawling the J!</w:t>
       </w:r>
       <w:r>
         <w:t>-</w:t>
       </w:r>
-      <w:proofErr w:type="gramEnd"/>
       <w:r>
         <w:t xml:space="preserve">Archive, balancing the wealth of available data with the goals of this project. </w:t>
       </w:r>
       <w:r>
-        <w:t xml:space="preserve">Due to the connected nature of the data, we made the decision to build our project in a relational database using MySQL. Initial data collection and subsequent analysis took place using the R programming language. All source data </w:t>
-      </w:r>
-      <w:proofErr w:type="gramStart"/>
-      <w:r>
-        <w:t>files</w:t>
-      </w:r>
-      <w:proofErr w:type="gramEnd"/>
-      <w:r>
-        <w:t xml:space="preserve"> and analysis queries are located </w:t>
+        <w:t xml:space="preserve">Due to the connected nature of the data, we made the decision to build our project in a relational database using MySQL. Initial data collection and subsequent analysis took place using the R programming language. All source data files and analysis queries are located </w:t>
       </w:r>
       <w:r>
         <w:t>on GitHub</w:t>
@@ -605,7 +553,6 @@
       <w:r>
         <w:t xml:space="preserve">he </w:t>
       </w:r>
-      <w:proofErr w:type="spellStart"/>
       <w:r>
         <w:rPr>
           <w:rFonts w:ascii="Courier New" w:hAnsi="Courier New" w:cs="Courier New"/>
@@ -614,7 +561,6 @@
         </w:rPr>
         <w:t>whatr</w:t>
       </w:r>
-      <w:proofErr w:type="spellEnd"/>
       <w:r>
         <w:rPr>
           <w:sz w:val="18"/>
@@ -811,7 +757,6 @@
         </w:rPr>
         <w:t xml:space="preserve"> </w:t>
       </w:r>
-      <w:proofErr w:type="spellStart"/>
       <w:r>
         <w:rPr>
           <w:i/>
@@ -819,41 +764,29 @@
         </w:rPr>
         <w:t>players_has_episode</w:t>
       </w:r>
-      <w:proofErr w:type="spellEnd"/>
       <w:r>
         <w:t>,</w:t>
       </w:r>
       <w:r>
         <w:t xml:space="preserve"> </w:t>
       </w:r>
-      <w:proofErr w:type="spellStart"/>
       <w:r>
         <w:rPr>
           <w:i/>
           <w:iCs/>
         </w:rPr>
-        <w:t>doubles_has_scores</w:t>
-      </w:r>
-      <w:proofErr w:type="spellEnd"/>
+        <w:t xml:space="preserve">doubles_has_scores, </w:t>
+      </w:r>
+      <w:r>
+        <w:t xml:space="preserve">and </w:t>
+      </w:r>
       <w:r>
         <w:rPr>
           <w:i/>
           <w:iCs/>
         </w:rPr>
-        <w:t xml:space="preserve">, </w:t>
-      </w:r>
-      <w:r>
-        <w:t xml:space="preserve">and </w:t>
-      </w:r>
-      <w:proofErr w:type="spellStart"/>
-      <w:r>
-        <w:rPr>
-          <w:i/>
-          <w:iCs/>
-        </w:rPr>
         <w:t>synopsis_has_players</w:t>
       </w:r>
-      <w:proofErr w:type="spellEnd"/>
       <w:r>
         <w:t>.</w:t>
       </w:r>
@@ -873,7 +806,21 @@
           <w:sz w:val="20"/>
           <w:szCs w:val="20"/>
         </w:rPr>
-        <w:t>Based on the schema in the enhanced entity-relationship diagram, the team determined the database was normalized. The data was manipulated in R to satisfy the schema that had been design in MySQL Workbench, and was then uploaded into the database.</w:t>
+        <w:t>Based on the schema in the enhanced entity-relationship diagram, the team determined the database was normalized. The data was manipulated in R to satisfy the schema that had been design</w:t>
+      </w:r>
+      <w:r>
+        <w:rPr>
+          <w:sz w:val="20"/>
+          <w:szCs w:val="20"/>
+        </w:rPr>
+        <w:t>ed</w:t>
+      </w:r>
+      <w:r>
+        <w:rPr>
+          <w:sz w:val="20"/>
+          <w:szCs w:val="20"/>
+        </w:rPr>
+        <w:t xml:space="preserve"> in MySQL Workbench, and was then uploaded into the database.</w:t>
       </w:r>
       <w:bookmarkEnd w:id="2"/>
     </w:p>
@@ -893,9 +840,9 @@
         </w:rPr>
         <w:lastRenderedPageBreak/>
         <w:drawing>
-          <wp:inline distT="0" distB="0" distL="0" distR="0" wp14:anchorId="2B470213" wp14:editId="04DC65EF">
-            <wp:extent cx="3200400" cy="3836035"/>
-            <wp:effectExtent l="0" t="0" r="0" b="0"/>
+          <wp:inline distT="0" distB="0" distL="0" distR="0" wp14:anchorId="2B470213" wp14:editId="2684BF67">
+            <wp:extent cx="3012440" cy="3610744"/>
+            <wp:effectExtent l="0" t="0" r="0" b="8890"/>
             <wp:docPr id="4" name="Picture 4" descr="Diagram&#10;&#10;Description automatically generated"/>
             <wp:cNvGraphicFramePr>
               <a:graphicFrameLocks xmlns:a="http://schemas.openxmlformats.org/drawingml/2006/main" noChangeAspect="1"/>
@@ -922,7 +869,7 @@
                   <pic:spPr>
                     <a:xfrm>
                       <a:off x="0" y="0"/>
-                      <a:ext cx="3200400" cy="3836035"/>
+                      <a:ext cx="3015501" cy="3614413"/>
                     </a:xfrm>
                     <a:prstGeom prst="rect">
                       <a:avLst/>
@@ -948,10 +895,7 @@
         <w:fldChar w:fldCharType="begin"/>
       </w:r>
       <w:r>
-        <w:instrText xml:space="preserve"> SEQ Figure \* ARAB</w:instrText>
-      </w:r>
-      <w:r>
-        <w:instrText xml:space="preserve">IC </w:instrText>
+        <w:instrText xml:space="preserve"> SEQ Figure \* ARABIC </w:instrText>
       </w:r>
       <w:r>
         <w:fldChar w:fldCharType="separate"/>
@@ -986,1233 +930,104 @@
         <w:pStyle w:val="Text"/>
       </w:pPr>
       <w:r>
-        <w:t xml:space="preserve">Once the database was complete, the next steps were to perform exploratory data analysis and note key insights from both the history of the game and from the notable players. </w:t>
+        <w:t>Once the database was complete, the next steps were to perform exploratory data analysis and note key insights from both the history of the game and from the notable players.</w:t>
       </w:r>
     </w:p>
     <w:p>
       <w:pPr>
         <w:pStyle w:val="Heading2"/>
       </w:pPr>
-      <w:bookmarkStart w:id="4" w:name="_Hlk67430278"/>
-      <w:r>
-        <w:t>Categories</w:t>
+      <w:r>
+        <w:t>Top</w:t>
+      </w:r>
+      <w:r>
+        <w:t xml:space="preserve"> Players</w:t>
       </w:r>
     </w:p>
     <w:p>
       <w:pPr>
-        <w:ind w:firstLine="180"/>
-        <w:rPr>
-          <w:sz w:val="20"/>
-          <w:szCs w:val="20"/>
-        </w:rPr>
-      </w:pPr>
-      <w:r>
-        <w:rPr>
-          <w:sz w:val="20"/>
-          <w:szCs w:val="20"/>
-        </w:rPr>
-        <w:t xml:space="preserve">One of the first questions that we asked was, “Are there common categories that appear in multiple games?” </w:t>
-      </w:r>
-      <w:r>
-        <w:rPr>
-          <w:sz w:val="20"/>
-          <w:szCs w:val="20"/>
-        </w:rPr>
-        <w:fldChar w:fldCharType="begin"/>
-      </w:r>
-      <w:r>
-        <w:rPr>
-          <w:sz w:val="20"/>
-          <w:szCs w:val="20"/>
-        </w:rPr>
-        <w:instrText xml:space="preserve"> REF _Ref67580999 \h </w:instrText>
-      </w:r>
-      <w:r>
-        <w:rPr>
-          <w:sz w:val="20"/>
-          <w:szCs w:val="20"/>
-        </w:rPr>
-        <w:instrText xml:space="preserve"> \* MERGEFORMAT </w:instrText>
-      </w:r>
-      <w:r>
-        <w:rPr>
-          <w:sz w:val="20"/>
-          <w:szCs w:val="20"/>
-        </w:rPr>
-      </w:r>
-      <w:r>
-        <w:rPr>
-          <w:sz w:val="20"/>
-          <w:szCs w:val="20"/>
-        </w:rPr>
-        <w:fldChar w:fldCharType="separate"/>
-      </w:r>
-      <w:r>
-        <w:rPr>
-          <w:sz w:val="20"/>
-          <w:szCs w:val="20"/>
-        </w:rPr>
-        <w:t xml:space="preserve">Figure </w:t>
-      </w:r>
-      <w:r>
-        <w:rPr>
-          <w:noProof/>
-          <w:sz w:val="20"/>
-          <w:szCs w:val="20"/>
-        </w:rPr>
-        <w:t>2</w:t>
-      </w:r>
-      <w:r>
-        <w:rPr>
-          <w:sz w:val="20"/>
-          <w:szCs w:val="20"/>
-        </w:rPr>
-        <w:fldChar w:fldCharType="end"/>
-      </w:r>
-      <w:r>
-        <w:rPr>
-          <w:sz w:val="20"/>
-          <w:szCs w:val="20"/>
-        </w:rPr>
-        <w:t xml:space="preserve"> shows the 10 most common categories that appear in the database and the number of games that they appear in. Unsurprisingly, the most popular categories tend to be broad, offering the game designers significant flexibility to design clues.</w:t>
+        <w:pStyle w:val="Text"/>
+        <w:jc w:val="left"/>
+      </w:pPr>
+      <w:r>
+        <w:t xml:space="preserve">Before discussing any other key items, it is important to note the top players in order to understand some of the key trends we discovered within the data. James Holzhauer, a professional sports gambler from Las Vegas, Nevada, holds the record for the highest single-game score of $131,127. There is a significant delta between him and the next top single-game scorer, Ken Jennings, who maxed out at only $75,000 in a single game. However, Ken Jennings is typically a more well-known </w:t>
+      </w:r>
+      <w:r>
+        <w:rPr>
+          <w:i/>
+          <w:iCs/>
+        </w:rPr>
+        <w:t>Jeopardy!</w:t>
+      </w:r>
+      <w:r>
+        <w:t xml:space="preserve"> contestant as he holds the record for the most consecutive appearances on the show at 75. </w:t>
       </w:r>
     </w:p>
     <w:p>
       <w:pPr>
-        <w:ind w:firstLine="180"/>
-        <w:rPr>
-          <w:sz w:val="20"/>
-          <w:szCs w:val="20"/>
-        </w:rPr>
-      </w:pPr>
+        <w:pStyle w:val="Text"/>
+        <w:jc w:val="left"/>
+      </w:pPr>
+      <w:r>
+        <w:t xml:space="preserve">During </w:t>
+      </w:r>
+      <w:r>
+        <w:rPr>
+          <w:i/>
+          <w:iCs/>
+        </w:rPr>
+        <w:t>Jeopardy!</w:t>
+      </w:r>
+      <w:r>
+        <w:t>’s 20</w:t>
+      </w:r>
+      <w:r>
+        <w:rPr>
+          <w:vertAlign w:val="superscript"/>
+        </w:rPr>
+        <w:t>th</w:t>
+      </w:r>
+      <w:r>
+        <w:t xml:space="preserve"> anniversary season which began in the fall of 2003, the rules changes which set no limit on a returning champion’s number of consecutive appearances </w:t>
+      </w:r>
+      <w:r>
+        <w:rPr>
+          <w:highlight w:val="yellow"/>
+        </w:rPr>
+        <w:t>[7].</w:t>
+      </w:r>
+      <w:r>
+        <w:t xml:space="preserve"> Prior to this rule change, a returning champion could only appear on a maximum of five consecutive episodes. Therefore our notable player statistics skew towards all contestants that competed during or after the 20</w:t>
+      </w:r>
+      <w:r>
+        <w:rPr>
+          <w:vertAlign w:val="superscript"/>
+        </w:rPr>
+        <w:t>th</w:t>
+      </w:r>
+      <w:r>
+        <w:t xml:space="preserve"> anniversary season </w:t>
+      </w:r>
+      <w:r>
+        <w:rPr>
+          <w:highlight w:val="yellow"/>
+        </w:rPr>
+        <w:t>(Table 1</w:t>
+      </w:r>
+      <w:r>
+        <w:t>).</w:t>
+      </w:r>
+      <w:r>
+        <w:t xml:space="preserve"> For the purposes of this paper, the ‘top 10 players’ mentioned later on will refer to this list of players.</w:t>
+      </w:r>
     </w:p>
     <w:p>
       <w:pPr>
-        <w:keepNext/>
-        <w:ind w:firstLine="180"/>
-      </w:pPr>
-      <w:r>
-        <w:rPr>
-          <w:noProof/>
-          <w:sz w:val="20"/>
-          <w:szCs w:val="20"/>
-        </w:rPr>
-        <w:drawing>
-          <wp:inline distT="0" distB="0" distL="0" distR="0" wp14:anchorId="4F35477F" wp14:editId="0B1933A7">
-            <wp:extent cx="3200400" cy="2044065"/>
-            <wp:effectExtent l="0" t="0" r="0" b="635"/>
-            <wp:docPr id="3" name="Picture 3" descr="Chart&#10;&#10;Description automatically generated"/>
-            <wp:cNvGraphicFramePr>
-              <a:graphicFrameLocks xmlns:a="http://schemas.openxmlformats.org/drawingml/2006/main" noChangeAspect="1"/>
-            </wp:cNvGraphicFramePr>
-            <a:graphic xmlns:a="http://schemas.openxmlformats.org/drawingml/2006/main">
-              <a:graphicData uri="http://schemas.openxmlformats.org/drawingml/2006/picture">
-                <pic:pic xmlns:pic="http://schemas.openxmlformats.org/drawingml/2006/picture">
-                  <pic:nvPicPr>
-                    <pic:cNvPr id="3" name="Picture 3" descr="Chart&#10;&#10;Description automatically generated"/>
-                    <pic:cNvPicPr/>
-                  </pic:nvPicPr>
-                  <pic:blipFill>
-                    <a:blip r:embed="rId9" cstate="print">
-                      <a:extLst>
-                        <a:ext uri="{28A0092B-C50C-407E-A947-70E740481C1C}">
-                          <a14:useLocalDpi xmlns:a14="http://schemas.microsoft.com/office/drawing/2010/main" val="0"/>
-                        </a:ext>
-                      </a:extLst>
-                    </a:blip>
-                    <a:stretch>
-                      <a:fillRect/>
-                    </a:stretch>
-                  </pic:blipFill>
-                  <pic:spPr>
-                    <a:xfrm>
-                      <a:off x="0" y="0"/>
-                      <a:ext cx="3200400" cy="2044065"/>
-                    </a:xfrm>
-                    <a:prstGeom prst="rect">
-                      <a:avLst/>
-                    </a:prstGeom>
-                  </pic:spPr>
-                </pic:pic>
-              </a:graphicData>
-            </a:graphic>
-          </wp:inline>
-        </w:drawing>
-      </w:r>
-    </w:p>
-    <w:p>
-      <w:pPr>
-        <w:pStyle w:val="Caption"/>
-        <w:rPr>
-          <w:sz w:val="20"/>
-          <w:szCs w:val="20"/>
-        </w:rPr>
-      </w:pPr>
-      <w:bookmarkStart w:id="5" w:name="_Ref67580999"/>
-      <w:r>
-        <w:t xml:space="preserve">Figure </w:t>
-      </w:r>
-      <w:r>
-        <w:fldChar w:fldCharType="begin"/>
-      </w:r>
-      <w:r>
-        <w:instrText xml:space="preserve"> SEQ Figure \* ARABIC </w:instrText>
-      </w:r>
-      <w:r>
-        <w:fldChar w:fldCharType="separate"/>
-      </w:r>
-      <w:r>
-        <w:rPr>
-          <w:noProof/>
-        </w:rPr>
-        <w:t>2</w:t>
-      </w:r>
-      <w:r>
-        <w:rPr>
-          <w:noProof/>
-        </w:rPr>
-        <w:fldChar w:fldCharType="end"/>
-      </w:r>
-      <w:bookmarkEnd w:id="5"/>
-      <w:r>
-        <w:t>: Most common categories</w:t>
-      </w:r>
-    </w:p>
-    <w:p>
-      <w:pPr>
-        <w:pStyle w:val="Heading2"/>
-      </w:pPr>
-      <w:r>
-        <w:t>Daily Doubles</w:t>
-      </w:r>
-    </w:p>
-    <w:bookmarkEnd w:id="4"/>
-    <w:p>
-      <w:pPr>
-        <w:spacing w:line="252" w:lineRule="auto"/>
-        <w:ind w:firstLine="187"/>
-        <w:jc w:val="both"/>
-        <w:rPr>
-          <w:sz w:val="20"/>
-          <w:szCs w:val="20"/>
-        </w:rPr>
-      </w:pPr>
-      <w:r>
-        <w:rPr>
-          <w:sz w:val="20"/>
-          <w:szCs w:val="20"/>
-        </w:rPr>
-        <w:t xml:space="preserve">A Daily Double in </w:t>
-      </w:r>
-      <w:r>
-        <w:rPr>
-          <w:i/>
-          <w:iCs/>
-          <w:sz w:val="20"/>
-          <w:szCs w:val="20"/>
-        </w:rPr>
-        <w:t>Jeopardy!</w:t>
-      </w:r>
-      <w:r>
-        <w:rPr>
-          <w:sz w:val="20"/>
-          <w:szCs w:val="20"/>
-        </w:rPr>
-        <w:t xml:space="preserve"> is a clue that allows the player who selected the clue has the opportunity to wager an amount of money, </w:t>
-      </w:r>
-      <w:r>
-        <w:rPr>
-          <w:sz w:val="20"/>
-          <w:szCs w:val="20"/>
-        </w:rPr>
-        <w:t xml:space="preserve">from $5 </w:t>
-      </w:r>
-      <w:r>
-        <w:rPr>
-          <w:sz w:val="20"/>
-          <w:szCs w:val="20"/>
-        </w:rPr>
-        <w:t>up to their current score, before seeing the answer. If the contestant gets the question correct, their wager is added to their current score. If the contestant gets the question wrong, the wager is subtracted from their current score.</w:t>
-      </w:r>
-    </w:p>
-    <w:p>
-      <w:pPr>
-        <w:spacing w:line="252" w:lineRule="auto"/>
-        <w:ind w:firstLine="187"/>
-        <w:jc w:val="both"/>
-        <w:rPr>
-          <w:sz w:val="20"/>
-          <w:szCs w:val="20"/>
-        </w:rPr>
-      </w:pPr>
-      <w:r>
-        <w:rPr>
-          <w:sz w:val="20"/>
-          <w:szCs w:val="20"/>
-        </w:rPr>
-        <w:t xml:space="preserve">In each game, a single Daily Double appears in the first round, and two Daily Doubles appear in the second round. </w:t>
-      </w:r>
-      <w:r>
-        <w:rPr>
-          <w:sz w:val="20"/>
-          <w:szCs w:val="20"/>
-        </w:rPr>
-        <w:t>Historically, Daily Doubles tended to appear as contestants worked their way down a category, but c</w:t>
-      </w:r>
-      <w:r>
-        <w:rPr>
-          <w:sz w:val="20"/>
-          <w:szCs w:val="20"/>
-        </w:rPr>
-        <w:t xml:space="preserve">ontestants like James </w:t>
-      </w:r>
-      <w:proofErr w:type="spellStart"/>
-      <w:r>
-        <w:rPr>
-          <w:sz w:val="20"/>
-          <w:szCs w:val="20"/>
-        </w:rPr>
-        <w:t>Holzhauser</w:t>
-      </w:r>
-      <w:proofErr w:type="spellEnd"/>
-      <w:r>
-        <w:rPr>
-          <w:sz w:val="20"/>
-          <w:szCs w:val="20"/>
-        </w:rPr>
-        <w:t xml:space="preserve"> have</w:t>
-      </w:r>
-      <w:r>
-        <w:rPr>
-          <w:sz w:val="20"/>
-          <w:szCs w:val="20"/>
-        </w:rPr>
-        <w:t xml:space="preserve"> bucked that approach and</w:t>
-      </w:r>
-      <w:r>
-        <w:rPr>
-          <w:sz w:val="20"/>
-          <w:szCs w:val="20"/>
-        </w:rPr>
+        <w:pStyle w:val="Text"/>
+      </w:pPr>
+      <w:r>
         <w:t xml:space="preserve"> </w:t>
       </w:r>
-      <w:r>
-        <w:rPr>
-          <w:sz w:val="20"/>
-          <w:szCs w:val="20"/>
-        </w:rPr>
-        <w:t>built their appearance strateg</w:t>
-      </w:r>
-      <w:r>
-        <w:rPr>
-          <w:sz w:val="20"/>
-          <w:szCs w:val="20"/>
-        </w:rPr>
-        <w:t>ies</w:t>
-      </w:r>
-      <w:r>
-        <w:rPr>
-          <w:sz w:val="20"/>
-          <w:szCs w:val="20"/>
-        </w:rPr>
-        <w:t xml:space="preserve"> around actively seeking out Daily Double clues</w:t>
-      </w:r>
-      <w:r>
-        <w:rPr>
-          <w:sz w:val="20"/>
-          <w:szCs w:val="20"/>
-        </w:rPr>
-        <w:t xml:space="preserve"> </w:t>
-      </w:r>
-      <w:sdt>
-        <w:sdtPr>
-          <w:rPr>
-            <w:sz w:val="20"/>
-            <w:szCs w:val="20"/>
-          </w:rPr>
-          <w:id w:val="-971667044"/>
-          <w:citation/>
-        </w:sdtPr>
-        <w:sdtEndPr/>
-        <w:sdtContent>
-          <w:r>
-            <w:rPr>
-              <w:sz w:val="20"/>
-              <w:szCs w:val="20"/>
-            </w:rPr>
-            <w:fldChar w:fldCharType="begin"/>
-          </w:r>
-          <w:r>
-            <w:rPr>
-              <w:sz w:val="20"/>
-              <w:szCs w:val="20"/>
-            </w:rPr>
-            <w:instrText xml:space="preserve"> CITATION Kal19 \l 1033 </w:instrText>
-          </w:r>
-          <w:r>
-            <w:rPr>
-              <w:sz w:val="20"/>
-              <w:szCs w:val="20"/>
-            </w:rPr>
-            <w:fldChar w:fldCharType="separate"/>
-          </w:r>
-          <w:r>
-            <w:rPr>
-              <w:noProof/>
-              <w:sz w:val="20"/>
-              <w:szCs w:val="20"/>
-            </w:rPr>
-            <w:t>[8]</w:t>
-          </w:r>
-          <w:r>
-            <w:rPr>
-              <w:sz w:val="20"/>
-              <w:szCs w:val="20"/>
-            </w:rPr>
-            <w:fldChar w:fldCharType="end"/>
-          </w:r>
-        </w:sdtContent>
-      </w:sdt>
-      <w:r>
-        <w:rPr>
-          <w:sz w:val="20"/>
-          <w:szCs w:val="20"/>
-        </w:rPr>
-        <w:t>.</w:t>
-      </w:r>
-    </w:p>
-    <w:p>
-      <w:pPr>
-        <w:ind w:firstLine="180"/>
-      </w:pPr>
-    </w:p>
-    <w:p>
-      <w:pPr>
-        <w:spacing w:line="252" w:lineRule="auto"/>
-        <w:ind w:left="202"/>
-        <w:jc w:val="both"/>
-        <w:rPr>
-          <w:sz w:val="20"/>
-          <w:szCs w:val="20"/>
-        </w:rPr>
-      </w:pPr>
-      <w:r>
-        <w:rPr>
-          <w:sz w:val="20"/>
-          <w:szCs w:val="20"/>
-          <w:highlight w:val="yellow"/>
-        </w:rPr>
-        <w:t xml:space="preserve">Insert top </w:t>
-      </w:r>
-      <w:r>
-        <w:rPr>
-          <w:sz w:val="20"/>
-          <w:szCs w:val="20"/>
-          <w:highlight w:val="yellow"/>
-        </w:rPr>
-        <w:t xml:space="preserve">Daily Double </w:t>
-      </w:r>
-      <w:r>
-        <w:rPr>
-          <w:sz w:val="20"/>
-          <w:szCs w:val="20"/>
-          <w:highlight w:val="yellow"/>
-        </w:rPr>
-        <w:t>categories here</w:t>
-      </w:r>
-    </w:p>
-    <w:p>
-      <w:pPr>
-        <w:spacing w:line="252" w:lineRule="auto"/>
-        <w:ind w:left="202"/>
-        <w:jc w:val="both"/>
-        <w:rPr>
-          <w:sz w:val="20"/>
-          <w:szCs w:val="20"/>
-        </w:rPr>
-      </w:pPr>
-    </w:p>
-    <w:p>
-      <w:pPr>
-        <w:spacing w:line="252" w:lineRule="auto"/>
-        <w:ind w:firstLine="180"/>
-        <w:jc w:val="both"/>
-        <w:rPr>
-          <w:sz w:val="20"/>
-          <w:szCs w:val="20"/>
-        </w:rPr>
-      </w:pPr>
-      <w:bookmarkStart w:id="6" w:name="_Hlk67580611"/>
-      <w:r>
-        <w:rPr>
-          <w:sz w:val="20"/>
-          <w:szCs w:val="20"/>
-        </w:rPr>
-        <w:t xml:space="preserve">An analysis of </w:t>
-      </w:r>
-      <w:r>
-        <w:rPr>
-          <w:sz w:val="20"/>
-          <w:szCs w:val="20"/>
-        </w:rPr>
-        <w:t>Daily Double</w:t>
-      </w:r>
-      <w:r>
-        <w:rPr>
-          <w:sz w:val="20"/>
-          <w:szCs w:val="20"/>
-        </w:rPr>
-        <w:t xml:space="preserve"> locations revealed a </w:t>
-      </w:r>
-      <w:r>
-        <w:rPr>
-          <w:sz w:val="20"/>
-          <w:szCs w:val="20"/>
-        </w:rPr>
-        <w:t>strong</w:t>
-      </w:r>
-      <w:r>
-        <w:rPr>
-          <w:sz w:val="20"/>
-          <w:szCs w:val="20"/>
-        </w:rPr>
-        <w:t xml:space="preserve"> placement trend, particularly along the fourth row</w:t>
-      </w:r>
-      <w:r>
-        <w:rPr>
-          <w:sz w:val="20"/>
-          <w:szCs w:val="20"/>
-        </w:rPr>
-        <w:t>,</w:t>
-      </w:r>
-      <w:r>
-        <w:rPr>
-          <w:sz w:val="20"/>
-          <w:szCs w:val="20"/>
-        </w:rPr>
-        <w:t xml:space="preserve"> that more strategic players may seek out</w:t>
-      </w:r>
-      <w:r>
-        <w:rPr>
-          <w:sz w:val="20"/>
-          <w:szCs w:val="20"/>
-        </w:rPr>
-        <w:t xml:space="preserve">, in an effort to gain a financial advantage over their opponents. </w:t>
-      </w:r>
-      <w:r>
-        <w:rPr>
-          <w:sz w:val="20"/>
-          <w:szCs w:val="20"/>
-        </w:rPr>
-        <w:t>(</w:t>
-      </w:r>
-      <w:r>
-        <w:rPr>
-          <w:sz w:val="20"/>
-          <w:szCs w:val="20"/>
-        </w:rPr>
-        <w:fldChar w:fldCharType="begin"/>
-      </w:r>
-      <w:r>
-        <w:rPr>
-          <w:sz w:val="20"/>
-          <w:szCs w:val="20"/>
-        </w:rPr>
-        <w:instrText xml:space="preserve"> REF _Ref67581030 \h </w:instrText>
-      </w:r>
-      <w:r>
-        <w:rPr>
-          <w:sz w:val="20"/>
-          <w:szCs w:val="20"/>
-        </w:rPr>
-        <w:instrText xml:space="preserve"> \* MERGEFORMAT </w:instrText>
-      </w:r>
-      <w:r>
-        <w:rPr>
-          <w:sz w:val="20"/>
-          <w:szCs w:val="20"/>
-        </w:rPr>
-      </w:r>
-      <w:r>
-        <w:rPr>
-          <w:sz w:val="20"/>
-          <w:szCs w:val="20"/>
-        </w:rPr>
-        <w:fldChar w:fldCharType="separate"/>
-      </w:r>
-      <w:r>
-        <w:rPr>
-          <w:sz w:val="20"/>
-          <w:szCs w:val="20"/>
-        </w:rPr>
-        <w:t xml:space="preserve">Figure </w:t>
-      </w:r>
-      <w:r>
-        <w:rPr>
-          <w:noProof/>
-          <w:sz w:val="20"/>
-          <w:szCs w:val="20"/>
-        </w:rPr>
-        <w:t>3</w:t>
-      </w:r>
-      <w:r>
-        <w:rPr>
-          <w:sz w:val="20"/>
-          <w:szCs w:val="20"/>
-        </w:rPr>
-        <w:fldChar w:fldCharType="end"/>
-      </w:r>
-      <w:r>
-        <w:rPr>
-          <w:sz w:val="20"/>
-          <w:szCs w:val="20"/>
-        </w:rPr>
-        <w:t>)</w:t>
-      </w:r>
-      <w:r>
-        <w:rPr>
-          <w:sz w:val="20"/>
-          <w:szCs w:val="20"/>
-        </w:rPr>
-        <w:t xml:space="preserve"> </w:t>
-      </w:r>
-    </w:p>
-    <w:bookmarkEnd w:id="6"/>
-    <w:p>
-      <w:pPr>
-        <w:spacing w:line="252" w:lineRule="auto"/>
-        <w:ind w:firstLine="180"/>
-        <w:jc w:val="both"/>
-        <w:rPr>
-          <w:sz w:val="20"/>
-          <w:szCs w:val="20"/>
-        </w:rPr>
-      </w:pPr>
-    </w:p>
-    <w:p>
-      <w:pPr>
-        <w:keepNext/>
-        <w:ind w:left="202"/>
-      </w:pPr>
-      <w:r>
-        <w:rPr>
-          <w:noProof/>
-        </w:rPr>
-        <w:drawing>
-          <wp:inline distT="0" distB="0" distL="0" distR="0" wp14:anchorId="66B4C786" wp14:editId="6D357EC0">
-            <wp:extent cx="3200254" cy="2044065"/>
-            <wp:effectExtent l="0" t="0" r="635" b="635"/>
-            <wp:docPr id="6" name="Picture 6"/>
-            <wp:cNvGraphicFramePr>
-              <a:graphicFrameLocks xmlns:a="http://schemas.openxmlformats.org/drawingml/2006/main" noChangeAspect="1"/>
-            </wp:cNvGraphicFramePr>
-            <a:graphic xmlns:a="http://schemas.openxmlformats.org/drawingml/2006/main">
-              <a:graphicData uri="http://schemas.openxmlformats.org/drawingml/2006/picture">
-                <pic:pic xmlns:pic="http://schemas.openxmlformats.org/drawingml/2006/picture">
-                  <pic:nvPicPr>
-                    <pic:cNvPr id="6" name="Picture 6"/>
-                    <pic:cNvPicPr/>
-                  </pic:nvPicPr>
-                  <pic:blipFill>
-                    <a:blip r:embed="rId10" cstate="print">
-                      <a:extLst>
-                        <a:ext uri="{28A0092B-C50C-407E-A947-70E740481C1C}">
-                          <a14:useLocalDpi xmlns:a14="http://schemas.microsoft.com/office/drawing/2010/main" val="0"/>
-                        </a:ext>
-                      </a:extLst>
-                    </a:blip>
-                    <a:stretch>
-                      <a:fillRect/>
-                    </a:stretch>
-                  </pic:blipFill>
-                  <pic:spPr>
-                    <a:xfrm>
-                      <a:off x="0" y="0"/>
-                      <a:ext cx="3200254" cy="2044065"/>
-                    </a:xfrm>
-                    <a:prstGeom prst="rect">
-                      <a:avLst/>
-                    </a:prstGeom>
-                  </pic:spPr>
-                </pic:pic>
-              </a:graphicData>
-            </a:graphic>
-          </wp:inline>
-        </w:drawing>
-      </w:r>
-    </w:p>
-    <w:p>
-      <w:pPr>
-        <w:pStyle w:val="Caption"/>
-      </w:pPr>
-      <w:bookmarkStart w:id="7" w:name="_Ref67581030"/>
-      <w:r>
-        <w:t xml:space="preserve">Figure </w:t>
-      </w:r>
-      <w:r>
-        <w:fldChar w:fldCharType="begin"/>
-      </w:r>
-      <w:r>
-        <w:instrText xml:space="preserve"> SEQ Figure \* ARABIC </w:instrText>
-      </w:r>
-      <w:r>
-        <w:fldChar w:fldCharType="separate"/>
-      </w:r>
-      <w:r>
-        <w:rPr>
-          <w:noProof/>
-        </w:rPr>
-        <w:t>3</w:t>
-      </w:r>
-      <w:r>
-        <w:rPr>
-          <w:noProof/>
-        </w:rPr>
-        <w:fldChar w:fldCharType="end"/>
-      </w:r>
-      <w:bookmarkEnd w:id="7"/>
-      <w:r>
-        <w:t xml:space="preserve">: Plot of </w:t>
-      </w:r>
-      <w:r>
-        <w:t>Daily Double</w:t>
-      </w:r>
-      <w:r>
-        <w:t xml:space="preserve"> locations</w:t>
-      </w:r>
-    </w:p>
-    <w:p>
-      <w:pPr>
-        <w:spacing w:line="252" w:lineRule="auto"/>
-        <w:ind w:firstLine="180"/>
-        <w:jc w:val="both"/>
-        <w:rPr>
-          <w:sz w:val="20"/>
-          <w:szCs w:val="20"/>
-        </w:rPr>
-      </w:pPr>
-      <w:r>
-        <w:rPr>
-          <w:sz w:val="20"/>
-          <w:szCs w:val="20"/>
-        </w:rPr>
-        <w:fldChar w:fldCharType="begin"/>
-      </w:r>
-      <w:r>
-        <w:rPr>
-          <w:sz w:val="20"/>
-          <w:szCs w:val="20"/>
-        </w:rPr>
-        <w:instrText xml:space="preserve"> REF _Ref67580976 \h </w:instrText>
-      </w:r>
-      <w:r>
-        <w:rPr>
-          <w:sz w:val="20"/>
-          <w:szCs w:val="20"/>
-        </w:rPr>
-        <w:instrText xml:space="preserve"> \* MERGEFORMAT </w:instrText>
-      </w:r>
-      <w:r>
-        <w:rPr>
-          <w:sz w:val="20"/>
-          <w:szCs w:val="20"/>
-        </w:rPr>
-      </w:r>
-      <w:r>
-        <w:rPr>
-          <w:sz w:val="20"/>
-          <w:szCs w:val="20"/>
-        </w:rPr>
-        <w:fldChar w:fldCharType="separate"/>
-      </w:r>
-      <w:r>
-        <w:rPr>
-          <w:sz w:val="20"/>
-          <w:szCs w:val="20"/>
-        </w:rPr>
-        <w:t xml:space="preserve">Figure </w:t>
-      </w:r>
-      <w:r>
-        <w:rPr>
-          <w:noProof/>
-          <w:sz w:val="20"/>
-          <w:szCs w:val="20"/>
-        </w:rPr>
-        <w:t>4</w:t>
-      </w:r>
-      <w:r>
-        <w:rPr>
-          <w:sz w:val="20"/>
-          <w:szCs w:val="20"/>
-        </w:rPr>
-        <w:fldChar w:fldCharType="end"/>
-      </w:r>
-      <w:r>
-        <w:rPr>
-          <w:sz w:val="20"/>
-          <w:szCs w:val="20"/>
-        </w:rPr>
-        <w:t xml:space="preserve"> shows a word cloud made from Daily Double clues, the most common being “name.” Looking at the words, it seems that players who come across a Daily Double are more likely to be asked to identify something or someone, as opposed to pinpointing a date or time in history. </w:t>
-      </w:r>
-    </w:p>
-    <w:p>
-      <w:pPr>
-        <w:keepNext/>
-        <w:jc w:val="center"/>
-      </w:pPr>
-    </w:p>
-    <w:p>
-      <w:pPr>
-        <w:keepNext/>
-        <w:jc w:val="center"/>
-      </w:pPr>
-      <w:r>
-        <w:rPr>
-          <w:noProof/>
-          <w:sz w:val="20"/>
-          <w:szCs w:val="20"/>
-        </w:rPr>
-        <w:drawing>
-          <wp:inline distT="0" distB="0" distL="0" distR="0" wp14:anchorId="05FDD8BF" wp14:editId="5C3FCC86">
-            <wp:extent cx="1828800" cy="1828800"/>
-            <wp:effectExtent l="0" t="0" r="0" b="0"/>
-            <wp:docPr id="2" name="Picture 2" descr="Text&#10;&#10;Description automatically generated"/>
-            <wp:cNvGraphicFramePr>
-              <a:graphicFrameLocks xmlns:a="http://schemas.openxmlformats.org/drawingml/2006/main" noChangeAspect="1"/>
-            </wp:cNvGraphicFramePr>
-            <a:graphic xmlns:a="http://schemas.openxmlformats.org/drawingml/2006/main">
-              <a:graphicData uri="http://schemas.openxmlformats.org/drawingml/2006/picture">
-                <pic:pic xmlns:pic="http://schemas.openxmlformats.org/drawingml/2006/picture">
-                  <pic:nvPicPr>
-                    <pic:cNvPr id="2" name="Picture 2" descr="Text&#10;&#10;Description automatically generated"/>
-                    <pic:cNvPicPr/>
-                  </pic:nvPicPr>
-                  <pic:blipFill>
-                    <a:blip r:embed="rId11">
-                      <a:extLst>
-                        <a:ext uri="{28A0092B-C50C-407E-A947-70E740481C1C}">
-                          <a14:useLocalDpi xmlns:a14="http://schemas.microsoft.com/office/drawing/2010/main" val="0"/>
-                        </a:ext>
-                      </a:extLst>
-                    </a:blip>
-                    <a:stretch>
-                      <a:fillRect/>
-                    </a:stretch>
-                  </pic:blipFill>
-                  <pic:spPr>
-                    <a:xfrm>
-                      <a:off x="0" y="0"/>
-                      <a:ext cx="1828800" cy="1828800"/>
-                    </a:xfrm>
-                    <a:prstGeom prst="rect">
-                      <a:avLst/>
-                    </a:prstGeom>
-                  </pic:spPr>
-                </pic:pic>
-              </a:graphicData>
-            </a:graphic>
-          </wp:inline>
-        </w:drawing>
-      </w:r>
-    </w:p>
-    <w:p>
-      <w:pPr>
-        <w:pStyle w:val="Caption"/>
-        <w:jc w:val="center"/>
-      </w:pPr>
-      <w:bookmarkStart w:id="8" w:name="_Ref67580976"/>
-      <w:r>
-        <w:t xml:space="preserve">Figure </w:t>
-      </w:r>
-      <w:fldSimple w:instr=" SEQ Figure \* ARABIC ">
-        <w:r>
-          <w:rPr>
-            <w:noProof/>
-          </w:rPr>
-          <w:t>4</w:t>
-        </w:r>
-      </w:fldSimple>
-      <w:bookmarkEnd w:id="8"/>
-      <w:r>
-        <w:t xml:space="preserve">: Daily Double </w:t>
-      </w:r>
-      <w:r>
-        <w:t>clues</w:t>
-      </w:r>
-    </w:p>
-    <w:p>
-      <w:pPr>
-        <w:spacing w:line="252" w:lineRule="auto"/>
-        <w:ind w:firstLine="187"/>
-        <w:jc w:val="both"/>
-        <w:rPr>
-          <w:sz w:val="20"/>
-          <w:szCs w:val="20"/>
-        </w:rPr>
-      </w:pPr>
-      <w:r>
-        <w:rPr>
-          <w:sz w:val="20"/>
-          <w:szCs w:val="20"/>
-        </w:rPr>
-        <w:lastRenderedPageBreak/>
-        <w:t xml:space="preserve">A word cloud of Daily Double answers seems to bear that hypothesis out, as seen in </w:t>
-      </w:r>
-      <w:r>
-        <w:rPr>
-          <w:sz w:val="20"/>
-          <w:szCs w:val="20"/>
-        </w:rPr>
-        <w:fldChar w:fldCharType="begin"/>
-      </w:r>
-      <w:r>
-        <w:rPr>
-          <w:sz w:val="20"/>
-          <w:szCs w:val="20"/>
-        </w:rPr>
-        <w:instrText xml:space="preserve"> REF _Ref67580944 \h </w:instrText>
-      </w:r>
-      <w:r>
-        <w:rPr>
-          <w:sz w:val="20"/>
-          <w:szCs w:val="20"/>
-        </w:rPr>
-        <w:instrText xml:space="preserve"> \* MERGEFORMAT </w:instrText>
-      </w:r>
-      <w:r>
-        <w:rPr>
-          <w:sz w:val="20"/>
-          <w:szCs w:val="20"/>
-        </w:rPr>
-      </w:r>
-      <w:r>
-        <w:rPr>
-          <w:sz w:val="20"/>
-          <w:szCs w:val="20"/>
-        </w:rPr>
-        <w:fldChar w:fldCharType="separate"/>
-      </w:r>
-      <w:r>
-        <w:rPr>
-          <w:sz w:val="20"/>
-          <w:szCs w:val="20"/>
-        </w:rPr>
-        <w:t xml:space="preserve">Figure </w:t>
-      </w:r>
-      <w:r>
-        <w:rPr>
-          <w:noProof/>
-          <w:sz w:val="20"/>
-          <w:szCs w:val="20"/>
-        </w:rPr>
-        <w:t>5</w:t>
-      </w:r>
-      <w:r>
-        <w:rPr>
-          <w:sz w:val="20"/>
-          <w:szCs w:val="20"/>
-        </w:rPr>
-        <w:fldChar w:fldCharType="end"/>
-      </w:r>
-      <w:r>
-        <w:rPr>
-          <w:sz w:val="20"/>
-          <w:szCs w:val="20"/>
-        </w:rPr>
-        <w:t>.</w:t>
-      </w:r>
-    </w:p>
-    <w:p>
-      <w:pPr>
-        <w:spacing w:line="252" w:lineRule="auto"/>
-        <w:ind w:firstLine="187"/>
-        <w:jc w:val="both"/>
-        <w:rPr>
-          <w:sz w:val="20"/>
-          <w:szCs w:val="20"/>
-        </w:rPr>
-      </w:pPr>
-    </w:p>
-    <w:p>
-      <w:pPr>
-        <w:keepNext/>
-        <w:spacing w:line="252" w:lineRule="auto"/>
-        <w:ind w:firstLine="187"/>
-        <w:jc w:val="center"/>
-      </w:pPr>
-      <w:r>
-        <w:rPr>
-          <w:noProof/>
-          <w:sz w:val="20"/>
-          <w:szCs w:val="20"/>
-        </w:rPr>
-        <w:drawing>
-          <wp:inline distT="0" distB="0" distL="0" distR="0" wp14:anchorId="458A4FB5" wp14:editId="7FB0E976">
-            <wp:extent cx="1995777" cy="1828800"/>
-            <wp:effectExtent l="0" t="0" r="0" b="0"/>
-            <wp:docPr id="5" name="Picture 5" descr="Text&#10;&#10;Description automatically generated"/>
-            <wp:cNvGraphicFramePr>
-              <a:graphicFrameLocks xmlns:a="http://schemas.openxmlformats.org/drawingml/2006/main" noChangeAspect="1"/>
-            </wp:cNvGraphicFramePr>
-            <a:graphic xmlns:a="http://schemas.openxmlformats.org/drawingml/2006/main">
-              <a:graphicData uri="http://schemas.openxmlformats.org/drawingml/2006/picture">
-                <pic:pic xmlns:pic="http://schemas.openxmlformats.org/drawingml/2006/picture">
-                  <pic:nvPicPr>
-                    <pic:cNvPr id="5" name="Picture 5" descr="Text&#10;&#10;Description automatically generated"/>
-                    <pic:cNvPicPr/>
-                  </pic:nvPicPr>
-                  <pic:blipFill>
-                    <a:blip r:embed="rId12" cstate="print">
-                      <a:extLst>
-                        <a:ext uri="{28A0092B-C50C-407E-A947-70E740481C1C}">
-                          <a14:useLocalDpi xmlns:a14="http://schemas.microsoft.com/office/drawing/2010/main" val="0"/>
-                        </a:ext>
-                      </a:extLst>
-                    </a:blip>
-                    <a:stretch>
-                      <a:fillRect/>
-                    </a:stretch>
-                  </pic:blipFill>
-                  <pic:spPr>
-                    <a:xfrm>
-                      <a:off x="0" y="0"/>
-                      <a:ext cx="1995777" cy="1828800"/>
-                    </a:xfrm>
-                    <a:prstGeom prst="rect">
-                      <a:avLst/>
-                    </a:prstGeom>
-                  </pic:spPr>
-                </pic:pic>
-              </a:graphicData>
-            </a:graphic>
-          </wp:inline>
-        </w:drawing>
-      </w:r>
-    </w:p>
-    <w:p>
-      <w:pPr>
-        <w:pStyle w:val="Caption"/>
-        <w:jc w:val="center"/>
-        <w:rPr>
-          <w:sz w:val="20"/>
-          <w:szCs w:val="20"/>
-        </w:rPr>
-      </w:pPr>
-      <w:bookmarkStart w:id="9" w:name="_Ref67580944"/>
-      <w:r>
-        <w:t xml:space="preserve">Figure </w:t>
-      </w:r>
-      <w:r>
-        <w:fldChar w:fldCharType="begin"/>
-      </w:r>
-      <w:r>
-        <w:instrText xml:space="preserve"> SEQ Figure \* ARABIC </w:instrText>
-      </w:r>
-      <w:r>
-        <w:fldChar w:fldCharType="separate"/>
-      </w:r>
-      <w:r>
-        <w:rPr>
-          <w:noProof/>
-        </w:rPr>
-        <w:t>5</w:t>
-      </w:r>
-      <w:r>
-        <w:rPr>
-          <w:noProof/>
-        </w:rPr>
-        <w:fldChar w:fldCharType="end"/>
-      </w:r>
-      <w:bookmarkEnd w:id="9"/>
-      <w:r>
-        <w:t>: Daily Double answers</w:t>
-      </w:r>
-    </w:p>
-    <w:p>
-      <w:pPr>
-        <w:spacing w:line="252" w:lineRule="auto"/>
-        <w:ind w:firstLine="187"/>
-        <w:jc w:val="both"/>
-        <w:rPr>
-          <w:sz w:val="20"/>
-          <w:szCs w:val="20"/>
-        </w:rPr>
-      </w:pPr>
-      <w:bookmarkStart w:id="10" w:name="_Hlk67580850"/>
-      <w:r>
-        <w:rPr>
-          <w:sz w:val="20"/>
-          <w:szCs w:val="20"/>
-        </w:rPr>
-        <w:t xml:space="preserve">With 75 game appearances, Ken Jennings is not only one of the most well-known players, </w:t>
-      </w:r>
-      <w:proofErr w:type="gramStart"/>
-      <w:r>
-        <w:rPr>
-          <w:sz w:val="20"/>
-          <w:szCs w:val="20"/>
-        </w:rPr>
-        <w:t>he</w:t>
-      </w:r>
-      <w:proofErr w:type="gramEnd"/>
-      <w:r>
-        <w:rPr>
-          <w:sz w:val="20"/>
-          <w:szCs w:val="20"/>
-        </w:rPr>
-        <w:t xml:space="preserve"> </w:t>
-      </w:r>
-      <w:r>
-        <w:rPr>
-          <w:sz w:val="20"/>
-          <w:szCs w:val="20"/>
-        </w:rPr>
-        <w:t xml:space="preserve">also got the most </w:t>
-      </w:r>
-      <w:r>
-        <w:rPr>
-          <w:sz w:val="20"/>
-          <w:szCs w:val="20"/>
-        </w:rPr>
-        <w:t>Daily Double</w:t>
-      </w:r>
-      <w:r>
-        <w:rPr>
-          <w:sz w:val="20"/>
-          <w:szCs w:val="20"/>
-        </w:rPr>
-        <w:t xml:space="preserve"> clues during his time on the show. </w:t>
-      </w:r>
-    </w:p>
-    <w:bookmarkEnd w:id="10"/>
-    <w:p>
-      <w:pPr>
-        <w:ind w:firstLine="180"/>
-      </w:pPr>
-    </w:p>
-    <w:p>
-      <w:pPr>
-        <w:keepNext/>
-        <w:jc w:val="both"/>
-      </w:pPr>
-      <w:r>
-        <w:rPr>
-          <w:noProof/>
-        </w:rPr>
-        <w:drawing>
-          <wp:inline distT="0" distB="0" distL="0" distR="0" wp14:anchorId="7754A3CC" wp14:editId="2F3C896F">
-            <wp:extent cx="3200400" cy="2499360"/>
-            <wp:effectExtent l="0" t="0" r="0" b="0"/>
-            <wp:docPr id="1" name="Picture 1"/>
-            <wp:cNvGraphicFramePr>
-              <a:graphicFrameLocks xmlns:a="http://schemas.openxmlformats.org/drawingml/2006/main" noChangeAspect="1"/>
-            </wp:cNvGraphicFramePr>
-            <a:graphic xmlns:a="http://schemas.openxmlformats.org/drawingml/2006/main">
-              <a:graphicData uri="http://schemas.openxmlformats.org/drawingml/2006/picture">
-                <pic:pic xmlns:pic="http://schemas.openxmlformats.org/drawingml/2006/picture">
-                  <pic:nvPicPr>
-                    <pic:cNvPr id="1" name=""/>
-                    <pic:cNvPicPr/>
-                  </pic:nvPicPr>
-                  <pic:blipFill>
-                    <a:blip r:embed="rId13"/>
-                    <a:stretch>
-                      <a:fillRect/>
-                    </a:stretch>
-                  </pic:blipFill>
-                  <pic:spPr>
-                    <a:xfrm>
-                      <a:off x="0" y="0"/>
-                      <a:ext cx="3200400" cy="2499360"/>
-                    </a:xfrm>
-                    <a:prstGeom prst="rect">
-                      <a:avLst/>
-                    </a:prstGeom>
-                  </pic:spPr>
-                </pic:pic>
-              </a:graphicData>
-            </a:graphic>
-          </wp:inline>
-        </w:drawing>
-      </w:r>
-    </w:p>
-    <w:p>
-      <w:pPr>
-        <w:pStyle w:val="Caption"/>
-        <w:jc w:val="both"/>
-      </w:pPr>
-      <w:r>
-        <w:t xml:space="preserve">Figure </w:t>
-      </w:r>
-      <w:r>
-        <w:fldChar w:fldCharType="begin"/>
-      </w:r>
-      <w:r>
-        <w:instrText xml:space="preserve"> SEQ Figure \* ARABIC </w:instrText>
-      </w:r>
-      <w:r>
-        <w:fldChar w:fldCharType="separate"/>
-      </w:r>
-      <w:r>
-        <w:rPr>
-          <w:noProof/>
-        </w:rPr>
-        <w:t>6</w:t>
-      </w:r>
-      <w:r>
-        <w:rPr>
-          <w:noProof/>
-        </w:rPr>
-        <w:fldChar w:fldCharType="end"/>
-      </w:r>
-      <w:r>
-        <w:t xml:space="preserve">: </w:t>
-      </w:r>
-      <w:r>
-        <w:t xml:space="preserve">Plot of career </w:t>
-      </w:r>
-      <w:r>
-        <w:t>Daily Double</w:t>
-      </w:r>
-      <w:r>
-        <w:t xml:space="preserve"> counts for the top ten players.</w:t>
-      </w:r>
-    </w:p>
-    <w:p>
-      <w:pPr>
-        <w:pStyle w:val="Heading2"/>
-      </w:pPr>
-      <w:r>
-        <w:t>Player Statistics</w:t>
-      </w:r>
-    </w:p>
-    <w:p>
-      <w:pPr>
-        <w:ind w:firstLine="180"/>
-        <w:rPr>
-          <w:sz w:val="20"/>
-          <w:szCs w:val="20"/>
-        </w:rPr>
-      </w:pPr>
-      <w:r>
-        <w:rPr>
-          <w:sz w:val="20"/>
-          <w:szCs w:val="20"/>
-        </w:rPr>
-        <w:t>Following Ken Jennings’ historic run</w:t>
-      </w:r>
-    </w:p>
-    <w:p/>
-    <w:p/>
-    <w:p>
-      <w:pPr>
-        <w:pStyle w:val="Heading2"/>
-      </w:pPr>
-      <w:r>
-        <w:t>Notable Players</w:t>
-      </w:r>
-    </w:p>
-    <w:p>
       <w:r>
         <w:rPr>
           <w:noProof/>
@@ -2220,10 +1035,10 @@
         <mc:AlternateContent>
           <mc:Choice Requires="wps">
             <w:drawing>
-              <wp:inline distT="0" distB="0" distL="0" distR="0" wp14:anchorId="04E0D97A" wp14:editId="315B9B70">
+              <wp:inline distT="0" distB="0" distL="0" distR="0" wp14:anchorId="52EF600F" wp14:editId="0DAB586C">
                 <wp:extent cx="3200400" cy="2493010"/>
-                <wp:effectExtent l="0" t="0" r="0" b="0"/>
-                <wp:docPr id="8" name="Text Box 2"/>
+                <wp:effectExtent l="0" t="0" r="0" b="2540"/>
+                <wp:docPr id="11" name="Text Box 2"/>
                 <wp:cNvGraphicFramePr>
                   <a:graphicFrameLocks xmlns:a="http://schemas.openxmlformats.org/drawingml/2006/main"/>
                 </wp:cNvGraphicFramePr>
@@ -2249,7 +1064,7 @@
                         </a:ln>
                         <a:extLst>
                           <a:ext uri="{91240B29-F687-4f45-9708-019B960494DF}">
-                            <a14:hiddenLine xmlns:mo="http://schemas.microsoft.com/office/mac/office/2008/main" xmlns:mv="urn:schemas-microsoft-com:mac:vml" xmlns:o="urn:schemas-microsoft-com:office:office" xmlns:v="urn:schemas-microsoft-com:vml" xmlns:w10="urn:schemas-microsoft-com:office:word" xmlns:w="http://schemas.openxmlformats.org/wordprocessingml/2006/main" xmlns:a14="http://schemas.microsoft.com/office/drawing/2010/main" xmlns="" w="9525">
+                            <a14:hiddenLine xmlns="" xmlns:a14="http://schemas.microsoft.com/office/drawing/2010/main" xmlns:w="http://schemas.openxmlformats.org/wordprocessingml/2006/main" xmlns:w10="urn:schemas-microsoft-com:office:word" xmlns:v="urn:schemas-microsoft-com:vml" xmlns:o="urn:schemas-microsoft-com:office:office" xmlns:mv="urn:schemas-microsoft-com:mac:vml" xmlns:mo="http://schemas.microsoft.com/office/mac/office/2008/main" w="9525">
                               <a:solidFill>
                                 <a:srgbClr val="000000"/>
                               </a:solidFill>
@@ -2425,17 +1240,8 @@
                                       <w:sz w:val="16"/>
                                       <w:szCs w:val="16"/>
                                     </w:rPr>
-                                    <w:t xml:space="preserve">James </w:t>
+                                    <w:t>James Holzhauer</w:t>
                                   </w:r>
-                                  <w:proofErr w:type="spellStart"/>
-                                  <w:r>
-                                    <w:rPr>
-                                      <w:sz w:val="16"/>
-                                      <w:szCs w:val="16"/>
-                                    </w:rPr>
-                                    <w:t>Holzhauer</w:t>
-                                  </w:r>
-                                  <w:proofErr w:type="spellEnd"/>
                                 </w:p>
                               </w:tc>
                               <w:tc>
@@ -2646,17 +1452,8 @@
                                       <w:sz w:val="16"/>
                                       <w:szCs w:val="16"/>
                                     </w:rPr>
-                                    <w:t xml:space="preserve">Jason </w:t>
+                                    <w:t>Jason Zuffranieri</w:t>
                                   </w:r>
-                                  <w:proofErr w:type="spellStart"/>
-                                  <w:r>
-                                    <w:rPr>
-                                      <w:sz w:val="16"/>
-                                      <w:szCs w:val="16"/>
-                                    </w:rPr>
-                                    <w:t>Zuffranieri</w:t>
-                                  </w:r>
-                                  <w:proofErr w:type="spellEnd"/>
                                 </w:p>
                               </w:tc>
                               <w:tc>
@@ -3513,11 +2310,11 @@
           </mc:Choice>
           <mc:Fallback>
             <w:pict>
-              <v:shapetype w14:anchorId="04E0D97A" id="_x0000_t202" coordsize="21600,21600" o:spt="202" path="m,l,21600r21600,l21600,xe">
+              <v:shapetype w14:anchorId="52EF600F" id="_x0000_t202" coordsize="21600,21600" o:spt="202" path="m,l,21600r21600,l21600,xe">
                 <v:stroke joinstyle="miter"/>
                 <v:path gradientshapeok="t" o:connecttype="rect"/>
               </v:shapetype>
-              <v:shape id="Text Box 2" o:spid="_x0000_s1026" type="#_x0000_t202" style="width:252pt;height:196.3pt;visibility:visible;mso-wrap-style:square;mso-left-percent:-10001;mso-top-percent:-10001;mso-position-horizontal:absolute;mso-position-horizontal-relative:char;mso-position-vertical:absolute;mso-position-vertical-relative:line;mso-left-percent:-10001;mso-top-percent:-10001;v-text-anchor:top" o:gfxdata="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" stroked="f">
+              <v:shape id="Text Box 2" o:spid="_x0000_s1026" type="#_x0000_t202" style="width:252pt;height:196.3pt;visibility:visible;mso-wrap-style:square;mso-left-percent:-10001;mso-top-percent:-10001;mso-position-horizontal:absolute;mso-position-horizontal-relative:char;mso-position-vertical:absolute;mso-position-vertical-relative:line;mso-left-percent:-10001;mso-top-percent:-10001;v-text-anchor:top" o:gfxdata="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" stroked="f">
                 <v:textbox inset="0,0,0,0">
                   <w:txbxContent>
                     <w:p>
@@ -3683,17 +2480,8 @@
                                 <w:sz w:val="16"/>
                                 <w:szCs w:val="16"/>
                               </w:rPr>
-                              <w:t xml:space="preserve">James </w:t>
+                              <w:t>James Holzhauer</w:t>
                             </w:r>
-                            <w:proofErr w:type="spellStart"/>
-                            <w:r>
-                              <w:rPr>
-                                <w:sz w:val="16"/>
-                                <w:szCs w:val="16"/>
-                              </w:rPr>
-                              <w:t>Holzhauer</w:t>
-                            </w:r>
-                            <w:proofErr w:type="spellEnd"/>
                           </w:p>
                         </w:tc>
                         <w:tc>
@@ -3904,17 +2692,8 @@
                                 <w:sz w:val="16"/>
                                 <w:szCs w:val="16"/>
                               </w:rPr>
-                              <w:t xml:space="preserve">Jason </w:t>
+                              <w:t>Jason Zuffranieri</w:t>
                             </w:r>
-                            <w:proofErr w:type="spellStart"/>
-                            <w:r>
-                              <w:rPr>
-                                <w:sz w:val="16"/>
-                                <w:szCs w:val="16"/>
-                              </w:rPr>
-                              <w:t>Zuffranieri</w:t>
-                            </w:r>
-                            <w:proofErr w:type="spellEnd"/>
                           </w:p>
                         </w:tc>
                         <w:tc>
@@ -4767,101 +3546,1306 @@
         </mc:AlternateContent>
       </w:r>
     </w:p>
+    <w:p>
+      <w:pPr>
+        <w:pStyle w:val="Heading2"/>
+      </w:pPr>
+      <w:bookmarkStart w:id="4" w:name="_Hlk67430278"/>
+      <w:r>
+        <w:t>Categories</w:t>
+      </w:r>
+    </w:p>
+    <w:p>
+      <w:pPr>
+        <w:ind w:firstLine="180"/>
+        <w:rPr>
+          <w:sz w:val="20"/>
+          <w:szCs w:val="20"/>
+        </w:rPr>
+      </w:pPr>
+      <w:r>
+        <w:rPr>
+          <w:sz w:val="20"/>
+          <w:szCs w:val="20"/>
+        </w:rPr>
+        <w:t xml:space="preserve">One of the first questions that we asked was, “Are there common categories that appear in multiple games?” </w:t>
+      </w:r>
+      <w:r>
+        <w:rPr>
+          <w:sz w:val="20"/>
+          <w:szCs w:val="20"/>
+        </w:rPr>
+        <w:fldChar w:fldCharType="begin"/>
+      </w:r>
+      <w:r>
+        <w:rPr>
+          <w:sz w:val="20"/>
+          <w:szCs w:val="20"/>
+        </w:rPr>
+        <w:instrText xml:space="preserve"> REF _Ref67580999 \h </w:instrText>
+      </w:r>
+      <w:r>
+        <w:rPr>
+          <w:sz w:val="20"/>
+          <w:szCs w:val="20"/>
+        </w:rPr>
+        <w:instrText xml:space="preserve"> \* MERGEFORMAT </w:instrText>
+      </w:r>
+      <w:r>
+        <w:rPr>
+          <w:sz w:val="20"/>
+          <w:szCs w:val="20"/>
+        </w:rPr>
+      </w:r>
+      <w:r>
+        <w:rPr>
+          <w:sz w:val="20"/>
+          <w:szCs w:val="20"/>
+        </w:rPr>
+        <w:fldChar w:fldCharType="separate"/>
+      </w:r>
+      <w:r>
+        <w:rPr>
+          <w:sz w:val="20"/>
+          <w:szCs w:val="20"/>
+        </w:rPr>
+        <w:t xml:space="preserve">Figure </w:t>
+      </w:r>
+      <w:r>
+        <w:rPr>
+          <w:noProof/>
+          <w:sz w:val="20"/>
+          <w:szCs w:val="20"/>
+        </w:rPr>
+        <w:t>2</w:t>
+      </w:r>
+      <w:r>
+        <w:rPr>
+          <w:sz w:val="20"/>
+          <w:szCs w:val="20"/>
+        </w:rPr>
+        <w:fldChar w:fldCharType="end"/>
+      </w:r>
+      <w:r>
+        <w:rPr>
+          <w:sz w:val="20"/>
+          <w:szCs w:val="20"/>
+        </w:rPr>
+        <w:t xml:space="preserve"> shows the 10 most common categories that appear in the database and the number of games that they appear in. Unsurprisingly, the most popular categories tend to be broad, offering the game designers significant flexibility to design clues.</w:t>
+      </w:r>
+      <w:r>
+        <w:rPr>
+          <w:sz w:val="20"/>
+          <w:szCs w:val="20"/>
+        </w:rPr>
+        <w:t xml:space="preserve"> However, it also indicates that there are certainly recurring themes within the game, and it would be wise to study key items within these subjects in preparation for the game.</w:t>
+      </w:r>
+    </w:p>
+    <w:p>
+      <w:pPr>
+        <w:ind w:firstLine="180"/>
+        <w:rPr>
+          <w:sz w:val="20"/>
+          <w:szCs w:val="20"/>
+        </w:rPr>
+      </w:pPr>
+    </w:p>
+    <w:p>
+      <w:pPr>
+        <w:keepNext/>
+        <w:ind w:firstLine="180"/>
+      </w:pPr>
+      <w:r>
+        <w:rPr>
+          <w:noProof/>
+        </w:rPr>
+        <w:drawing>
+          <wp:inline distT="0" distB="0" distL="0" distR="0" wp14:anchorId="5F931E18" wp14:editId="46F7E3A9">
+            <wp:extent cx="2799080" cy="2142074"/>
+            <wp:effectExtent l="0" t="0" r="1270" b="0"/>
+            <wp:docPr id="9" name="Picture 9" descr="Chart&#10;&#10;Description automatically generated"/>
+            <wp:cNvGraphicFramePr>
+              <a:graphicFrameLocks xmlns:a="http://schemas.openxmlformats.org/drawingml/2006/main" noChangeAspect="1"/>
+            </wp:cNvGraphicFramePr>
+            <a:graphic xmlns:a="http://schemas.openxmlformats.org/drawingml/2006/main">
+              <a:graphicData uri="http://schemas.openxmlformats.org/drawingml/2006/picture">
+                <pic:pic xmlns:pic="http://schemas.openxmlformats.org/drawingml/2006/picture">
+                  <pic:nvPicPr>
+                    <pic:cNvPr id="9" name="Picture 9" descr="Chart&#10;&#10;Description automatically generated"/>
+                    <pic:cNvPicPr/>
+                  </pic:nvPicPr>
+                  <pic:blipFill>
+                    <a:blip r:embed="rId9" cstate="print">
+                      <a:extLst>
+                        <a:ext uri="{28A0092B-C50C-407E-A947-70E740481C1C}">
+                          <a14:useLocalDpi xmlns:a14="http://schemas.microsoft.com/office/drawing/2010/main" val="0"/>
+                        </a:ext>
+                      </a:extLst>
+                    </a:blip>
+                    <a:stretch>
+                      <a:fillRect/>
+                    </a:stretch>
+                  </pic:blipFill>
+                  <pic:spPr>
+                    <a:xfrm>
+                      <a:off x="0" y="0"/>
+                      <a:ext cx="2801631" cy="2144026"/>
+                    </a:xfrm>
+                    <a:prstGeom prst="rect">
+                      <a:avLst/>
+                    </a:prstGeom>
+                  </pic:spPr>
+                </pic:pic>
+              </a:graphicData>
+            </a:graphic>
+          </wp:inline>
+        </w:drawing>
+      </w:r>
+    </w:p>
+    <w:p>
+      <w:pPr>
+        <w:pStyle w:val="Caption"/>
+        <w:rPr>
+          <w:sz w:val="20"/>
+          <w:szCs w:val="20"/>
+        </w:rPr>
+      </w:pPr>
+      <w:bookmarkStart w:id="5" w:name="_Ref67580999"/>
+      <w:r>
+        <w:t xml:space="preserve">Figure </w:t>
+      </w:r>
+      <w:r>
+        <w:fldChar w:fldCharType="begin"/>
+      </w:r>
+      <w:r>
+        <w:instrText xml:space="preserve"> SEQ Figure \* ARABIC </w:instrText>
+      </w:r>
+      <w:r>
+        <w:fldChar w:fldCharType="separate"/>
+      </w:r>
+      <w:r>
+        <w:rPr>
+          <w:noProof/>
+        </w:rPr>
+        <w:t>2</w:t>
+      </w:r>
+      <w:r>
+        <w:rPr>
+          <w:noProof/>
+        </w:rPr>
+        <w:fldChar w:fldCharType="end"/>
+      </w:r>
+      <w:bookmarkEnd w:id="5"/>
+      <w:r>
+        <w:t>: Most common categories</w:t>
+      </w:r>
+    </w:p>
+    <w:p>
+      <w:pPr>
+        <w:pStyle w:val="Heading2"/>
+      </w:pPr>
+      <w:r>
+        <w:t>Daily Doubles</w:t>
+      </w:r>
+    </w:p>
+    <w:bookmarkEnd w:id="4"/>
+    <w:p>
+      <w:pPr>
+        <w:spacing w:line="252" w:lineRule="auto"/>
+        <w:ind w:firstLine="187"/>
+        <w:jc w:val="both"/>
+        <w:rPr>
+          <w:sz w:val="20"/>
+          <w:szCs w:val="20"/>
+        </w:rPr>
+      </w:pPr>
+      <w:commentRangeStart w:id="6"/>
+      <w:r>
+        <w:rPr>
+          <w:sz w:val="20"/>
+          <w:szCs w:val="20"/>
+        </w:rPr>
+        <w:t xml:space="preserve">A Daily Double in </w:t>
+      </w:r>
+      <w:r>
+        <w:rPr>
+          <w:i/>
+          <w:iCs/>
+          <w:sz w:val="20"/>
+          <w:szCs w:val="20"/>
+        </w:rPr>
+        <w:t>Jeopardy!</w:t>
+      </w:r>
+      <w:r>
+        <w:rPr>
+          <w:sz w:val="20"/>
+          <w:szCs w:val="20"/>
+        </w:rPr>
+        <w:t xml:space="preserve"> is a clue that allows the player who selected the clue the opportunity to wager an amount of money, </w:t>
+      </w:r>
+      <w:r>
+        <w:rPr>
+          <w:sz w:val="20"/>
+          <w:szCs w:val="20"/>
+        </w:rPr>
+        <w:t xml:space="preserve">from $5 </w:t>
+      </w:r>
+      <w:r>
+        <w:rPr>
+          <w:sz w:val="20"/>
+          <w:szCs w:val="20"/>
+        </w:rPr>
+        <w:t>up to their current score, before seeing the answer</w:t>
+      </w:r>
+      <w:commentRangeEnd w:id="6"/>
+      <w:r>
+        <w:rPr>
+          <w:rStyle w:val="CommentReference"/>
+        </w:rPr>
+        <w:commentReference w:id="6"/>
+      </w:r>
+      <w:r>
+        <w:rPr>
+          <w:sz w:val="20"/>
+          <w:szCs w:val="20"/>
+        </w:rPr>
+        <w:t>. If the contestant gets the question correct, their wager is added to their current score. If the contestant gets the question wrong, the wager is subtracted from their current score.</w:t>
+      </w:r>
+    </w:p>
+    <w:p>
+      <w:pPr>
+        <w:spacing w:line="252" w:lineRule="auto"/>
+        <w:ind w:firstLine="187"/>
+        <w:jc w:val="both"/>
+        <w:rPr>
+          <w:sz w:val="20"/>
+          <w:szCs w:val="20"/>
+        </w:rPr>
+      </w:pPr>
+      <w:r>
+        <w:rPr>
+          <w:sz w:val="20"/>
+          <w:szCs w:val="20"/>
+        </w:rPr>
+        <w:t xml:space="preserve">In each game, a single Daily Double appears in the first round, and two Daily Doubles appear in the second round. </w:t>
+      </w:r>
+      <w:r>
+        <w:rPr>
+          <w:sz w:val="20"/>
+          <w:szCs w:val="20"/>
+        </w:rPr>
+        <w:t>Historically, Daily Doubles tended to appear as contestants worked their way down a category, but c</w:t>
+      </w:r>
+      <w:r>
+        <w:rPr>
+          <w:sz w:val="20"/>
+          <w:szCs w:val="20"/>
+        </w:rPr>
+        <w:t>ontestants like James Holzhauer have</w:t>
+      </w:r>
+      <w:r>
+        <w:rPr>
+          <w:sz w:val="20"/>
+          <w:szCs w:val="20"/>
+        </w:rPr>
+        <w:t xml:space="preserve"> bucked that approach and</w:t>
+      </w:r>
+      <w:r>
+        <w:rPr>
+          <w:sz w:val="20"/>
+          <w:szCs w:val="20"/>
+        </w:rPr>
+        <w:t xml:space="preserve"> </w:t>
+      </w:r>
+      <w:r>
+        <w:rPr>
+          <w:sz w:val="20"/>
+          <w:szCs w:val="20"/>
+        </w:rPr>
+        <w:t xml:space="preserve">built their </w:t>
+      </w:r>
+      <w:r>
+        <w:rPr>
+          <w:sz w:val="20"/>
+          <w:szCs w:val="20"/>
+        </w:rPr>
+        <w:lastRenderedPageBreak/>
+        <w:t>appearance strateg</w:t>
+      </w:r>
+      <w:r>
+        <w:rPr>
+          <w:sz w:val="20"/>
+          <w:szCs w:val="20"/>
+        </w:rPr>
+        <w:t>ies</w:t>
+      </w:r>
+      <w:r>
+        <w:rPr>
+          <w:sz w:val="20"/>
+          <w:szCs w:val="20"/>
+        </w:rPr>
+        <w:t xml:space="preserve"> around actively seeking out Daily Double clues</w:t>
+      </w:r>
+      <w:r>
+        <w:rPr>
+          <w:sz w:val="20"/>
+          <w:szCs w:val="20"/>
+        </w:rPr>
+        <w:t xml:space="preserve"> </w:t>
+      </w:r>
+      <w:sdt>
+        <w:sdtPr>
+          <w:rPr>
+            <w:sz w:val="20"/>
+            <w:szCs w:val="20"/>
+          </w:rPr>
+          <w:id w:val="-971667044"/>
+          <w:citation/>
+        </w:sdtPr>
+        <w:sdtEndPr/>
+        <w:sdtContent>
+          <w:r>
+            <w:rPr>
+              <w:sz w:val="20"/>
+              <w:szCs w:val="20"/>
+            </w:rPr>
+            <w:fldChar w:fldCharType="begin"/>
+          </w:r>
+          <w:r>
+            <w:rPr>
+              <w:sz w:val="20"/>
+              <w:szCs w:val="20"/>
+            </w:rPr>
+            <w:instrText xml:space="preserve"> CITATION Kal19 \l 1033 </w:instrText>
+          </w:r>
+          <w:r>
+            <w:rPr>
+              <w:sz w:val="20"/>
+              <w:szCs w:val="20"/>
+            </w:rPr>
+            <w:fldChar w:fldCharType="separate"/>
+          </w:r>
+          <w:r>
+            <w:rPr>
+              <w:noProof/>
+              <w:sz w:val="20"/>
+              <w:szCs w:val="20"/>
+            </w:rPr>
+            <w:t>[8]</w:t>
+          </w:r>
+          <w:r>
+            <w:rPr>
+              <w:sz w:val="20"/>
+              <w:szCs w:val="20"/>
+            </w:rPr>
+            <w:fldChar w:fldCharType="end"/>
+          </w:r>
+        </w:sdtContent>
+      </w:sdt>
+      <w:r>
+        <w:rPr>
+          <w:sz w:val="20"/>
+          <w:szCs w:val="20"/>
+        </w:rPr>
+        <w:t>.</w:t>
+      </w:r>
+    </w:p>
+    <w:p>
+      <w:pPr>
+        <w:spacing w:line="252" w:lineRule="auto"/>
+        <w:ind w:firstLine="180"/>
+        <w:jc w:val="both"/>
+        <w:rPr>
+          <w:sz w:val="20"/>
+          <w:szCs w:val="20"/>
+        </w:rPr>
+      </w:pPr>
+      <w:bookmarkStart w:id="7" w:name="_Hlk67580611"/>
+      <w:r>
+        <w:rPr>
+          <w:sz w:val="20"/>
+          <w:szCs w:val="20"/>
+        </w:rPr>
+        <w:t xml:space="preserve">An analysis of </w:t>
+      </w:r>
+      <w:r>
+        <w:rPr>
+          <w:sz w:val="20"/>
+          <w:szCs w:val="20"/>
+        </w:rPr>
+        <w:t>Daily Double</w:t>
+      </w:r>
+      <w:r>
+        <w:rPr>
+          <w:sz w:val="20"/>
+          <w:szCs w:val="20"/>
+        </w:rPr>
+        <w:t xml:space="preserve"> locations revealed a </w:t>
+      </w:r>
+      <w:r>
+        <w:rPr>
+          <w:sz w:val="20"/>
+          <w:szCs w:val="20"/>
+        </w:rPr>
+        <w:t>strong</w:t>
+      </w:r>
+      <w:r>
+        <w:rPr>
+          <w:sz w:val="20"/>
+          <w:szCs w:val="20"/>
+        </w:rPr>
+        <w:t xml:space="preserve"> placement trend, particularly along the fourth row</w:t>
+      </w:r>
+      <w:r>
+        <w:rPr>
+          <w:sz w:val="20"/>
+          <w:szCs w:val="20"/>
+        </w:rPr>
+        <w:t>,</w:t>
+      </w:r>
+      <w:r>
+        <w:rPr>
+          <w:sz w:val="20"/>
+          <w:szCs w:val="20"/>
+        </w:rPr>
+        <w:t xml:space="preserve"> that more strategic players may seek out</w:t>
+      </w:r>
+      <w:r>
+        <w:rPr>
+          <w:sz w:val="20"/>
+          <w:szCs w:val="20"/>
+        </w:rPr>
+        <w:t xml:space="preserve">, in an effort to gain a financial advantage over their opponents. </w:t>
+      </w:r>
+      <w:r>
+        <w:rPr>
+          <w:sz w:val="20"/>
+          <w:szCs w:val="20"/>
+        </w:rPr>
+        <w:t>(</w:t>
+      </w:r>
+      <w:r>
+        <w:rPr>
+          <w:sz w:val="20"/>
+          <w:szCs w:val="20"/>
+        </w:rPr>
+        <w:fldChar w:fldCharType="begin"/>
+      </w:r>
+      <w:r>
+        <w:rPr>
+          <w:sz w:val="20"/>
+          <w:szCs w:val="20"/>
+        </w:rPr>
+        <w:instrText xml:space="preserve"> REF _Ref67581030 \h </w:instrText>
+      </w:r>
+      <w:r>
+        <w:rPr>
+          <w:sz w:val="20"/>
+          <w:szCs w:val="20"/>
+        </w:rPr>
+        <w:instrText xml:space="preserve"> \* MERGEFORMAT </w:instrText>
+      </w:r>
+      <w:r>
+        <w:rPr>
+          <w:sz w:val="20"/>
+          <w:szCs w:val="20"/>
+        </w:rPr>
+      </w:r>
+      <w:r>
+        <w:rPr>
+          <w:sz w:val="20"/>
+          <w:szCs w:val="20"/>
+        </w:rPr>
+        <w:fldChar w:fldCharType="separate"/>
+      </w:r>
+      <w:r>
+        <w:rPr>
+          <w:sz w:val="20"/>
+          <w:szCs w:val="20"/>
+        </w:rPr>
+        <w:t xml:space="preserve">Figure </w:t>
+      </w:r>
+      <w:r>
+        <w:rPr>
+          <w:noProof/>
+          <w:sz w:val="20"/>
+          <w:szCs w:val="20"/>
+        </w:rPr>
+        <w:t>3</w:t>
+      </w:r>
+      <w:r>
+        <w:rPr>
+          <w:sz w:val="20"/>
+          <w:szCs w:val="20"/>
+        </w:rPr>
+        <w:fldChar w:fldCharType="end"/>
+      </w:r>
+      <w:r>
+        <w:rPr>
+          <w:sz w:val="20"/>
+          <w:szCs w:val="20"/>
+        </w:rPr>
+        <w:t>)</w:t>
+      </w:r>
+      <w:r>
+        <w:rPr>
+          <w:sz w:val="20"/>
+          <w:szCs w:val="20"/>
+        </w:rPr>
+        <w:t xml:space="preserve"> </w:t>
+      </w:r>
+    </w:p>
+    <w:bookmarkEnd w:id="7"/>
+    <w:p>
+      <w:pPr>
+        <w:spacing w:line="252" w:lineRule="auto"/>
+        <w:ind w:firstLine="180"/>
+        <w:jc w:val="both"/>
+        <w:rPr>
+          <w:sz w:val="20"/>
+          <w:szCs w:val="20"/>
+        </w:rPr>
+      </w:pPr>
+    </w:p>
+    <w:p>
+      <w:pPr>
+        <w:keepNext/>
+        <w:ind w:left="202"/>
+      </w:pPr>
+      <w:r>
+        <w:rPr>
+          <w:noProof/>
+        </w:rPr>
+        <w:drawing>
+          <wp:inline distT="0" distB="0" distL="0" distR="0" wp14:anchorId="242C885B" wp14:editId="1FA4C17B">
+            <wp:extent cx="3200400" cy="2449195"/>
+            <wp:effectExtent l="0" t="0" r="0" b="8255"/>
+            <wp:docPr id="10" name="Picture 10" descr="Chart, treemap chart&#10;&#10;Description automatically generated"/>
+            <wp:cNvGraphicFramePr>
+              <a:graphicFrameLocks xmlns:a="http://schemas.openxmlformats.org/drawingml/2006/main" noChangeAspect="1"/>
+            </wp:cNvGraphicFramePr>
+            <a:graphic xmlns:a="http://schemas.openxmlformats.org/drawingml/2006/main">
+              <a:graphicData uri="http://schemas.openxmlformats.org/drawingml/2006/picture">
+                <pic:pic xmlns:pic="http://schemas.openxmlformats.org/drawingml/2006/picture">
+                  <pic:nvPicPr>
+                    <pic:cNvPr id="10" name="Picture 10" descr="Chart, treemap chart&#10;&#10;Description automatically generated"/>
+                    <pic:cNvPicPr/>
+                  </pic:nvPicPr>
+                  <pic:blipFill>
+                    <a:blip r:embed="rId14" cstate="print">
+                      <a:extLst>
+                        <a:ext uri="{28A0092B-C50C-407E-A947-70E740481C1C}">
+                          <a14:useLocalDpi xmlns:a14="http://schemas.microsoft.com/office/drawing/2010/main" val="0"/>
+                        </a:ext>
+                      </a:extLst>
+                    </a:blip>
+                    <a:stretch>
+                      <a:fillRect/>
+                    </a:stretch>
+                  </pic:blipFill>
+                  <pic:spPr>
+                    <a:xfrm>
+                      <a:off x="0" y="0"/>
+                      <a:ext cx="3200400" cy="2449195"/>
+                    </a:xfrm>
+                    <a:prstGeom prst="rect">
+                      <a:avLst/>
+                    </a:prstGeom>
+                  </pic:spPr>
+                </pic:pic>
+              </a:graphicData>
+            </a:graphic>
+          </wp:inline>
+        </w:drawing>
+      </w:r>
+    </w:p>
+    <w:p>
+      <w:pPr>
+        <w:pStyle w:val="Caption"/>
+      </w:pPr>
+      <w:bookmarkStart w:id="8" w:name="_Ref67581030"/>
+      <w:r>
+        <w:t xml:space="preserve">Figure </w:t>
+      </w:r>
+      <w:r>
+        <w:fldChar w:fldCharType="begin"/>
+      </w:r>
+      <w:r>
+        <w:instrText xml:space="preserve"> SEQ Figure \* ARABIC </w:instrText>
+      </w:r>
+      <w:r>
+        <w:fldChar w:fldCharType="separate"/>
+      </w:r>
+      <w:r>
+        <w:rPr>
+          <w:noProof/>
+        </w:rPr>
+        <w:t>3</w:t>
+      </w:r>
+      <w:r>
+        <w:rPr>
+          <w:noProof/>
+        </w:rPr>
+        <w:fldChar w:fldCharType="end"/>
+      </w:r>
+      <w:bookmarkEnd w:id="8"/>
+      <w:r>
+        <w:t xml:space="preserve">: Plot of </w:t>
+      </w:r>
+      <w:r>
+        <w:t>Daily Double</w:t>
+      </w:r>
+      <w:r>
+        <w:t xml:space="preserve"> locations</w:t>
+      </w:r>
+    </w:p>
+    <w:p>
+      <w:pPr>
+        <w:spacing w:line="252" w:lineRule="auto"/>
+        <w:ind w:firstLine="180"/>
+        <w:jc w:val="both"/>
+        <w:rPr>
+          <w:sz w:val="20"/>
+          <w:szCs w:val="20"/>
+        </w:rPr>
+      </w:pPr>
+      <w:r>
+        <w:rPr>
+          <w:sz w:val="20"/>
+          <w:szCs w:val="20"/>
+        </w:rPr>
+        <w:t>Among the top ten players, the location in row 4 and column 3 was chosen the most at 39 times, followed closely by the location in row 4 and column 1</w:t>
+      </w:r>
+      <w:r>
+        <w:rPr>
+          <w:sz w:val="20"/>
+          <w:szCs w:val="20"/>
+        </w:rPr>
+        <w:t xml:space="preserve"> at 36 times (both $400 single jeopardy or $800 double jeopardy clues). This aligns with the two clue locations with the highest frequency of having a daily double clue at 7.02% and 7.51%, respectively.</w:t>
+      </w:r>
+    </w:p>
+    <w:p>
+      <w:pPr>
+        <w:spacing w:line="252" w:lineRule="auto"/>
+        <w:ind w:firstLine="180"/>
+        <w:jc w:val="both"/>
+        <w:rPr>
+          <w:sz w:val="20"/>
+          <w:szCs w:val="20"/>
+        </w:rPr>
+      </w:pPr>
+    </w:p>
+    <w:p>
+      <w:pPr>
+        <w:spacing w:line="252" w:lineRule="auto"/>
+        <w:ind w:firstLine="180"/>
+        <w:jc w:val="both"/>
+        <w:rPr>
+          <w:sz w:val="20"/>
+          <w:szCs w:val="20"/>
+        </w:rPr>
+      </w:pPr>
+      <w:r>
+        <w:rPr>
+          <w:sz w:val="20"/>
+          <w:szCs w:val="20"/>
+        </w:rPr>
+        <w:fldChar w:fldCharType="begin"/>
+      </w:r>
+      <w:r>
+        <w:rPr>
+          <w:sz w:val="20"/>
+          <w:szCs w:val="20"/>
+        </w:rPr>
+        <w:instrText xml:space="preserve"> REF _Ref67580976 \h </w:instrText>
+      </w:r>
+      <w:r>
+        <w:rPr>
+          <w:sz w:val="20"/>
+          <w:szCs w:val="20"/>
+        </w:rPr>
+        <w:instrText xml:space="preserve"> \* MERGEFORMAT </w:instrText>
+      </w:r>
+      <w:r>
+        <w:rPr>
+          <w:sz w:val="20"/>
+          <w:szCs w:val="20"/>
+        </w:rPr>
+      </w:r>
+      <w:r>
+        <w:rPr>
+          <w:sz w:val="20"/>
+          <w:szCs w:val="20"/>
+        </w:rPr>
+        <w:fldChar w:fldCharType="separate"/>
+      </w:r>
+      <w:r>
+        <w:rPr>
+          <w:sz w:val="20"/>
+          <w:szCs w:val="20"/>
+        </w:rPr>
+        <w:t xml:space="preserve">Figure </w:t>
+      </w:r>
+      <w:r>
+        <w:rPr>
+          <w:noProof/>
+          <w:sz w:val="20"/>
+          <w:szCs w:val="20"/>
+        </w:rPr>
+        <w:t>4</w:t>
+      </w:r>
+      <w:r>
+        <w:rPr>
+          <w:sz w:val="20"/>
+          <w:szCs w:val="20"/>
+        </w:rPr>
+        <w:fldChar w:fldCharType="end"/>
+      </w:r>
+      <w:r>
+        <w:rPr>
+          <w:sz w:val="20"/>
+          <w:szCs w:val="20"/>
+        </w:rPr>
+        <w:t xml:space="preserve"> shows a word cloud made from Daily Double clues, the most common being “name”</w:t>
+      </w:r>
+      <w:r>
+        <w:rPr>
+          <w:sz w:val="20"/>
+          <w:szCs w:val="20"/>
+        </w:rPr>
+        <w:t>, “one”, or “named.”</w:t>
+      </w:r>
+      <w:r>
+        <w:rPr>
+          <w:sz w:val="20"/>
+          <w:szCs w:val="20"/>
+        </w:rPr>
+        <w:t xml:space="preserve"> Looking at the words, it seems that players who come across a Daily Double are more likely to be asked to identify something or someone, as opposed to pinpointing a date or time in history. </w:t>
+      </w:r>
+    </w:p>
+    <w:p>
+      <w:pPr>
+        <w:keepNext/>
+        <w:jc w:val="center"/>
+      </w:pPr>
+    </w:p>
+    <w:p>
+      <w:pPr>
+        <w:keepNext/>
+        <w:jc w:val="center"/>
+      </w:pPr>
+      <w:r>
+        <w:rPr>
+          <w:noProof/>
+          <w:sz w:val="20"/>
+          <w:szCs w:val="20"/>
+        </w:rPr>
+        <w:drawing>
+          <wp:inline distT="0" distB="0" distL="0" distR="0" wp14:anchorId="05FDD8BF" wp14:editId="5C3FCC86">
+            <wp:extent cx="1828800" cy="1828800"/>
+            <wp:effectExtent l="0" t="0" r="0" b="0"/>
+            <wp:docPr id="2" name="Picture 2" descr="Text&#10;&#10;Description automatically generated"/>
+            <wp:cNvGraphicFramePr>
+              <a:graphicFrameLocks xmlns:a="http://schemas.openxmlformats.org/drawingml/2006/main" noChangeAspect="1"/>
+            </wp:cNvGraphicFramePr>
+            <a:graphic xmlns:a="http://schemas.openxmlformats.org/drawingml/2006/main">
+              <a:graphicData uri="http://schemas.openxmlformats.org/drawingml/2006/picture">
+                <pic:pic xmlns:pic="http://schemas.openxmlformats.org/drawingml/2006/picture">
+                  <pic:nvPicPr>
+                    <pic:cNvPr id="2" name="Picture 2" descr="Text&#10;&#10;Description automatically generated"/>
+                    <pic:cNvPicPr/>
+                  </pic:nvPicPr>
+                  <pic:blipFill>
+                    <a:blip r:embed="rId15">
+                      <a:extLst>
+                        <a:ext uri="{28A0092B-C50C-407E-A947-70E740481C1C}">
+                          <a14:useLocalDpi xmlns:a14="http://schemas.microsoft.com/office/drawing/2010/main" val="0"/>
+                        </a:ext>
+                      </a:extLst>
+                    </a:blip>
+                    <a:stretch>
+                      <a:fillRect/>
+                    </a:stretch>
+                  </pic:blipFill>
+                  <pic:spPr>
+                    <a:xfrm>
+                      <a:off x="0" y="0"/>
+                      <a:ext cx="1828800" cy="1828800"/>
+                    </a:xfrm>
+                    <a:prstGeom prst="rect">
+                      <a:avLst/>
+                    </a:prstGeom>
+                  </pic:spPr>
+                </pic:pic>
+              </a:graphicData>
+            </a:graphic>
+          </wp:inline>
+        </w:drawing>
+      </w:r>
+    </w:p>
+    <w:p>
+      <w:pPr>
+        <w:pStyle w:val="Caption"/>
+        <w:jc w:val="center"/>
+      </w:pPr>
+      <w:bookmarkStart w:id="9" w:name="_Ref67580976"/>
+      <w:r>
+        <w:t xml:space="preserve">Figure </w:t>
+      </w:r>
+      <w:r>
+        <w:fldChar w:fldCharType="begin"/>
+      </w:r>
+      <w:r>
+        <w:instrText xml:space="preserve"> SEQ Figure \* ARABIC </w:instrText>
+      </w:r>
+      <w:r>
+        <w:fldChar w:fldCharType="separate"/>
+      </w:r>
+      <w:r>
+        <w:rPr>
+          <w:noProof/>
+        </w:rPr>
+        <w:t>4</w:t>
+      </w:r>
+      <w:r>
+        <w:rPr>
+          <w:noProof/>
+        </w:rPr>
+        <w:fldChar w:fldCharType="end"/>
+      </w:r>
+      <w:bookmarkEnd w:id="9"/>
+      <w:r>
+        <w:t xml:space="preserve">: </w:t>
+      </w:r>
+      <w:r>
+        <w:t xml:space="preserve">Word frequency in </w:t>
+      </w:r>
+      <w:r>
+        <w:t xml:space="preserve">Daily Double </w:t>
+      </w:r>
+      <w:r>
+        <w:t>clues</w:t>
+      </w:r>
+    </w:p>
+    <w:p>
+      <w:pPr>
+        <w:spacing w:line="252" w:lineRule="auto"/>
+        <w:ind w:firstLine="187"/>
+        <w:jc w:val="both"/>
+        <w:rPr>
+          <w:sz w:val="20"/>
+          <w:szCs w:val="20"/>
+        </w:rPr>
+      </w:pPr>
+      <w:r>
+        <w:rPr>
+          <w:sz w:val="20"/>
+          <w:szCs w:val="20"/>
+        </w:rPr>
+        <w:t xml:space="preserve">A word cloud of Daily Double answers seems to bear that hypothesis out, as seen in </w:t>
+      </w:r>
+      <w:r>
+        <w:rPr>
+          <w:sz w:val="20"/>
+          <w:szCs w:val="20"/>
+        </w:rPr>
+        <w:fldChar w:fldCharType="begin"/>
+      </w:r>
+      <w:r>
+        <w:rPr>
+          <w:sz w:val="20"/>
+          <w:szCs w:val="20"/>
+        </w:rPr>
+        <w:instrText xml:space="preserve"> REF _Ref67580944 \h </w:instrText>
+      </w:r>
+      <w:r>
+        <w:rPr>
+          <w:sz w:val="20"/>
+          <w:szCs w:val="20"/>
+        </w:rPr>
+        <w:instrText xml:space="preserve"> \* MERGEFORMAT </w:instrText>
+      </w:r>
+      <w:r>
+        <w:rPr>
+          <w:sz w:val="20"/>
+          <w:szCs w:val="20"/>
+        </w:rPr>
+      </w:r>
+      <w:r>
+        <w:rPr>
+          <w:sz w:val="20"/>
+          <w:szCs w:val="20"/>
+        </w:rPr>
+        <w:fldChar w:fldCharType="separate"/>
+      </w:r>
+      <w:r>
+        <w:rPr>
+          <w:sz w:val="20"/>
+          <w:szCs w:val="20"/>
+        </w:rPr>
+        <w:t xml:space="preserve">Figure </w:t>
+      </w:r>
+      <w:r>
+        <w:rPr>
+          <w:noProof/>
+          <w:sz w:val="20"/>
+          <w:szCs w:val="20"/>
+        </w:rPr>
+        <w:t>5</w:t>
+      </w:r>
+      <w:r>
+        <w:rPr>
+          <w:sz w:val="20"/>
+          <w:szCs w:val="20"/>
+        </w:rPr>
+        <w:fldChar w:fldCharType="end"/>
+      </w:r>
+      <w:r>
+        <w:rPr>
+          <w:sz w:val="20"/>
+          <w:szCs w:val="20"/>
+        </w:rPr>
+        <w:t>.</w:t>
+      </w:r>
+      <w:r>
+        <w:rPr>
+          <w:sz w:val="20"/>
+          <w:szCs w:val="20"/>
+        </w:rPr>
+        <w:t xml:space="preserve"> A safe estimate would be that British or American historical figures are a common theme, as we see “John,” “William”, “George” and “Thomas” appear very often.</w:t>
+      </w:r>
+    </w:p>
+    <w:p>
+      <w:pPr>
+        <w:spacing w:line="252" w:lineRule="auto"/>
+        <w:ind w:firstLine="187"/>
+        <w:jc w:val="both"/>
+        <w:rPr>
+          <w:sz w:val="20"/>
+          <w:szCs w:val="20"/>
+        </w:rPr>
+      </w:pPr>
+    </w:p>
+    <w:p>
+      <w:pPr>
+        <w:keepNext/>
+        <w:spacing w:line="252" w:lineRule="auto"/>
+        <w:ind w:firstLine="187"/>
+        <w:jc w:val="center"/>
+      </w:pPr>
+      <w:r>
+        <w:rPr>
+          <w:noProof/>
+          <w:sz w:val="20"/>
+          <w:szCs w:val="20"/>
+        </w:rPr>
+        <w:drawing>
+          <wp:inline distT="0" distB="0" distL="0" distR="0" wp14:anchorId="458A4FB5" wp14:editId="7FB0E976">
+            <wp:extent cx="1995777" cy="1828800"/>
+            <wp:effectExtent l="0" t="0" r="0" b="0"/>
+            <wp:docPr id="5" name="Picture 5" descr="Text&#10;&#10;Description automatically generated"/>
+            <wp:cNvGraphicFramePr>
+              <a:graphicFrameLocks xmlns:a="http://schemas.openxmlformats.org/drawingml/2006/main" noChangeAspect="1"/>
+            </wp:cNvGraphicFramePr>
+            <a:graphic xmlns:a="http://schemas.openxmlformats.org/drawingml/2006/main">
+              <a:graphicData uri="http://schemas.openxmlformats.org/drawingml/2006/picture">
+                <pic:pic xmlns:pic="http://schemas.openxmlformats.org/drawingml/2006/picture">
+                  <pic:nvPicPr>
+                    <pic:cNvPr id="5" name="Picture 5" descr="Text&#10;&#10;Description automatically generated"/>
+                    <pic:cNvPicPr/>
+                  </pic:nvPicPr>
+                  <pic:blipFill>
+                    <a:blip r:embed="rId16" cstate="print">
+                      <a:extLst>
+                        <a:ext uri="{28A0092B-C50C-407E-A947-70E740481C1C}">
+                          <a14:useLocalDpi xmlns:a14="http://schemas.microsoft.com/office/drawing/2010/main" val="0"/>
+                        </a:ext>
+                      </a:extLst>
+                    </a:blip>
+                    <a:stretch>
+                      <a:fillRect/>
+                    </a:stretch>
+                  </pic:blipFill>
+                  <pic:spPr>
+                    <a:xfrm>
+                      <a:off x="0" y="0"/>
+                      <a:ext cx="1995777" cy="1828800"/>
+                    </a:xfrm>
+                    <a:prstGeom prst="rect">
+                      <a:avLst/>
+                    </a:prstGeom>
+                  </pic:spPr>
+                </pic:pic>
+              </a:graphicData>
+            </a:graphic>
+          </wp:inline>
+        </w:drawing>
+      </w:r>
+    </w:p>
+    <w:p>
+      <w:pPr>
+        <w:pStyle w:val="Caption"/>
+        <w:jc w:val="center"/>
+        <w:rPr>
+          <w:sz w:val="20"/>
+          <w:szCs w:val="20"/>
+        </w:rPr>
+      </w:pPr>
+      <w:bookmarkStart w:id="10" w:name="_Ref67580944"/>
+      <w:r>
+        <w:t xml:space="preserve">Figure </w:t>
+      </w:r>
+      <w:r>
+        <w:fldChar w:fldCharType="begin"/>
+      </w:r>
+      <w:r>
+        <w:instrText xml:space="preserve"> SEQ Figure \* ARABIC </w:instrText>
+      </w:r>
+      <w:r>
+        <w:fldChar w:fldCharType="separate"/>
+      </w:r>
+      <w:r>
+        <w:rPr>
+          <w:noProof/>
+        </w:rPr>
+        <w:t>5</w:t>
+      </w:r>
+      <w:r>
+        <w:rPr>
+          <w:noProof/>
+        </w:rPr>
+        <w:fldChar w:fldCharType="end"/>
+      </w:r>
+      <w:bookmarkEnd w:id="10"/>
+      <w:r>
+        <w:t xml:space="preserve">: </w:t>
+      </w:r>
+      <w:r>
+        <w:t xml:space="preserve">Word frequency in </w:t>
+      </w:r>
+      <w:r>
+        <w:t>Daily Double answers</w:t>
+      </w:r>
+    </w:p>
+    <w:p>
+      <w:pPr>
+        <w:spacing w:line="252" w:lineRule="auto"/>
+        <w:ind w:firstLine="187"/>
+        <w:jc w:val="both"/>
+        <w:rPr>
+          <w:sz w:val="20"/>
+          <w:szCs w:val="20"/>
+        </w:rPr>
+      </w:pPr>
+      <w:bookmarkStart w:id="11" w:name="_Hlk67580850"/>
+      <w:r>
+        <w:rPr>
+          <w:sz w:val="20"/>
+          <w:szCs w:val="20"/>
+        </w:rPr>
+        <w:t>When examining who got the most daily double clues correct, it is not surprising to find that the players align almost perfectly to our overall top ten players, and Ken Jennings ranks first at 160 daily double clues.</w:t>
+      </w:r>
+    </w:p>
+    <w:bookmarkEnd w:id="11"/>
+    <w:p>
+      <w:pPr>
+        <w:ind w:firstLine="180"/>
+      </w:pPr>
+    </w:p>
+    <w:p>
+      <w:pPr>
+        <w:keepNext/>
+        <w:jc w:val="both"/>
+      </w:pPr>
+      <w:r>
+        <w:rPr>
+          <w:noProof/>
+        </w:rPr>
+        <w:drawing>
+          <wp:inline distT="0" distB="0" distL="0" distR="0" wp14:anchorId="55D378F5" wp14:editId="7A098A53">
+            <wp:extent cx="3200400" cy="2449195"/>
+            <wp:effectExtent l="0" t="0" r="0" b="8255"/>
+            <wp:docPr id="12" name="Picture 12" descr="Chart&#10;&#10;Description automatically generated"/>
+            <wp:cNvGraphicFramePr>
+              <a:graphicFrameLocks xmlns:a="http://schemas.openxmlformats.org/drawingml/2006/main" noChangeAspect="1"/>
+            </wp:cNvGraphicFramePr>
+            <a:graphic xmlns:a="http://schemas.openxmlformats.org/drawingml/2006/main">
+              <a:graphicData uri="http://schemas.openxmlformats.org/drawingml/2006/picture">
+                <pic:pic xmlns:pic="http://schemas.openxmlformats.org/drawingml/2006/picture">
+                  <pic:nvPicPr>
+                    <pic:cNvPr id="12" name="Picture 12" descr="Chart&#10;&#10;Description automatically generated"/>
+                    <pic:cNvPicPr/>
+                  </pic:nvPicPr>
+                  <pic:blipFill>
+                    <a:blip r:embed="rId17" cstate="print">
+                      <a:extLst>
+                        <a:ext uri="{28A0092B-C50C-407E-A947-70E740481C1C}">
+                          <a14:useLocalDpi xmlns:a14="http://schemas.microsoft.com/office/drawing/2010/main" val="0"/>
+                        </a:ext>
+                      </a:extLst>
+                    </a:blip>
+                    <a:stretch>
+                      <a:fillRect/>
+                    </a:stretch>
+                  </pic:blipFill>
+                  <pic:spPr>
+                    <a:xfrm>
+                      <a:off x="0" y="0"/>
+                      <a:ext cx="3200400" cy="2449195"/>
+                    </a:xfrm>
+                    <a:prstGeom prst="rect">
+                      <a:avLst/>
+                    </a:prstGeom>
+                  </pic:spPr>
+                </pic:pic>
+              </a:graphicData>
+            </a:graphic>
+          </wp:inline>
+        </w:drawing>
+      </w:r>
+    </w:p>
+    <w:p>
+      <w:pPr>
+        <w:pStyle w:val="Caption"/>
+        <w:jc w:val="both"/>
+      </w:pPr>
+      <w:r>
+        <w:t xml:space="preserve">Figure </w:t>
+      </w:r>
+      <w:r>
+        <w:fldChar w:fldCharType="begin"/>
+      </w:r>
+      <w:r>
+        <w:instrText xml:space="preserve"> SEQ Figure \* ARABIC </w:instrText>
+      </w:r>
+      <w:r>
+        <w:fldChar w:fldCharType="separate"/>
+      </w:r>
+      <w:r>
+        <w:rPr>
+          <w:noProof/>
+        </w:rPr>
+        <w:t>6</w:t>
+      </w:r>
+      <w:r>
+        <w:rPr>
+          <w:noProof/>
+        </w:rPr>
+        <w:fldChar w:fldCharType="end"/>
+      </w:r>
+      <w:r>
+        <w:t xml:space="preserve">: </w:t>
+      </w:r>
+      <w:r>
+        <w:t xml:space="preserve">Plot of career </w:t>
+      </w:r>
+      <w:r>
+        <w:t>Daily Double</w:t>
+      </w:r>
+      <w:r>
+        <w:t xml:space="preserve"> counts for the top ten players.</w:t>
+      </w:r>
+    </w:p>
+    <w:p>
+      <w:pPr>
+        <w:ind w:left="202"/>
+      </w:pPr>
+    </w:p>
+    <w:p>
+      <w:pPr>
+        <w:pStyle w:val="Heading1"/>
+      </w:pPr>
+      <w:r>
+        <w:t>RShiny App</w:t>
+      </w:r>
+    </w:p>
     <w:p/>
     <w:p>
       <w:pPr>
-        <w:ind w:left="202"/>
-      </w:pPr>
+        <w:pStyle w:val="Heading1"/>
+      </w:pPr>
+      <w:r>
+        <w:t xml:space="preserve">Challenges &amp; </w:t>
+      </w:r>
+      <w:r>
+        <w:t>Lessons Learned</w:t>
+      </w:r>
     </w:p>
     <w:p>
       <w:pPr>
-        <w:pStyle w:val="Heading1"/>
-      </w:pPr>
-      <w:proofErr w:type="spellStart"/>
-      <w:r>
-        <w:t>RShiny</w:t>
-      </w:r>
-      <w:proofErr w:type="spellEnd"/>
-      <w:r>
-        <w:t xml:space="preserve"> App</w:t>
+        <w:pStyle w:val="Text"/>
+      </w:pPr>
+      <w:r>
+        <w:t>Throughout the course of our project, we encountered many challenges in collecting and extracting our data from the J! Archive, manipulating the data into a tidy format, creating our database, and creating our app. We will outline a few of those challenges as well as potential future endeavors below.</w:t>
+      </w:r>
+    </w:p>
+    <w:p>
+      <w:pPr>
+        <w:pStyle w:val="Heading2"/>
+      </w:pPr>
+      <w:r>
+        <w:t>Data Extraction</w:t>
       </w:r>
     </w:p>
     <w:p/>
-    <w:p/>
-    <w:p/>
-    <w:p/>
-    <w:p/>
-    <w:p/>
+    <w:p>
+      <w:pPr>
+        <w:pStyle w:val="Text"/>
+      </w:pPr>
+      <w:r>
+        <w:rPr>
+          <w:highlight w:val="yellow"/>
+        </w:rPr>
+        <w:t>Once we were able to find a package to extract the data we needed, we ran into issues getting it into a tidy format as the package output the data as embedded lists. To tackle this, we created a function to add a unique game identifier</w:t>
+      </w:r>
+    </w:p>
+    <w:p>
+      <w:pPr>
+        <w:pStyle w:val="Heading2"/>
+      </w:pPr>
+      <w:r>
+        <w:lastRenderedPageBreak/>
+        <w:t>Database Creation</w:t>
+      </w:r>
+    </w:p>
     <w:p/>
     <w:p>
       <w:pPr>
+        <w:spacing w:line="252" w:lineRule="auto"/>
+        <w:ind w:firstLine="187"/>
+        <w:jc w:val="both"/>
+        <w:rPr>
+          <w:sz w:val="20"/>
+          <w:szCs w:val="20"/>
+        </w:rPr>
+      </w:pPr>
+      <w:r>
         <w:rPr>
           <w:sz w:val="20"/>
           <w:szCs w:val="20"/>
           <w:highlight w:val="yellow"/>
         </w:rPr>
-      </w:pPr>
-      <w:r>
-        <w:rPr>
-          <w:sz w:val="20"/>
-          <w:szCs w:val="20"/>
-          <w:highlight w:val="yellow"/>
-        </w:rPr>
-        <w:t>Should I insert a time trend of any notable info for specific players?</w:t>
+        <w:t>Something about struggles to get data uploaded via import wizard, notes about the special characters and the additions required to our script to scrub the data of special characters.</w:t>
       </w:r>
     </w:p>
     <w:p>
       <w:pPr>
-        <w:rPr>
-          <w:sz w:val="20"/>
-          <w:szCs w:val="20"/>
-          <w:highlight w:val="yellow"/>
-        </w:rPr>
-      </w:pPr>
+        <w:pStyle w:val="Heading2"/>
+      </w:pPr>
+      <w:r>
+        <w:t>Shiny App</w:t>
+      </w:r>
     </w:p>
+    <w:p/>
     <w:p>
       <w:pPr>
-        <w:rPr>
-          <w:sz w:val="20"/>
-          <w:szCs w:val="20"/>
-        </w:rPr>
-      </w:pPr>
-      <w:r>
-        <w:rPr>
-          <w:sz w:val="20"/>
-          <w:szCs w:val="20"/>
-          <w:highlight w:val="yellow"/>
-        </w:rPr>
-        <w:t>Table of worst games?</w:t>
+        <w:pStyle w:val="Heading2"/>
+      </w:pPr>
+      <w:r>
+        <w:t>Future Improvements</w:t>
       </w:r>
     </w:p>
-    <w:p>
-      <w:pPr>
-        <w:pStyle w:val="Heading1"/>
-      </w:pPr>
-      <w:r>
-        <w:t>Lessons Learned</w:t>
-      </w:r>
-    </w:p>
-    <w:p>
-      <w:pPr>
-        <w:pStyle w:val="Text"/>
-      </w:pPr>
-      <w:r>
-        <w:t xml:space="preserve">Highly recommended from Dr. </w:t>
-      </w:r>
-      <w:proofErr w:type="spellStart"/>
-      <w:r>
-        <w:t>Rafiqi</w:t>
-      </w:r>
-      <w:proofErr w:type="spellEnd"/>
-      <w:r>
-        <w:t>.</w:t>
-      </w:r>
-      <w:r>
-        <w:t xml:space="preserve"> Put a bow on it. </w:t>
-      </w:r>
-    </w:p>
+    <w:p/>
     <w:p/>
     <w:p/>
     <w:p>
@@ -5194,7 +5178,6 @@
                         <w:sz w:val="20"/>
                         <w:szCs w:val="20"/>
                       </w:rPr>
-                      <w:lastRenderedPageBreak/>
                       <w:t xml:space="preserve">[5] </w:t>
                     </w:r>
                   </w:p>
@@ -5381,15 +5364,7 @@
                         <w:sz w:val="20"/>
                         <w:szCs w:val="20"/>
                       </w:rPr>
-                      <w:t>R. Kalland, "‘Jeopardy!’ Champ James Holzhauer’s Daily Double Dominance Is The Evolution Of Recent Strategy," 25 04 2019. [Online]. Available: https://uproxx.com/sports/jeopardy-james-holzhauer-</w:t>
-                    </w:r>
-                    <w:r>
-                      <w:rPr>
-                        <w:noProof/>
-                        <w:sz w:val="20"/>
-                        <w:szCs w:val="20"/>
-                      </w:rPr>
-                      <w:t>april-25-daily-doubles-strategy-historic-wagers/. [Accessed 22 03 2021].</w:t>
+                      <w:t>R. Kalland, "‘Jeopardy!’ Champ James Holzhauer’s Daily Double Dominance Is The Evolution Of Recent Strategy," 25 04 2019. [Online]. Available: https://uproxx.com/sports/jeopardy-james-holzhauer-april-25-daily-doubles-strategy-historic-wagers/. [Accessed 22 03 2021].</w:t>
                     </w:r>
                   </w:p>
                 </w:tc>
@@ -5542,7 +5517,7 @@
           <w:rFonts w:ascii="Times-Roman" w:hAnsi="Times-Roman" w:cs="Times-Roman"/>
         </w:rPr>
         <w:sectPr>
-          <w:headerReference w:type="default" r:id="rId14"/>
+          <w:headerReference w:type="default" r:id="rId18"/>
           <w:type w:val="continuous"/>
           <w:pgSz w:w="12240" w:h="15840" w:code="1"/>
           <w:pgMar w:top="1008" w:right="936" w:bottom="1008" w:left="936" w:header="432" w:footer="432" w:gutter="0"/>
@@ -5558,6 +5533,74 @@
           <w:szCs w:val="20"/>
         </w:rPr>
       </w:pPr>
+    </w:p>
+    <w:p>
+      <w:pPr>
+        <w:pStyle w:val="FigureCaption"/>
+        <w:rPr>
+          <w:sz w:val="20"/>
+          <w:szCs w:val="20"/>
+        </w:rPr>
+      </w:pPr>
+      <w:r>
+        <w:rPr>
+          <w:sz w:val="20"/>
+          <w:szCs w:val="20"/>
+          <w:highlight w:val="yellow"/>
+        </w:rPr>
+        <w:t>[7] “’</w:t>
+      </w:r>
+      <w:r>
+        <w:rPr>
+          <w:sz w:val="20"/>
+          <w:szCs w:val="20"/>
+          <w:highlight w:val="yellow"/>
+        </w:rPr>
+        <w:t>JEOPARDY!</w:t>
+      </w:r>
+      <w:r>
+        <w:rPr>
+          <w:sz w:val="20"/>
+          <w:szCs w:val="20"/>
+          <w:highlight w:val="yellow"/>
+        </w:rPr>
+        <w:t>’</w:t>
+      </w:r>
+      <w:r>
+        <w:rPr>
+          <w:sz w:val="20"/>
+          <w:szCs w:val="20"/>
+          <w:highlight w:val="yellow"/>
+        </w:rPr>
+        <w:t xml:space="preserve"> PREMIERES MILESTONE 20TH ANNIVERSARY SEASON SEPTEMBER 8, 2003</w:t>
+      </w:r>
+      <w:r>
+        <w:rPr>
+          <w:sz w:val="20"/>
+          <w:szCs w:val="20"/>
+          <w:highlight w:val="yellow"/>
+        </w:rPr>
+        <w:t xml:space="preserve">,” [Online]. Available: </w:t>
+      </w:r>
+      <w:hyperlink r:id="rId19" w:history="1">
+        <w:r>
+          <w:rPr>
+            <w:rStyle w:val="Hyperlink"/>
+            <w:sz w:val="20"/>
+            <w:szCs w:val="20"/>
+            <w:highlight w:val="yellow"/>
+          </w:rPr>
+          <w:t>https://web.archive.org/web/20070928190202/http://www.kingworld.com/PressRelease.aspx?pressReleaseID=126</w:t>
+        </w:r>
+      </w:hyperlink>
+      <w:r>
+        <w:rPr>
+          <w:sz w:val="20"/>
+          <w:szCs w:val="20"/>
+          <w:highlight w:val="yellow"/>
+        </w:rPr>
+        <w:t>. [Accessed 27 03 2021].</w:t>
+      </w:r>
     </w:p>
     <w:sectPr>
       <w:type w:val="continuous"/>
@@ -5567,6 +5610,45 @@
     </w:sectPr>
   </w:body>
 </w:document>
+</file>
+
+<file path=word/comments.xml><?xml version="1.0" encoding="utf-8"?>
+<w:comments xmlns:wpc="http://schemas.microsoft.com/office/word/2010/wordprocessingCanvas" xmlns:cx="http://schemas.microsoft.com/office/drawing/2014/chartex" xmlns:cx1="http://schemas.microsoft.com/office/drawing/2015/9/8/chartex" xmlns:cx2="http://schemas.microsoft.com/office/drawing/2015/10/21/chartex" xmlns:cx3="http://schemas.microsoft.com/office/drawing/2016/5/9/chartex" xmlns:cx4="http://schemas.microsoft.com/office/drawing/2016/5/10/chartex" xmlns:cx5="http://schemas.microsoft.com/office/drawing/2016/5/11/chartex" xmlns:cx6="http://schemas.microsoft.com/office/drawing/2016/5/12/chartex" xmlns:cx7="http://schemas.microsoft.com/office/drawing/2016/5/13/chartex" xmlns:cx8="http://schemas.microsoft.com/office/drawing/2016/5/14/chartex" xmlns:mc="http://schemas.openxmlformats.org/markup-compatibility/2006" xmlns:aink="http://schemas.microsoft.com/office/drawing/2016/ink" xmlns:am3d="http://schemas.microsoft.com/office/drawing/2017/model3d" xmlns:o="urn:schemas-microsoft-com:office:office" xmlns:r="http://schemas.openxmlformats.org/officeDocument/2006/relationships" xmlns:m="http://schemas.openxmlformats.org/officeDocument/2006/math" xmlns:v="urn:schemas-microsoft-com:vml" xmlns:wp14="http://schemas.microsoft.com/office/word/2010/wordprocessingDrawing" xmlns:wp="http://schemas.openxmlformats.org/drawingml/2006/wordprocessingDrawing" xmlns:w10="urn:schemas-microsoft-com:office:word" xmlns:w="http://schemas.openxmlformats.org/wordprocessingml/2006/main" xmlns:w14="http://schemas.microsoft.com/office/word/2010/wordml" xmlns:w15="http://schemas.microsoft.com/office/word/2012/wordml" xmlns:w16cex="http://schemas.microsoft.com/office/word/2018/wordml/cex" xmlns:w16cid="http://schemas.microsoft.com/office/word/2016/wordml/cid" xmlns:w16="http://schemas.microsoft.com/office/word/2018/wordml" xmlns:w16se="http://schemas.microsoft.com/office/word/2015/wordml/symex" xmlns:wpg="http://schemas.microsoft.com/office/word/2010/wordprocessingGroup" xmlns:wpi="http://schemas.microsoft.com/office/word/2010/wordprocessingInk" xmlns:wne="http://schemas.microsoft.com/office/word/2006/wordml" xmlns:wps="http://schemas.microsoft.com/office/word/2010/wordprocessingShape" mc:Ignorable="w14 w15 w16se w16cid w16 w16cex wp14">
+  <w:comment w:id="6" w:author="Megan Ball" w:date="2021-03-27T16:56:00Z" w:initials="MB">
+    <w:p>
+      <w:pPr>
+        <w:pStyle w:val="CommentText"/>
+      </w:pPr>
+      <w:r>
+        <w:rPr>
+          <w:rStyle w:val="CommentReference"/>
+        </w:rPr>
+        <w:annotationRef/>
+      </w:r>
+      <w:r>
+        <w:t>Do we need to reference something for this?</w:t>
+      </w:r>
+    </w:p>
+  </w:comment>
+</w:comments>
+</file>
+
+<file path=word/commentsExtended.xml><?xml version="1.0" encoding="utf-8"?>
+<w15:commentsEx xmlns:wpc="http://schemas.microsoft.com/office/word/2010/wordprocessingCanvas" xmlns:cx="http://schemas.microsoft.com/office/drawing/2014/chartex" xmlns:cx1="http://schemas.microsoft.com/office/drawing/2015/9/8/chartex" xmlns:cx2="http://schemas.microsoft.com/office/drawing/2015/10/21/chartex" xmlns:cx3="http://schemas.microsoft.com/office/drawing/2016/5/9/chartex" xmlns:cx4="http://schemas.microsoft.com/office/drawing/2016/5/10/chartex" xmlns:cx5="http://schemas.microsoft.com/office/drawing/2016/5/11/chartex" xmlns:cx6="http://schemas.microsoft.com/office/drawing/2016/5/12/chartex" xmlns:cx7="http://schemas.microsoft.com/office/drawing/2016/5/13/chartex" xmlns:cx8="http://schemas.microsoft.com/office/drawing/2016/5/14/chartex" xmlns:mc="http://schemas.openxmlformats.org/markup-compatibility/2006" xmlns:aink="http://schemas.microsoft.com/office/drawing/2016/ink" xmlns:am3d="http://schemas.microsoft.com/office/drawing/2017/model3d" xmlns:o="urn:schemas-microsoft-com:office:office" xmlns:r="http://schemas.openxmlformats.org/officeDocument/2006/relationships" xmlns:m="http://schemas.openxmlformats.org/officeDocument/2006/math" xmlns:v="urn:schemas-microsoft-com:vml" xmlns:wp14="http://schemas.microsoft.com/office/word/2010/wordprocessingDrawing" xmlns:wp="http://schemas.openxmlformats.org/drawingml/2006/wordprocessingDrawing" xmlns:w10="urn:schemas-microsoft-com:office:word" xmlns:w="http://schemas.openxmlformats.org/wordprocessingml/2006/main" xmlns:w14="http://schemas.microsoft.com/office/word/2010/wordml" xmlns:w15="http://schemas.microsoft.com/office/word/2012/wordml" xmlns:w16cex="http://schemas.microsoft.com/office/word/2018/wordml/cex" xmlns:w16cid="http://schemas.microsoft.com/office/word/2016/wordml/cid" xmlns:w16="http://schemas.microsoft.com/office/word/2018/wordml" xmlns:w16se="http://schemas.microsoft.com/office/word/2015/wordml/symex" xmlns:wpg="http://schemas.microsoft.com/office/word/2010/wordprocessingGroup" xmlns:wpi="http://schemas.microsoft.com/office/word/2010/wordprocessingInk" xmlns:wne="http://schemas.microsoft.com/office/word/2006/wordml" xmlns:wps="http://schemas.microsoft.com/office/word/2010/wordprocessingShape" mc:Ignorable="w14 w15 w16se w16cid w16 w16cex wp14">
+  <w15:commentEx w15:paraId="0D300B47" w15:done="0"/>
+</w15:commentsEx>
+</file>
+
+<file path=word/commentsExtensible.xml><?xml version="1.0" encoding="utf-8"?>
+<w16cex:commentsExtensible xmlns:wpc="http://schemas.microsoft.com/office/word/2010/wordprocessingCanvas" xmlns:cx="http://schemas.microsoft.com/office/drawing/2014/chartex" xmlns:cx1="http://schemas.microsoft.com/office/drawing/2015/9/8/chartex" xmlns:cx2="http://schemas.microsoft.com/office/drawing/2015/10/21/chartex" xmlns:cx3="http://schemas.microsoft.com/office/drawing/2016/5/9/chartex" xmlns:cx4="http://schemas.microsoft.com/office/drawing/2016/5/10/chartex" xmlns:cx5="http://schemas.microsoft.com/office/drawing/2016/5/11/chartex" xmlns:cx6="http://schemas.microsoft.com/office/drawing/2016/5/12/chartex" xmlns:cx7="http://schemas.microsoft.com/office/drawing/2016/5/13/chartex" xmlns:cx8="http://schemas.microsoft.com/office/drawing/2016/5/14/chartex" xmlns:mc="http://schemas.openxmlformats.org/markup-compatibility/2006" xmlns:aink="http://schemas.microsoft.com/office/drawing/2016/ink" xmlns:am3d="http://schemas.microsoft.com/office/drawing/2017/model3d" xmlns:o="urn:schemas-microsoft-com:office:office" xmlns:r="http://schemas.openxmlformats.org/officeDocument/2006/relationships" xmlns:m="http://schemas.openxmlformats.org/officeDocument/2006/math" xmlns:v="urn:schemas-microsoft-com:vml" xmlns:wp14="http://schemas.microsoft.com/office/word/2010/wordprocessingDrawing" xmlns:wp="http://schemas.openxmlformats.org/drawingml/2006/wordprocessingDrawing" xmlns:w10="urn:schemas-microsoft-com:office:word" xmlns:w="http://schemas.openxmlformats.org/wordprocessingml/2006/main" xmlns:w14="http://schemas.microsoft.com/office/word/2010/wordml" xmlns:w15="http://schemas.microsoft.com/office/word/2012/wordml" xmlns:w16cex="http://schemas.microsoft.com/office/word/2018/wordml/cex" xmlns:w16cid="http://schemas.microsoft.com/office/word/2016/wordml/cid" xmlns:w16="http://schemas.microsoft.com/office/word/2018/wordml" xmlns:w16se="http://schemas.microsoft.com/office/word/2015/wordml/symex" xmlns:wpg="http://schemas.microsoft.com/office/word/2010/wordprocessingGroup" xmlns:wpi="http://schemas.microsoft.com/office/word/2010/wordprocessingInk" xmlns:wne="http://schemas.microsoft.com/office/word/2006/wordml" xmlns:wps="http://schemas.microsoft.com/office/word/2010/wordprocessingShape" mc:Ignorable="w14 w15 w16se w16cid w16 w16cex wp14">
+  <w16cex:commentExtensible w16cex:durableId="2409E243" w16cex:dateUtc="2021-03-27T21:56:00Z"/>
+</w16cex:commentsExtensible>
+</file>
+
+<file path=word/commentsIds.xml><?xml version="1.0" encoding="utf-8"?>
+<w16cid:commentsIds xmlns:wpc="http://schemas.microsoft.com/office/word/2010/wordprocessingCanvas" xmlns:cx="http://schemas.microsoft.com/office/drawing/2014/chartex" xmlns:cx1="http://schemas.microsoft.com/office/drawing/2015/9/8/chartex" xmlns:cx2="http://schemas.microsoft.com/office/drawing/2015/10/21/chartex" xmlns:cx3="http://schemas.microsoft.com/office/drawing/2016/5/9/chartex" xmlns:cx4="http://schemas.microsoft.com/office/drawing/2016/5/10/chartex" xmlns:cx5="http://schemas.microsoft.com/office/drawing/2016/5/11/chartex" xmlns:cx6="http://schemas.microsoft.com/office/drawing/2016/5/12/chartex" xmlns:cx7="http://schemas.microsoft.com/office/drawing/2016/5/13/chartex" xmlns:cx8="http://schemas.microsoft.com/office/drawing/2016/5/14/chartex" xmlns:mc="http://schemas.openxmlformats.org/markup-compatibility/2006" xmlns:aink="http://schemas.microsoft.com/office/drawing/2016/ink" xmlns:am3d="http://schemas.microsoft.com/office/drawing/2017/model3d" xmlns:o="urn:schemas-microsoft-com:office:office" xmlns:r="http://schemas.openxmlformats.org/officeDocument/2006/relationships" xmlns:m="http://schemas.openxmlformats.org/officeDocument/2006/math" xmlns:v="urn:schemas-microsoft-com:vml" xmlns:wp14="http://schemas.microsoft.com/office/word/2010/wordprocessingDrawing" xmlns:wp="http://schemas.openxmlformats.org/drawingml/2006/wordprocessingDrawing" xmlns:w10="urn:schemas-microsoft-com:office:word" xmlns:w="http://schemas.openxmlformats.org/wordprocessingml/2006/main" xmlns:w14="http://schemas.microsoft.com/office/word/2010/wordml" xmlns:w15="http://schemas.microsoft.com/office/word/2012/wordml" xmlns:w16cex="http://schemas.microsoft.com/office/word/2018/wordml/cex" xmlns:w16cid="http://schemas.microsoft.com/office/word/2016/wordml/cid" xmlns:w16="http://schemas.microsoft.com/office/word/2018/wordml" xmlns:w16se="http://schemas.microsoft.com/office/word/2015/wordml/symex" xmlns:wpg="http://schemas.microsoft.com/office/word/2010/wordprocessingGroup" xmlns:wpi="http://schemas.microsoft.com/office/word/2010/wordprocessingInk" xmlns:wne="http://schemas.microsoft.com/office/word/2006/wordml" xmlns:wps="http://schemas.microsoft.com/office/word/2010/wordprocessingShape" mc:Ignorable="w14 w15 w16se w16cid w16 w16cex wp14">
+  <w16cid:commentId w16cid:paraId="0D300B47" w16cid:durableId="2409E243"/>
+</w16cid:commentsIds>
 </file>
 
 <file path=word/endnotes.xml><?xml version="1.0" encoding="utf-8"?>
@@ -5623,10 +5705,16 @@
         <w:pStyle w:val="FootnoteText"/>
       </w:pPr>
       <w:r>
-        <w:t>Megan Ball is with _____Austin, TX</w:t>
-      </w:r>
-      <w:r>
-        <w:t xml:space="preserve"> USA (e-mail: </w:t>
+        <w:t xml:space="preserve">Megan Ball is with </w:t>
+      </w:r>
+      <w:r>
+        <w:t>Southern Methodist University, Dallas, TX 75025 USA</w:t>
+      </w:r>
+      <w:r>
+        <w:t xml:space="preserve"> </w:t>
+      </w:r>
+      <w:r>
+        <w:t xml:space="preserve">(e-mail: </w:t>
       </w:r>
       <w:r>
         <w:t>ballm</w:t>
@@ -5651,15 +5739,13 @@
         <w:pStyle w:val="FootnoteText"/>
       </w:pPr>
       <w:r>
-        <w:t xml:space="preserve">Jake Harrison is with    </w:t>
-      </w:r>
-      <w:proofErr w:type="gramStart"/>
-      <w:r>
-        <w:t xml:space="preserve">   (</w:t>
-      </w:r>
-      <w:proofErr w:type="gramEnd"/>
-      <w:r>
-        <w:t xml:space="preserve">e-mail: </w:t>
+        <w:t xml:space="preserve">Jake Harrison is with </w:t>
+      </w:r>
+      <w:r>
+        <w:t>Southern Methodist University, Dallas, TX 75025 USA</w:t>
+      </w:r>
+      <w:r>
+        <w:t xml:space="preserve"> (e-mail: </w:t>
       </w:r>
       <w:r>
         <w:t>harrisonjp@mail.smu.edu</w:t>
@@ -7253,6 +7339,14 @@
     <w:abstractNumId w:val="0"/>
   </w:num>
 </w:numbering>
+</file>
+
+<file path=word/people.xml><?xml version="1.0" encoding="utf-8"?>
+<w15:people xmlns:wpc="http://schemas.microsoft.com/office/word/2010/wordprocessingCanvas" xmlns:cx="http://schemas.microsoft.com/office/drawing/2014/chartex" xmlns:cx1="http://schemas.microsoft.com/office/drawing/2015/9/8/chartex" xmlns:cx2="http://schemas.microsoft.com/office/drawing/2015/10/21/chartex" xmlns:cx3="http://schemas.microsoft.com/office/drawing/2016/5/9/chartex" xmlns:cx4="http://schemas.microsoft.com/office/drawing/2016/5/10/chartex" xmlns:cx5="http://schemas.microsoft.com/office/drawing/2016/5/11/chartex" xmlns:cx6="http://schemas.microsoft.com/office/drawing/2016/5/12/chartex" xmlns:cx7="http://schemas.microsoft.com/office/drawing/2016/5/13/chartex" xmlns:cx8="http://schemas.microsoft.com/office/drawing/2016/5/14/chartex" xmlns:mc="http://schemas.openxmlformats.org/markup-compatibility/2006" xmlns:aink="http://schemas.microsoft.com/office/drawing/2016/ink" xmlns:am3d="http://schemas.microsoft.com/office/drawing/2017/model3d" xmlns:o="urn:schemas-microsoft-com:office:office" xmlns:r="http://schemas.openxmlformats.org/officeDocument/2006/relationships" xmlns:m="http://schemas.openxmlformats.org/officeDocument/2006/math" xmlns:v="urn:schemas-microsoft-com:vml" xmlns:wp14="http://schemas.microsoft.com/office/word/2010/wordprocessingDrawing" xmlns:wp="http://schemas.openxmlformats.org/drawingml/2006/wordprocessingDrawing" xmlns:w10="urn:schemas-microsoft-com:office:word" xmlns:w="http://schemas.openxmlformats.org/wordprocessingml/2006/main" xmlns:w14="http://schemas.microsoft.com/office/word/2010/wordml" xmlns:w15="http://schemas.microsoft.com/office/word/2012/wordml" xmlns:w16cex="http://schemas.microsoft.com/office/word/2018/wordml/cex" xmlns:w16cid="http://schemas.microsoft.com/office/word/2016/wordml/cid" xmlns:w16="http://schemas.microsoft.com/office/word/2018/wordml" xmlns:w16se="http://schemas.microsoft.com/office/word/2015/wordml/symex" xmlns:wpg="http://schemas.microsoft.com/office/word/2010/wordprocessingGroup" xmlns:wpi="http://schemas.microsoft.com/office/word/2010/wordprocessingInk" xmlns:wne="http://schemas.microsoft.com/office/word/2006/wordml" xmlns:wps="http://schemas.microsoft.com/office/word/2010/wordprocessingShape" mc:Ignorable="w14 w15 w16se w16cid w16 w16cex wp14">
+  <w15:person w15:author="Megan Ball">
+    <w15:presenceInfo w15:providerId="Windows Live" w15:userId="2b905494a9714ae3"/>
+  </w15:person>
+</w15:people>
 </file>
 
 <file path=word/styles.xml><?xml version="1.0" encoding="utf-8"?>
@@ -8718,7 +8812,7 @@
 </file>
 
 <file path=customXml/item1.xml><?xml version="1.0" encoding="utf-8"?>
-<b:Sources xmlns:b="http://schemas.openxmlformats.org/officeDocument/2006/bibliography" xmlns="http://schemas.openxmlformats.org/officeDocument/2006/bibliography" SelectedStyle="/IEEE2006OfficeOnline.xsl" StyleName="IEEE" Version="2006">
+<b:Sources xmlns:b="http://schemas.openxmlformats.org/officeDocument/2006/bibliography" xmlns="http://schemas.openxmlformats.org/officeDocument/2006/bibliography" SelectedStyle="/IEEE2006OfficeOnline.xsl" StyleName="APA" Version="2006">
   <b:Source>
     <b:Tag>Chr20</b:Tag>
     <b:SourceType>InternetSite</b:SourceType>
@@ -8917,7 +9011,7 @@
 </file>
 
 <file path=customXml/itemProps1.xml><?xml version="1.0" encoding="utf-8"?>
-<ds:datastoreItem xmlns:ds="http://schemas.openxmlformats.org/officeDocument/2006/customXml" ds:itemID="{1130A095-56F0-5246-AE51-6D0230D581E5}">
+<ds:datastoreItem xmlns:ds="http://schemas.openxmlformats.org/officeDocument/2006/customXml" ds:itemID="{B90B98D7-3A61-4A06-A2C2-134437E9D590}">
   <ds:schemaRefs>
     <ds:schemaRef ds:uri="http://schemas.openxmlformats.org/officeDocument/2006/bibliography"/>
   </ds:schemaRefs>

</xml_diff>

<commit_message>
update bibliography and last page
</commit_message>
<xml_diff>
--- a/docs/Ball, Farrow, Harrison Final Paper.docx
+++ b/docs/Ball, Farrow, Harrison Final Paper.docx
@@ -443,15 +443,7 @@
         <w:t>Even sites like FiveThirtyEight have turned their analytical prowess on the game</w:t>
       </w:r>
       <w:r>
-        <w:t xml:space="preserve">, analyzing two of the show’s most notable players, Ken </w:t>
-      </w:r>
-      <w:proofErr w:type="gramStart"/>
-      <w:r>
-        <w:t>Jennings</w:t>
-      </w:r>
-      <w:proofErr w:type="gramEnd"/>
-      <w:r>
-        <w:t xml:space="preserve"> and James </w:t>
+        <w:t xml:space="preserve">, analyzing two of the show’s most notable players, Ken Jennings and James </w:t>
       </w:r>
       <w:proofErr w:type="spellStart"/>
       <w:r>
@@ -971,30 +963,14 @@
       <w:r>
         <w:t xml:space="preserve">Figure </w:t>
       </w:r>
-      <w:r>
-        <w:fldChar w:fldCharType="begin"/>
-      </w:r>
-      <w:r>
-        <w:instrText xml:space="preserve"> SEQ Figure \* AR</w:instrText>
-      </w:r>
-      <w:r>
-        <w:instrText xml:space="preserve">ABIC </w:instrText>
-      </w:r>
-      <w:r>
-        <w:fldChar w:fldCharType="separate"/>
-      </w:r>
-      <w:r>
-        <w:rPr>
-          <w:noProof/>
-        </w:rPr>
-        <w:t>1</w:t>
-      </w:r>
-      <w:r>
-        <w:rPr>
-          <w:noProof/>
-        </w:rPr>
-        <w:fldChar w:fldCharType="end"/>
-      </w:r>
+      <w:fldSimple w:instr=" SEQ Figure \* ARABIC ">
+        <w:r>
+          <w:rPr>
+            <w:noProof/>
+          </w:rPr>
+          <w:t>1</w:t>
+        </w:r>
+      </w:fldSimple>
       <w:bookmarkEnd w:id="3"/>
       <w:r>
         <w:t>: EER Diagram</w:t>
@@ -1081,13 +1057,39 @@
         <w:t>th</w:t>
       </w:r>
       <w:r>
-        <w:t xml:space="preserve"> anniversary season which began in the fall of 2003, the rules changes which set no limit on a returning champion’s number of consecutive appearances </w:t>
-      </w:r>
-      <w:r>
-        <w:rPr>
-          <w:highlight w:val="yellow"/>
-        </w:rPr>
-        <w:t>[7].</w:t>
+        <w:t xml:space="preserve"> anniversary season which began in the fall of 2003, the rules changes which set no limit on a returning champion’s number of consecutive appearances</w:t>
+      </w:r>
+      <w:r>
+        <w:t xml:space="preserve"> </w:t>
+      </w:r>
+      <w:sdt>
+        <w:sdtPr>
+          <w:id w:val="436799680"/>
+          <w:citation/>
+        </w:sdtPr>
+        <w:sdtContent>
+          <w:r>
+            <w:fldChar w:fldCharType="begin"/>
+          </w:r>
+          <w:r>
+            <w:instrText xml:space="preserve"> CITATION Kin03 \l 1033 </w:instrText>
+          </w:r>
+          <w:r>
+            <w:fldChar w:fldCharType="separate"/>
+          </w:r>
+          <w:r>
+            <w:rPr>
+              <w:noProof/>
+            </w:rPr>
+            <w:t>[8]</w:t>
+          </w:r>
+          <w:r>
+            <w:fldChar w:fldCharType="end"/>
+          </w:r>
+        </w:sdtContent>
+      </w:sdt>
+      <w:r>
+        <w:t>.</w:t>
       </w:r>
       <w:r>
         <w:t xml:space="preserve"> Prior to this rule change, a returning champion could only appear on a maximum of five consecutive episodes. Therefore our notable player statistics skew towards all contestants that competed during or after the 20</w:t>
@@ -1157,7 +1159,7 @@
                         </a:ln>
                         <a:extLst>
                           <a:ext uri="{91240B29-F687-4f45-9708-019B960494DF}">
-                            <a14:hiddenLine xmlns="" xmlns:a14="http://schemas.microsoft.com/office/drawing/2010/main" xmlns:w="http://schemas.openxmlformats.org/wordprocessingml/2006/main" xmlns:w10="urn:schemas-microsoft-com:office:word" xmlns:v="urn:schemas-microsoft-com:vml" xmlns:o="urn:schemas-microsoft-com:office:office" xmlns:mv="urn:schemas-microsoft-com:mac:vml" xmlns:mo="http://schemas.microsoft.com/office/mac/office/2008/main" w="9525">
+                            <a14:hiddenLine xmlns:mo="http://schemas.microsoft.com/office/mac/office/2008/main" xmlns:mv="urn:schemas-microsoft-com:mac:vml" xmlns:o="urn:schemas-microsoft-com:office:office" xmlns:v="urn:schemas-microsoft-com:vml" xmlns:w10="urn:schemas-microsoft-com:office:word" xmlns:w="http://schemas.openxmlformats.org/wordprocessingml/2006/main" xmlns:a14="http://schemas.microsoft.com/office/drawing/2010/main" xmlns="" w="9525">
                               <a:solidFill>
                                 <a:srgbClr val="000000"/>
                               </a:solidFill>
@@ -2405,13 +2407,8 @@
                               <w:pStyle w:val="FootnoteText"/>
                             </w:pPr>
                             <w:r>
-                              <w:t xml:space="preserve">*all statistics exclude any tournament or special game </w:t>
+                              <w:t>*all statistics exclude any tournament or special game series</w:t>
                             </w:r>
-                            <w:proofErr w:type="gramStart"/>
-                            <w:r>
-                              <w:t>series</w:t>
-                            </w:r>
-                            <w:proofErr w:type="gramEnd"/>
                           </w:p>
                         </w:txbxContent>
                       </wps:txbx>
@@ -2430,7 +2427,7 @@
                 <v:stroke joinstyle="miter"/>
                 <v:path gradientshapeok="t" o:connecttype="rect"/>
               </v:shapetype>
-              <v:shape id="Text Box 2" o:spid="_x0000_s1026" type="#_x0000_t202" style="width:252pt;height:196.3pt;visibility:visible;mso-wrap-style:square;mso-left-percent:-10001;mso-top-percent:-10001;mso-position-horizontal:absolute;mso-position-horizontal-relative:char;mso-position-vertical:absolute;mso-position-vertical-relative:line;mso-left-percent:-10001;mso-top-percent:-10001;v-text-anchor:top" o:gfxdata="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" stroked="f">
+              <v:shape id="Text Box 2" o:spid="_x0000_s1026" type="#_x0000_t202" style="width:252pt;height:196.3pt;visibility:visible;mso-wrap-style:square;mso-left-percent:-10001;mso-top-percent:-10001;mso-position-horizontal:absolute;mso-position-horizontal-relative:char;mso-position-vertical:absolute;mso-position-vertical-relative:line;mso-left-percent:-10001;mso-top-percent:-10001;v-text-anchor:top" o:gfxdata="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" stroked="f">
                 <v:textbox inset="0,0,0,0">
                   <w:txbxContent>
                     <w:p>
@@ -3668,13 +3665,8 @@
                         <w:pStyle w:val="FootnoteText"/>
                       </w:pPr>
                       <w:r>
-                        <w:t xml:space="preserve">*all statistics exclude any tournament or special game </w:t>
+                        <w:t>*all statistics exclude any tournament or special game series</w:t>
                       </w:r>
-                      <w:proofErr w:type="gramStart"/>
-                      <w:r>
-                        <w:t>series</w:t>
-                      </w:r>
-                      <w:proofErr w:type="gramEnd"/>
                     </w:p>
                   </w:txbxContent>
                 </v:textbox>
@@ -3853,27 +3845,14 @@
       <w:r>
         <w:t xml:space="preserve">Figure </w:t>
       </w:r>
-      <w:r>
-        <w:fldChar w:fldCharType="begin"/>
-      </w:r>
-      <w:r>
-        <w:instrText xml:space="preserve"> SEQ Figure \* ARABIC </w:instrText>
-      </w:r>
-      <w:r>
-        <w:fldChar w:fldCharType="separate"/>
-      </w:r>
-      <w:r>
-        <w:rPr>
-          <w:noProof/>
-        </w:rPr>
-        <w:t>2</w:t>
-      </w:r>
-      <w:r>
-        <w:rPr>
-          <w:noProof/>
-        </w:rPr>
-        <w:fldChar w:fldCharType="end"/>
-      </w:r>
+      <w:fldSimple w:instr=" SEQ Figure \* ARABIC ">
+        <w:r>
+          <w:rPr>
+            <w:noProof/>
+          </w:rPr>
+          <w:t>2</w:t>
+        </w:r>
+      </w:fldSimple>
       <w:bookmarkEnd w:id="5"/>
       <w:r>
         <w:t>: Most common categories</w:t>
@@ -3898,8 +3877,6 @@
           <w:szCs w:val="20"/>
         </w:rPr>
       </w:pPr>
-      <w:commentRangeStart w:id="6"/>
-      <w:commentRangeStart w:id="7"/>
       <w:r>
         <w:rPr>
           <w:sz w:val="20"/>
@@ -3937,20 +3914,61 @@
         </w:rPr>
         <w:t>up to their current score, before seeing the answer</w:t>
       </w:r>
-      <w:commentRangeEnd w:id="6"/>
-      <w:r>
-        <w:rPr>
-          <w:rStyle w:val="CommentReference"/>
-        </w:rPr>
-        <w:commentReference w:id="6"/>
-      </w:r>
-      <w:commentRangeEnd w:id="7"/>
-      <w:r>
-        <w:rPr>
-          <w:rStyle w:val="CommentReference"/>
-        </w:rPr>
-        <w:commentReference w:id="7"/>
-      </w:r>
+      <w:r>
+        <w:rPr>
+          <w:sz w:val="20"/>
+          <w:szCs w:val="20"/>
+        </w:rPr>
+        <w:t xml:space="preserve"> </w:t>
+      </w:r>
+      <w:sdt>
+        <w:sdtPr>
+          <w:rPr>
+            <w:sz w:val="20"/>
+            <w:szCs w:val="20"/>
+          </w:rPr>
+          <w:id w:val="-1332134303"/>
+          <w:citation/>
+        </w:sdtPr>
+        <w:sdtContent>
+          <w:r>
+            <w:rPr>
+              <w:sz w:val="20"/>
+              <w:szCs w:val="20"/>
+            </w:rPr>
+            <w:fldChar w:fldCharType="begin"/>
+          </w:r>
+          <w:r>
+            <w:rPr>
+              <w:sz w:val="20"/>
+              <w:szCs w:val="20"/>
+            </w:rPr>
+            <w:instrText xml:space="preserve"> CITATION Jeo16 \l 1033 </w:instrText>
+          </w:r>
+          <w:r>
+            <w:rPr>
+              <w:sz w:val="20"/>
+              <w:szCs w:val="20"/>
+            </w:rPr>
+            <w:fldChar w:fldCharType="separate"/>
+          </w:r>
+          <w:r>
+            <w:rPr>
+              <w:noProof/>
+              <w:sz w:val="20"/>
+              <w:szCs w:val="20"/>
+            </w:rPr>
+            <w:t>[9]</w:t>
+          </w:r>
+          <w:r>
+            <w:rPr>
+              <w:sz w:val="20"/>
+              <w:szCs w:val="20"/>
+            </w:rPr>
+            <w:fldChar w:fldCharType="end"/>
+          </w:r>
+        </w:sdtContent>
+      </w:sdt>
       <w:r>
         <w:rPr>
           <w:sz w:val="20"/>
@@ -3996,6 +4014,7 @@
           <w:sz w:val="20"/>
           <w:szCs w:val="20"/>
         </w:rPr>
+        <w:lastRenderedPageBreak/>
         <w:t>Holzhauer</w:t>
       </w:r>
       <w:proofErr w:type="spellEnd"/>
@@ -4025,15 +4044,7 @@
           <w:sz w:val="20"/>
           <w:szCs w:val="20"/>
         </w:rPr>
-        <w:t xml:space="preserve">built their </w:t>
-      </w:r>
-      <w:r>
-        <w:rPr>
-          <w:sz w:val="20"/>
-          <w:szCs w:val="20"/>
-        </w:rPr>
-        <w:lastRenderedPageBreak/>
-        <w:t>appearance strateg</w:t>
+        <w:t>built their appearance strateg</w:t>
       </w:r>
       <w:r>
         <w:rPr>
@@ -4094,7 +4105,7 @@
               <w:sz w:val="20"/>
               <w:szCs w:val="20"/>
             </w:rPr>
-            <w:t>[8]</w:t>
+            <w:t>[10]</w:t>
           </w:r>
           <w:r>
             <w:rPr>
@@ -4123,7 +4134,7 @@
           <w:szCs w:val="20"/>
         </w:rPr>
       </w:pPr>
-      <w:bookmarkStart w:id="8" w:name="_Hlk67580611"/>
+      <w:bookmarkStart w:id="6" w:name="_Hlk67580611"/>
       <w:r>
         <w:rPr>
           <w:sz w:val="20"/>
@@ -4258,7 +4269,7 @@
         <w:t xml:space="preserve"> </w:t>
       </w:r>
     </w:p>
-    <w:bookmarkEnd w:id="8"/>
+    <w:bookmarkEnd w:id="6"/>
     <w:p>
       <w:pPr>
         <w:spacing w:line="252" w:lineRule="auto"/>
@@ -4295,7 +4306,7 @@
                     <pic:cNvPicPr/>
                   </pic:nvPicPr>
                   <pic:blipFill>
-                    <a:blip r:embed="rId14" cstate="print">
+                    <a:blip r:embed="rId10" cstate="print">
                       <a:extLst>
                         <a:ext uri="{28A0092B-C50C-407E-A947-70E740481C1C}">
                           <a14:useLocalDpi xmlns:a14="http://schemas.microsoft.com/office/drawing/2010/main" val="0"/>
@@ -4326,32 +4337,19 @@
       <w:pPr>
         <w:pStyle w:val="Caption"/>
       </w:pPr>
-      <w:bookmarkStart w:id="9" w:name="_Ref67581030"/>
+      <w:bookmarkStart w:id="7" w:name="_Ref67581030"/>
       <w:r>
         <w:t xml:space="preserve">Figure </w:t>
       </w:r>
-      <w:r>
-        <w:fldChar w:fldCharType="begin"/>
-      </w:r>
-      <w:r>
-        <w:instrText xml:space="preserve"> SEQ Figure \* ARABIC </w:instrText>
-      </w:r>
-      <w:r>
-        <w:fldChar w:fldCharType="separate"/>
-      </w:r>
-      <w:r>
-        <w:rPr>
-          <w:noProof/>
-        </w:rPr>
-        <w:t>3</w:t>
-      </w:r>
-      <w:r>
-        <w:rPr>
-          <w:noProof/>
-        </w:rPr>
-        <w:fldChar w:fldCharType="end"/>
-      </w:r>
-      <w:bookmarkEnd w:id="9"/>
+      <w:fldSimple w:instr=" SEQ Figure \* ARABIC ">
+        <w:r>
+          <w:rPr>
+            <w:noProof/>
+          </w:rPr>
+          <w:t>3</w:t>
+        </w:r>
+      </w:fldSimple>
+      <w:bookmarkEnd w:id="7"/>
       <w:r>
         <w:t xml:space="preserve">: Plot of </w:t>
       </w:r>
@@ -4535,7 +4533,7 @@
                     <pic:cNvPicPr/>
                   </pic:nvPicPr>
                   <pic:blipFill>
-                    <a:blip r:embed="rId15">
+                    <a:blip r:embed="rId11">
                       <a:extLst>
                         <a:ext uri="{28A0092B-C50C-407E-A947-70E740481C1C}">
                           <a14:useLocalDpi xmlns:a14="http://schemas.microsoft.com/office/drawing/2010/main" val="0"/>
@@ -4567,32 +4565,19 @@
         <w:pStyle w:val="Caption"/>
         <w:jc w:val="center"/>
       </w:pPr>
-      <w:bookmarkStart w:id="10" w:name="_Ref67580976"/>
+      <w:bookmarkStart w:id="8" w:name="_Ref67580976"/>
       <w:r>
         <w:t xml:space="preserve">Figure </w:t>
       </w:r>
-      <w:r>
-        <w:fldChar w:fldCharType="begin"/>
-      </w:r>
-      <w:r>
-        <w:instrText xml:space="preserve"> SEQ Figure \* ARABIC </w:instrText>
-      </w:r>
-      <w:r>
-        <w:fldChar w:fldCharType="separate"/>
-      </w:r>
-      <w:r>
-        <w:rPr>
-          <w:noProof/>
-        </w:rPr>
-        <w:t>4</w:t>
-      </w:r>
-      <w:r>
-        <w:rPr>
-          <w:noProof/>
-        </w:rPr>
-        <w:fldChar w:fldCharType="end"/>
-      </w:r>
-      <w:bookmarkEnd w:id="10"/>
+      <w:fldSimple w:instr=" SEQ Figure \* ARABIC ">
+        <w:r>
+          <w:rPr>
+            <w:noProof/>
+          </w:rPr>
+          <w:t>4</w:t>
+        </w:r>
+      </w:fldSimple>
+      <w:bookmarkEnd w:id="8"/>
       <w:r>
         <w:t xml:space="preserve">: </w:t>
       </w:r>
@@ -4691,7 +4676,14 @@
           <w:sz w:val="20"/>
           <w:szCs w:val="20"/>
         </w:rPr>
-        <w:t xml:space="preserve"> A safe estimate would be that British or American historical figures are a common theme, as we see “John,” “William”, “George”</w:t>
+        <w:t xml:space="preserve"> A safe estimate would be that British or American historical figures are a common theme, </w:t>
+      </w:r>
+      <w:r>
+        <w:rPr>
+          <w:sz w:val="20"/>
+          <w:szCs w:val="20"/>
+        </w:rPr>
+        <w:t>as we see “John,” “William”, “George”</w:t>
       </w:r>
       <w:r>
         <w:rPr>
@@ -4748,7 +4740,7 @@
                     <pic:cNvPicPr/>
                   </pic:nvPicPr>
                   <pic:blipFill>
-                    <a:blip r:embed="rId16" cstate="print">
+                    <a:blip r:embed="rId12" cstate="print">
                       <a:extLst>
                         <a:ext uri="{28A0092B-C50C-407E-A947-70E740481C1C}">
                           <a14:useLocalDpi xmlns:a14="http://schemas.microsoft.com/office/drawing/2010/main" val="0"/>
@@ -4784,32 +4776,19 @@
           <w:szCs w:val="20"/>
         </w:rPr>
       </w:pPr>
-      <w:bookmarkStart w:id="11" w:name="_Ref67580944"/>
+      <w:bookmarkStart w:id="9" w:name="_Ref67580944"/>
       <w:r>
         <w:t xml:space="preserve">Figure </w:t>
       </w:r>
-      <w:r>
-        <w:fldChar w:fldCharType="begin"/>
-      </w:r>
-      <w:r>
-        <w:instrText xml:space="preserve"> SEQ Figure \* ARABIC </w:instrText>
-      </w:r>
-      <w:r>
-        <w:fldChar w:fldCharType="separate"/>
-      </w:r>
-      <w:r>
-        <w:rPr>
-          <w:noProof/>
-        </w:rPr>
-        <w:t>5</w:t>
-      </w:r>
-      <w:r>
-        <w:rPr>
-          <w:noProof/>
-        </w:rPr>
-        <w:fldChar w:fldCharType="end"/>
-      </w:r>
-      <w:bookmarkEnd w:id="11"/>
+      <w:fldSimple w:instr=" SEQ Figure \* ARABIC ">
+        <w:r>
+          <w:rPr>
+            <w:noProof/>
+          </w:rPr>
+          <w:t>5</w:t>
+        </w:r>
+      </w:fldSimple>
+      <w:bookmarkEnd w:id="9"/>
       <w:r>
         <w:t xml:space="preserve">: </w:t>
       </w:r>
@@ -4830,7 +4809,7 @@
           <w:szCs w:val="20"/>
         </w:rPr>
       </w:pPr>
-      <w:bookmarkStart w:id="12" w:name="_Hlk67580850"/>
+      <w:bookmarkStart w:id="10" w:name="_Hlk67580850"/>
       <w:r>
         <w:rPr>
           <w:sz w:val="20"/>
@@ -4839,7 +4818,7 @@
         <w:t>When examining who got the most daily double clues correct, it is not surprising to find that the players align almost perfectly to our overall top ten players, and Ken Jennings ranks first at 160 daily double clues.</w:t>
       </w:r>
     </w:p>
-    <w:bookmarkEnd w:id="12"/>
+    <w:bookmarkEnd w:id="10"/>
     <w:p>
       <w:pPr>
         <w:ind w:firstLine="180"/>
@@ -4870,7 +4849,7 @@
                     <pic:cNvPicPr/>
                   </pic:nvPicPr>
                   <pic:blipFill>
-                    <a:blip r:embed="rId17" cstate="print">
+                    <a:blip r:embed="rId13" cstate="print">
                       <a:extLst>
                         <a:ext uri="{28A0092B-C50C-407E-A947-70E740481C1C}">
                           <a14:useLocalDpi xmlns:a14="http://schemas.microsoft.com/office/drawing/2010/main" val="0"/>
@@ -4905,27 +4884,14 @@
       <w:r>
         <w:t xml:space="preserve">Figure </w:t>
       </w:r>
-      <w:r>
-        <w:fldChar w:fldCharType="begin"/>
-      </w:r>
-      <w:r>
-        <w:instrText xml:space="preserve"> SEQ Figure \* ARABIC </w:instrText>
-      </w:r>
-      <w:r>
-        <w:fldChar w:fldCharType="separate"/>
-      </w:r>
-      <w:r>
-        <w:rPr>
-          <w:noProof/>
-        </w:rPr>
-        <w:t>6</w:t>
-      </w:r>
-      <w:r>
-        <w:rPr>
-          <w:noProof/>
-        </w:rPr>
-        <w:fldChar w:fldCharType="end"/>
-      </w:r>
+      <w:fldSimple w:instr=" SEQ Figure \* ARABIC ">
+        <w:r>
+          <w:rPr>
+            <w:noProof/>
+          </w:rPr>
+          <w:t>6</w:t>
+        </w:r>
+      </w:fldSimple>
       <w:r>
         <w:t xml:space="preserve">: </w:t>
       </w:r>
@@ -4996,7 +4962,11 @@
         <w:t xml:space="preserve">to </w:t>
       </w:r>
       <w:r>
-        <w:t>output the data in embedded lists. In order to tidy the data, we created a function to add a unique game identifier. This allowed us to begin structuring the database.</w:t>
+        <w:t xml:space="preserve">output the data in embedded lists. In order to tidy the data, we created a function to add a unique game identifier. This allowed us to begin structuring the </w:t>
+      </w:r>
+      <w:r>
+        <w:lastRenderedPageBreak/>
+        <w:t>database.</w:t>
       </w:r>
     </w:p>
     <w:p>
@@ -5004,7 +4974,6 @@
         <w:pStyle w:val="Heading2"/>
       </w:pPr>
       <w:r>
-        <w:lastRenderedPageBreak/>
         <w:t>Database Creation</w:t>
       </w:r>
     </w:p>
@@ -5160,13 +5129,12 @@
           <w:sz w:val="20"/>
           <w:szCs w:val="20"/>
         </w:rPr>
-        <w:t>We ran into issues with the order in which we uploaded the data.</w:t>
+        <w:t>Some of the challenges we ran into included the definitions of columns and foreign keys, uploading the data in the proper sequence so as fit our foreign key definitions, and processing special characters in the data.</w:t>
       </w:r>
     </w:p>
     <w:p>
       <w:pPr>
         <w:spacing w:line="252" w:lineRule="auto"/>
-        <w:ind w:firstLine="202"/>
         <w:jc w:val="both"/>
         <w:rPr>
           <w:sz w:val="20"/>
@@ -5177,70 +5145,134 @@
         <w:rPr>
           <w:sz w:val="20"/>
           <w:szCs w:val="20"/>
-          <w:highlight w:val="yellow"/>
-        </w:rPr>
-        <w:t>Something about struggles to get data uploaded via import wizard, notes about the special characters and the additions required to our script to scrub the data of special characters.</w:t>
+        </w:rPr>
+        <w:tab/>
+        <w:t>Our team effectively overcame each obstacle faced. Through the project development and challenges, we were able to apply what was taught in this course</w:t>
+      </w:r>
+      <w:r>
+        <w:rPr>
+          <w:sz w:val="20"/>
+          <w:szCs w:val="20"/>
+        </w:rPr>
+        <w:t xml:space="preserve"> to a</w:t>
+      </w:r>
+      <w:r>
+        <w:rPr>
+          <w:sz w:val="20"/>
+          <w:szCs w:val="20"/>
+        </w:rPr>
+        <w:t xml:space="preserve"> </w:t>
+      </w:r>
+      <w:r>
+        <w:rPr>
+          <w:sz w:val="20"/>
+          <w:szCs w:val="20"/>
+        </w:rPr>
+        <w:t>data set</w:t>
+      </w:r>
+      <w:r>
+        <w:rPr>
+          <w:sz w:val="20"/>
+          <w:szCs w:val="20"/>
+        </w:rPr>
+        <w:t xml:space="preserve"> and run into real problems associated with database creation.</w:t>
+      </w:r>
+      <w:r>
+        <w:rPr>
+          <w:sz w:val="20"/>
+          <w:szCs w:val="20"/>
+        </w:rPr>
+        <w:t xml:space="preserve"> </w:t>
       </w:r>
     </w:p>
     <w:p>
       <w:pPr>
-        <w:spacing w:line="252" w:lineRule="auto"/>
-        <w:jc w:val="both"/>
-        <w:rPr>
-          <w:sz w:val="20"/>
-          <w:szCs w:val="20"/>
-        </w:rPr>
-      </w:pPr>
-      <w:r>
-        <w:rPr>
-          <w:sz w:val="20"/>
-          <w:szCs w:val="20"/>
-        </w:rPr>
-        <w:tab/>
-        <w:t>Our team effectively overcame each obstacle faced. Through the project development and challenges, we were able to apply what was taught in this course</w:t>
-      </w:r>
-      <w:r>
-        <w:rPr>
-          <w:sz w:val="20"/>
-          <w:szCs w:val="20"/>
-        </w:rPr>
-        <w:t xml:space="preserve"> to a</w:t>
-      </w:r>
-      <w:r>
-        <w:rPr>
-          <w:sz w:val="20"/>
-          <w:szCs w:val="20"/>
-        </w:rPr>
-        <w:t xml:space="preserve"> </w:t>
-      </w:r>
-      <w:r>
-        <w:rPr>
-          <w:sz w:val="20"/>
-          <w:szCs w:val="20"/>
-        </w:rPr>
-        <w:t>data set</w:t>
-      </w:r>
-      <w:r>
-        <w:rPr>
-          <w:sz w:val="20"/>
-          <w:szCs w:val="20"/>
-        </w:rPr>
-        <w:t xml:space="preserve"> and run into real problems associated with database creation.</w:t>
-      </w:r>
-      <w:r>
-        <w:rPr>
-          <w:sz w:val="20"/>
-          <w:szCs w:val="20"/>
-        </w:rPr>
-        <w:t xml:space="preserve"> </w:t>
+        <w:pStyle w:val="Heading2"/>
+      </w:pPr>
+      <w:r>
+        <w:t>Shiny App</w:t>
       </w:r>
     </w:p>
     <w:p>
       <w:pPr>
-        <w:pStyle w:val="Heading2"/>
-      </w:pPr>
-      <w:r>
-        <w:t>Shiny App</w:t>
+        <w:ind w:firstLine="202"/>
+        <w:rPr>
+          <w:sz w:val="20"/>
+          <w:szCs w:val="20"/>
+        </w:rPr>
+      </w:pPr>
+      <w:r>
+        <w:rPr>
+          <w:sz w:val="20"/>
+          <w:szCs w:val="20"/>
+        </w:rPr>
+        <w:t>The analysis of our data is stored in a</w:t>
+      </w:r>
+      <w:r>
+        <w:rPr>
+          <w:sz w:val="20"/>
+          <w:szCs w:val="20"/>
+        </w:rPr>
+        <w:t>n</w:t>
+      </w:r>
+      <w:r>
+        <w:rPr>
+          <w:sz w:val="20"/>
+          <w:szCs w:val="20"/>
+        </w:rPr>
+        <w:t xml:space="preserve"> R Shiny Application. </w:t>
+      </w:r>
+      <w:r>
+        <w:rPr>
+          <w:sz w:val="20"/>
+          <w:szCs w:val="20"/>
+        </w:rPr>
+        <w:t xml:space="preserve">Two interactive charts allow the user to explore the runs of some of </w:t>
+      </w:r>
+      <w:proofErr w:type="spellStart"/>
+      <w:r>
+        <w:rPr>
+          <w:sz w:val="20"/>
+          <w:szCs w:val="20"/>
+        </w:rPr>
+        <w:t>Jeopardy!’s</w:t>
+      </w:r>
+      <w:proofErr w:type="spellEnd"/>
+      <w:r>
+        <w:rPr>
+          <w:sz w:val="20"/>
+          <w:szCs w:val="20"/>
+        </w:rPr>
+        <w:t xml:space="preserve"> most famous and popular players. In addition, the app contains visualizations </w:t>
+      </w:r>
+      <w:r>
+        <w:rPr>
+          <w:sz w:val="20"/>
+          <w:szCs w:val="20"/>
+        </w:rPr>
+        <w:t xml:space="preserve">created to display </w:t>
+      </w:r>
+      <w:r>
+        <w:rPr>
+          <w:sz w:val="20"/>
+          <w:szCs w:val="20"/>
+        </w:rPr>
+        <w:t>the results of our MySQL queries</w:t>
+      </w:r>
+      <w:r>
+        <w:rPr>
+          <w:sz w:val="20"/>
+          <w:szCs w:val="20"/>
+        </w:rPr>
+        <w:t xml:space="preserve">. </w:t>
+      </w:r>
+      <w:r>
+        <w:rPr>
+          <w:sz w:val="20"/>
+          <w:szCs w:val="20"/>
+          <w:highlight w:val="yellow"/>
+        </w:rPr>
+        <w:t>The application can be found here: LINK.</w:t>
       </w:r>
     </w:p>
     <w:p>
@@ -5251,36 +5283,70 @@
           <w:szCs w:val="20"/>
         </w:rPr>
       </w:pPr>
-      <w:r>
-        <w:rPr>
-          <w:sz w:val="20"/>
-          <w:szCs w:val="20"/>
-        </w:rPr>
-        <w:t xml:space="preserve">The analysis of our data is stored in a R Shiny Application. There are different tabs for the multiple analyses performed on the data. </w:t>
-      </w:r>
-      <w:r>
-        <w:rPr>
-          <w:sz w:val="20"/>
-          <w:szCs w:val="20"/>
-        </w:rPr>
-        <w:t>Visualizations were created to display each of the queries ran for the analysis. The application can be found here: LINK.</w:t>
-      </w:r>
     </w:p>
     <w:p>
       <w:pPr>
-        <w:ind w:firstLine="202"/>
-        <w:rPr>
-          <w:sz w:val="20"/>
-          <w:szCs w:val="20"/>
-        </w:rPr>
-      </w:pPr>
+        <w:pStyle w:val="Heading2"/>
+      </w:pPr>
+      <w:r>
+        <w:t>Future Improvements</w:t>
+      </w:r>
     </w:p>
     <w:p>
       <w:pPr>
-        <w:pStyle w:val="Heading2"/>
-      </w:pPr>
-      <w:r>
-        <w:t>Future Improvements</w:t>
+        <w:ind w:firstLine="180"/>
+        <w:rPr>
+          <w:sz w:val="20"/>
+          <w:szCs w:val="20"/>
+        </w:rPr>
+      </w:pPr>
+      <w:r>
+        <w:rPr>
+          <w:sz w:val="20"/>
+          <w:szCs w:val="20"/>
+        </w:rPr>
+        <w:t xml:space="preserve">Having finished this project, we identified three possible areas of future expansion. First would be the hosting of this database in a publicly accessible way for others to access themselves via SQL. Second would be to finish capturing the remaining data fields, primarily around scoring, held on </w:t>
+      </w:r>
+      <w:proofErr w:type="spellStart"/>
+      <w:proofErr w:type="gramStart"/>
+      <w:r>
+        <w:rPr>
+          <w:sz w:val="20"/>
+          <w:szCs w:val="20"/>
+        </w:rPr>
+        <w:t>J!Archive</w:t>
+      </w:r>
+      <w:proofErr w:type="spellEnd"/>
+      <w:proofErr w:type="gramEnd"/>
+      <w:r>
+        <w:rPr>
+          <w:sz w:val="20"/>
+          <w:szCs w:val="20"/>
+        </w:rPr>
+        <w:t xml:space="preserve">. Finally, </w:t>
+      </w:r>
+      <w:r>
+        <w:rPr>
+          <w:sz w:val="20"/>
+          <w:szCs w:val="20"/>
+        </w:rPr>
+        <w:t xml:space="preserve">our methods here were built as static </w:t>
+      </w:r>
+      <w:proofErr w:type="gramStart"/>
+      <w:r>
+        <w:rPr>
+          <w:sz w:val="20"/>
+          <w:szCs w:val="20"/>
+        </w:rPr>
+        <w:t>operations;</w:t>
+      </w:r>
+      <w:proofErr w:type="gramEnd"/>
+      <w:r>
+        <w:rPr>
+          <w:sz w:val="20"/>
+          <w:szCs w:val="20"/>
+        </w:rPr>
+        <w:t xml:space="preserve"> ideally a continuous feed of information between our database and J! Archive could be constructed so the database remains accurate as new games are added.</w:t>
       </w:r>
     </w:p>
     <w:p/>
@@ -5297,8 +5363,6 @@
         <w:rPr>
           <w:smallCaps w:val="0"/>
           <w:kern w:val="0"/>
-          <w:sz w:val="24"/>
-          <w:szCs w:val="24"/>
         </w:rPr>
         <w:id w:val="-921018220"/>
         <w:docPartObj>
@@ -5372,12 +5436,12 @@
                 <w:tblLook w:val="04A0" w:firstRow="1" w:lastRow="0" w:firstColumn="1" w:lastColumn="0" w:noHBand="0" w:noVBand="1"/>
               </w:tblPr>
               <w:tblGrid>
-                <w:gridCol w:w="382"/>
-                <w:gridCol w:w="4658"/>
+                <w:gridCol w:w="247"/>
+                <w:gridCol w:w="4793"/>
               </w:tblGrid>
               <w:tr>
                 <w:trPr>
-                  <w:divId w:val="1999766384"/>
+                  <w:divId w:val="1010763960"/>
                   <w:tblCellSpacing w:w="15" w:type="dxa"/>
                 </w:trPr>
                 <w:tc>
@@ -5431,7 +5495,7 @@
               </w:tr>
               <w:tr>
                 <w:trPr>
-                  <w:divId w:val="1999766384"/>
+                  <w:divId w:val="1010763960"/>
                   <w:tblCellSpacing w:w="15" w:type="dxa"/>
                 </w:trPr>
                 <w:tc>
@@ -5485,7 +5549,7 @@
               </w:tr>
               <w:tr>
                 <w:trPr>
-                  <w:divId w:val="1999766384"/>
+                  <w:divId w:val="1010763960"/>
                   <w:tblCellSpacing w:w="15" w:type="dxa"/>
                 </w:trPr>
                 <w:tc>
@@ -5539,7 +5603,7 @@
               </w:tr>
               <w:tr>
                 <w:trPr>
-                  <w:divId w:val="1999766384"/>
+                  <w:divId w:val="1010763960"/>
                   <w:tblCellSpacing w:w="15" w:type="dxa"/>
                 </w:trPr>
                 <w:tc>
@@ -5593,7 +5657,7 @@
               </w:tr>
               <w:tr>
                 <w:trPr>
-                  <w:divId w:val="1999766384"/>
+                  <w:divId w:val="1010763960"/>
                   <w:tblCellSpacing w:w="15" w:type="dxa"/>
                 </w:trPr>
                 <w:tc>
@@ -5647,7 +5711,7 @@
               </w:tr>
               <w:tr>
                 <w:trPr>
-                  <w:divId w:val="1999766384"/>
+                  <w:divId w:val="1010763960"/>
                   <w:tblCellSpacing w:w="15" w:type="dxa"/>
                 </w:trPr>
                 <w:tc>
@@ -5701,7 +5765,7 @@
               </w:tr>
               <w:tr>
                 <w:trPr>
-                  <w:divId w:val="1999766384"/>
+                  <w:divId w:val="1010763960"/>
                   <w:tblCellSpacing w:w="15" w:type="dxa"/>
                 </w:trPr>
                 <w:tc>
@@ -5755,7 +5819,7 @@
               </w:tr>
               <w:tr>
                 <w:trPr>
-                  <w:divId w:val="1999766384"/>
+                  <w:divId w:val="1010763960"/>
                   <w:tblCellSpacing w:w="15" w:type="dxa"/>
                 </w:trPr>
                 <w:tc>
@@ -5802,14 +5866,14 @@
                         <w:sz w:val="20"/>
                         <w:szCs w:val="20"/>
                       </w:rPr>
-                      <w:t>R. Kalland, "‘Jeopardy!’ Champ James Holzhauer’s Daily Double Dominance Is The Evolution Of Recent Strategy," 25 04 2019. [Online]. Available: https://uproxx.com/sports/jeopardy-james-holzhauer-april-25-daily-doubles-strategy-historic-wagers/. [Accessed 22 03 2021].</w:t>
+                      <w:t>King World Productions, Inc., "Press Release," King World, 08 09 2003. [Online]. Available: https://web.archive.org/web/20070928190202/http:/www.kingworld.com/PressRelease.aspx?pressReleaseID=126. [Accessed 27 03 2021].</w:t>
                     </w:r>
                   </w:p>
                 </w:tc>
               </w:tr>
               <w:tr>
                 <w:trPr>
-                  <w:divId w:val="1999766384"/>
+                  <w:divId w:val="1010763960"/>
                   <w:tblCellSpacing w:w="15" w:type="dxa"/>
                 </w:trPr>
                 <w:tc>
@@ -5856,14 +5920,14 @@
                         <w:sz w:val="20"/>
                         <w:szCs w:val="20"/>
                       </w:rPr>
-                      <w:t>C. Jacobs, "The Federalist," 15 08 2020. [Online]. Available: https://thefederalist.com/2020/08/15/how-alex-trebeks-memoir-explains-the-enduring-success-of-jeopardy/ . [Accessed 22 03 2021].</w:t>
+                      <w:t>Jeopardy!, "J!Buzz," Jeopardy!, 07 10 2016. [Online]. Available: https://www.jeopardy.com/jbuzz/behind-scenes/5-jeopardy-rules-every-contestant-should-know. [Accessed 29 03 2021].</w:t>
                     </w:r>
                   </w:p>
                 </w:tc>
               </w:tr>
               <w:tr>
                 <w:trPr>
-                  <w:divId w:val="1999766384"/>
+                  <w:divId w:val="1010763960"/>
                   <w:tblCellSpacing w:w="15" w:type="dxa"/>
                 </w:trPr>
                 <w:tc>
@@ -5910,6 +5974,114 @@
                         <w:sz w:val="20"/>
                         <w:szCs w:val="20"/>
                       </w:rPr>
+                      <w:t>R. Kalland, "‘Jeopardy!’ Champ James Holzhauer’s Daily Double Dominance Is The Evolution Of Recent Strategy," 25 04 2019. [Online]. Available: https://uproxx.com/sports/jeopardy-james-holzhauer-april-25-daily-doubles-strategy-historic-wagers/. [Accessed 22 03 2021].</w:t>
+                    </w:r>
+                  </w:p>
+                </w:tc>
+              </w:tr>
+              <w:tr>
+                <w:trPr>
+                  <w:divId w:val="1010763960"/>
+                  <w:tblCellSpacing w:w="15" w:type="dxa"/>
+                </w:trPr>
+                <w:tc>
+                  <w:tcPr>
+                    <w:tcW w:w="50" w:type="pct"/>
+                    <w:hideMark/>
+                  </w:tcPr>
+                  <w:p>
+                    <w:pPr>
+                      <w:pStyle w:val="Bibliography"/>
+                      <w:rPr>
+                        <w:noProof/>
+                        <w:sz w:val="20"/>
+                        <w:szCs w:val="20"/>
+                      </w:rPr>
+                    </w:pPr>
+                    <w:r>
+                      <w:rPr>
+                        <w:noProof/>
+                        <w:sz w:val="20"/>
+                        <w:szCs w:val="20"/>
+                      </w:rPr>
+                      <w:t xml:space="preserve">[11] </w:t>
+                    </w:r>
+                  </w:p>
+                </w:tc>
+                <w:tc>
+                  <w:tcPr>
+                    <w:tcW w:w="0" w:type="auto"/>
+                    <w:hideMark/>
+                  </w:tcPr>
+                  <w:p>
+                    <w:pPr>
+                      <w:pStyle w:val="Bibliography"/>
+                      <w:rPr>
+                        <w:noProof/>
+                        <w:sz w:val="20"/>
+                        <w:szCs w:val="20"/>
+                      </w:rPr>
+                    </w:pPr>
+                    <w:r>
+                      <w:rPr>
+                        <w:noProof/>
+                        <w:sz w:val="20"/>
+                        <w:szCs w:val="20"/>
+                      </w:rPr>
+                      <w:t>C. Jacobs, "The Federalist," 15 08 2020. [Online]. Available: https://thefederalist.com/2020/08/15/how-alex-trebeks-memoir-explains-the-enduring-success-of-jeopardy/ . [Accessed 22 03 2021].</w:t>
+                    </w:r>
+                  </w:p>
+                </w:tc>
+              </w:tr>
+              <w:tr>
+                <w:trPr>
+                  <w:divId w:val="1010763960"/>
+                  <w:tblCellSpacing w:w="15" w:type="dxa"/>
+                </w:trPr>
+                <w:tc>
+                  <w:tcPr>
+                    <w:tcW w:w="50" w:type="pct"/>
+                    <w:hideMark/>
+                  </w:tcPr>
+                  <w:p>
+                    <w:pPr>
+                      <w:pStyle w:val="Bibliography"/>
+                      <w:rPr>
+                        <w:noProof/>
+                        <w:sz w:val="20"/>
+                        <w:szCs w:val="20"/>
+                      </w:rPr>
+                    </w:pPr>
+                    <w:r>
+                      <w:rPr>
+                        <w:noProof/>
+                        <w:sz w:val="20"/>
+                        <w:szCs w:val="20"/>
+                      </w:rPr>
+                      <w:t xml:space="preserve">[12] </w:t>
+                    </w:r>
+                  </w:p>
+                </w:tc>
+                <w:tc>
+                  <w:tcPr>
+                    <w:tcW w:w="0" w:type="auto"/>
+                    <w:hideMark/>
+                  </w:tcPr>
+                  <w:p>
+                    <w:pPr>
+                      <w:pStyle w:val="Bibliography"/>
+                      <w:rPr>
+                        <w:noProof/>
+                        <w:sz w:val="20"/>
+                        <w:szCs w:val="20"/>
+                      </w:rPr>
+                    </w:pPr>
+                    <w:r>
+                      <w:rPr>
+                        <w:noProof/>
+                        <w:sz w:val="20"/>
+                        <w:szCs w:val="20"/>
+                      </w:rPr>
                       <w:t xml:space="preserve">C. McNear and K. Jennings, Answers in the Form of Questions, New York: Twelve, 2020. </w:t>
                     </w:r>
                   </w:p>
@@ -5918,9 +6090,11 @@
             </w:tbl>
             <w:p>
               <w:pPr>
-                <w:divId w:val="1999766384"/>
+                <w:divId w:val="1010763960"/>
                 <w:rPr>
                   <w:noProof/>
+                  <w:sz w:val="20"/>
+                  <w:szCs w:val="20"/>
                 </w:rPr>
               </w:pPr>
             </w:p>
@@ -5950,12 +6124,11 @@
           <w:ilvl w:val="0"/>
           <w:numId w:val="0"/>
         </w:numPr>
-        <w:ind w:left="360" w:hanging="360"/>
         <w:rPr>
           <w:rFonts w:ascii="Times-Roman" w:hAnsi="Times-Roman" w:cs="Times-Roman"/>
         </w:rPr>
         <w:sectPr>
-          <w:headerReference w:type="default" r:id="rId18"/>
+          <w:headerReference w:type="default" r:id="rId14"/>
           <w:type w:val="continuous"/>
           <w:pgSz w:w="12240" w:h="15840" w:code="1"/>
           <w:pgMar w:top="1008" w:right="936" w:bottom="1008" w:left="936" w:header="432" w:footer="432" w:gutter="0"/>
@@ -5971,42 +6144,6 @@
           <w:szCs w:val="20"/>
         </w:rPr>
       </w:pPr>
-    </w:p>
-    <w:p>
-      <w:pPr>
-        <w:pStyle w:val="FigureCaption"/>
-        <w:rPr>
-          <w:sz w:val="20"/>
-          <w:szCs w:val="20"/>
-        </w:rPr>
-      </w:pPr>
-      <w:r>
-        <w:rPr>
-          <w:sz w:val="20"/>
-          <w:szCs w:val="20"/>
-          <w:highlight w:val="yellow"/>
-        </w:rPr>
-        <w:t xml:space="preserve">[7] “’JEOPARDY!’ PREMIERES MILESTONE 20TH ANNIVERSARY SEASON SEPTEMBER 8, 2003,” [Online]. Available: </w:t>
-      </w:r>
-      <w:hyperlink r:id="rId19" w:history="1">
-        <w:r>
-          <w:rPr>
-            <w:rStyle w:val="Hyperlink"/>
-            <w:sz w:val="20"/>
-            <w:szCs w:val="20"/>
-            <w:highlight w:val="yellow"/>
-          </w:rPr>
-          <w:t>https://web.archive.org/web/20070928190202/http://www.kingworld.com/PressRelease.aspx?pressReleaseID=126</w:t>
-        </w:r>
-      </w:hyperlink>
-      <w:r>
-        <w:rPr>
-          <w:sz w:val="20"/>
-          <w:szCs w:val="20"/>
-          <w:highlight w:val="yellow"/>
-        </w:rPr>
-        <w:t>. [Accessed 27 03 2021].</w:t>
-      </w:r>
     </w:p>
     <w:sectPr>
       <w:type w:val="continuous"/>
@@ -6016,64 +6153,6 @@
     </w:sectPr>
   </w:body>
 </w:document>
-</file>
-
-<file path=word/comments.xml><?xml version="1.0" encoding="utf-8"?>
-<w:comments xmlns:wpc="http://schemas.microsoft.com/office/word/2010/wordprocessingCanvas" xmlns:cx="http://schemas.microsoft.com/office/drawing/2014/chartex" xmlns:cx1="http://schemas.microsoft.com/office/drawing/2015/9/8/chartex" xmlns:cx2="http://schemas.microsoft.com/office/drawing/2015/10/21/chartex" xmlns:cx3="http://schemas.microsoft.com/office/drawing/2016/5/9/chartex" xmlns:cx4="http://schemas.microsoft.com/office/drawing/2016/5/10/chartex" xmlns:cx5="http://schemas.microsoft.com/office/drawing/2016/5/11/chartex" xmlns:cx6="http://schemas.microsoft.com/office/drawing/2016/5/12/chartex" xmlns:cx7="http://schemas.microsoft.com/office/drawing/2016/5/13/chartex" xmlns:cx8="http://schemas.microsoft.com/office/drawing/2016/5/14/chartex" xmlns:mc="http://schemas.openxmlformats.org/markup-compatibility/2006" xmlns:aink="http://schemas.microsoft.com/office/drawing/2016/ink" xmlns:am3d="http://schemas.microsoft.com/office/drawing/2017/model3d" xmlns:o="urn:schemas-microsoft-com:office:office" xmlns:r="http://schemas.openxmlformats.org/officeDocument/2006/relationships" xmlns:m="http://schemas.openxmlformats.org/officeDocument/2006/math" xmlns:v="urn:schemas-microsoft-com:vml" xmlns:wp14="http://schemas.microsoft.com/office/word/2010/wordprocessingDrawing" xmlns:wp="http://schemas.openxmlformats.org/drawingml/2006/wordprocessingDrawing" xmlns:w10="urn:schemas-microsoft-com:office:word" xmlns:w="http://schemas.openxmlformats.org/wordprocessingml/2006/main" xmlns:w14="http://schemas.microsoft.com/office/word/2010/wordml" xmlns:w15="http://schemas.microsoft.com/office/word/2012/wordml" xmlns:w16cex="http://schemas.microsoft.com/office/word/2018/wordml/cex" xmlns:w16cid="http://schemas.microsoft.com/office/word/2016/wordml/cid" xmlns:w16="http://schemas.microsoft.com/office/word/2018/wordml" xmlns:w16se="http://schemas.microsoft.com/office/word/2015/wordml/symex" xmlns:wpg="http://schemas.microsoft.com/office/word/2010/wordprocessingGroup" xmlns:wpi="http://schemas.microsoft.com/office/word/2010/wordprocessingInk" xmlns:wne="http://schemas.microsoft.com/office/word/2006/wordml" xmlns:wps="http://schemas.microsoft.com/office/word/2010/wordprocessingShape" mc:Ignorable="w14 w15 w16se w16cid w16 w16cex wp14">
-  <w:comment w:id="6" w:author="Megan Ball" w:date="2021-03-27T16:56:00Z" w:initials="MB">
-    <w:p>
-      <w:pPr>
-        <w:pStyle w:val="CommentText"/>
-      </w:pPr>
-      <w:r>
-        <w:rPr>
-          <w:rStyle w:val="CommentReference"/>
-        </w:rPr>
-        <w:annotationRef/>
-      </w:r>
-      <w:r>
-        <w:t>Do we need to reference something for this?</w:t>
-      </w:r>
-    </w:p>
-  </w:comment>
-  <w:comment w:id="7" w:author="Harrison, Jake" w:date="2021-03-28T17:35:00Z" w:initials="HJ">
-    <w:p>
-      <w:pPr>
-        <w:pStyle w:val="CommentText"/>
-      </w:pPr>
-      <w:r>
-        <w:rPr>
-          <w:rStyle w:val="CommentReference"/>
-        </w:rPr>
-        <w:annotationRef/>
-      </w:r>
-      <w:r>
-        <w:t xml:space="preserve">Most likely. Wikipedia, right? Do we also want to add that Daily Double wagers can be their current score or the highest clue value in that round? </w:t>
-      </w:r>
-    </w:p>
-  </w:comment>
-</w:comments>
-</file>
-
-<file path=word/commentsExtended.xml><?xml version="1.0" encoding="utf-8"?>
-<w15:commentsEx xmlns:wpc="http://schemas.microsoft.com/office/word/2010/wordprocessingCanvas" xmlns:cx="http://schemas.microsoft.com/office/drawing/2014/chartex" xmlns:cx1="http://schemas.microsoft.com/office/drawing/2015/9/8/chartex" xmlns:cx2="http://schemas.microsoft.com/office/drawing/2015/10/21/chartex" xmlns:cx3="http://schemas.microsoft.com/office/drawing/2016/5/9/chartex" xmlns:cx4="http://schemas.microsoft.com/office/drawing/2016/5/10/chartex" xmlns:cx5="http://schemas.microsoft.com/office/drawing/2016/5/11/chartex" xmlns:cx6="http://schemas.microsoft.com/office/drawing/2016/5/12/chartex" xmlns:cx7="http://schemas.microsoft.com/office/drawing/2016/5/13/chartex" xmlns:cx8="http://schemas.microsoft.com/office/drawing/2016/5/14/chartex" xmlns:mc="http://schemas.openxmlformats.org/markup-compatibility/2006" xmlns:aink="http://schemas.microsoft.com/office/drawing/2016/ink" xmlns:am3d="http://schemas.microsoft.com/office/drawing/2017/model3d" xmlns:o="urn:schemas-microsoft-com:office:office" xmlns:r="http://schemas.openxmlformats.org/officeDocument/2006/relationships" xmlns:m="http://schemas.openxmlformats.org/officeDocument/2006/math" xmlns:v="urn:schemas-microsoft-com:vml" xmlns:wp14="http://schemas.microsoft.com/office/word/2010/wordprocessingDrawing" xmlns:wp="http://schemas.openxmlformats.org/drawingml/2006/wordprocessingDrawing" xmlns:w10="urn:schemas-microsoft-com:office:word" xmlns:w="http://schemas.openxmlformats.org/wordprocessingml/2006/main" xmlns:w14="http://schemas.microsoft.com/office/word/2010/wordml" xmlns:w15="http://schemas.microsoft.com/office/word/2012/wordml" xmlns:w16cex="http://schemas.microsoft.com/office/word/2018/wordml/cex" xmlns:w16cid="http://schemas.microsoft.com/office/word/2016/wordml/cid" xmlns:w16="http://schemas.microsoft.com/office/word/2018/wordml" xmlns:w16se="http://schemas.microsoft.com/office/word/2015/wordml/symex" xmlns:wpg="http://schemas.microsoft.com/office/word/2010/wordprocessingGroup" xmlns:wpi="http://schemas.microsoft.com/office/word/2010/wordprocessingInk" xmlns:wne="http://schemas.microsoft.com/office/word/2006/wordml" xmlns:wps="http://schemas.microsoft.com/office/word/2010/wordprocessingShape" mc:Ignorable="w14 w15 w16se w16cid w16 w16cex wp14">
-  <w15:commentEx w15:paraId="0D300B47" w15:done="0"/>
-  <w15:commentEx w15:paraId="6DE3CB31" w15:paraIdParent="0D300B47" w15:done="0"/>
-</w15:commentsEx>
-</file>
-
-<file path=word/commentsExtensible.xml><?xml version="1.0" encoding="utf-8"?>
-<w16cex:commentsExtensible xmlns:wpc="http://schemas.microsoft.com/office/word/2010/wordprocessingCanvas" xmlns:cx="http://schemas.microsoft.com/office/drawing/2014/chartex" xmlns:cx1="http://schemas.microsoft.com/office/drawing/2015/9/8/chartex" xmlns:cx2="http://schemas.microsoft.com/office/drawing/2015/10/21/chartex" xmlns:cx3="http://schemas.microsoft.com/office/drawing/2016/5/9/chartex" xmlns:cx4="http://schemas.microsoft.com/office/drawing/2016/5/10/chartex" xmlns:cx5="http://schemas.microsoft.com/office/drawing/2016/5/11/chartex" xmlns:cx6="http://schemas.microsoft.com/office/drawing/2016/5/12/chartex" xmlns:cx7="http://schemas.microsoft.com/office/drawing/2016/5/13/chartex" xmlns:cx8="http://schemas.microsoft.com/office/drawing/2016/5/14/chartex" xmlns:mc="http://schemas.openxmlformats.org/markup-compatibility/2006" xmlns:aink="http://schemas.microsoft.com/office/drawing/2016/ink" xmlns:am3d="http://schemas.microsoft.com/office/drawing/2017/model3d" xmlns:o="urn:schemas-microsoft-com:office:office" xmlns:r="http://schemas.openxmlformats.org/officeDocument/2006/relationships" xmlns:m="http://schemas.openxmlformats.org/officeDocument/2006/math" xmlns:v="urn:schemas-microsoft-com:vml" xmlns:wp14="http://schemas.microsoft.com/office/word/2010/wordprocessingDrawing" xmlns:wp="http://schemas.openxmlformats.org/drawingml/2006/wordprocessingDrawing" xmlns:w10="urn:schemas-microsoft-com:office:word" xmlns:w="http://schemas.openxmlformats.org/wordprocessingml/2006/main" xmlns:w14="http://schemas.microsoft.com/office/word/2010/wordml" xmlns:w15="http://schemas.microsoft.com/office/word/2012/wordml" xmlns:w16cex="http://schemas.microsoft.com/office/word/2018/wordml/cex" xmlns:w16cid="http://schemas.microsoft.com/office/word/2016/wordml/cid" xmlns:w16="http://schemas.microsoft.com/office/word/2018/wordml" xmlns:w16se="http://schemas.microsoft.com/office/word/2015/wordml/symex" xmlns:wpg="http://schemas.microsoft.com/office/word/2010/wordprocessingGroup" xmlns:wpi="http://schemas.microsoft.com/office/word/2010/wordprocessingInk" xmlns:wne="http://schemas.microsoft.com/office/word/2006/wordml" xmlns:wps="http://schemas.microsoft.com/office/word/2010/wordprocessingShape" mc:Ignorable="w14 w15 w16se w16cid w16 w16cex wp14">
-  <w16cex:commentExtensible w16cex:durableId="2409E243" w16cex:dateUtc="2021-03-27T21:56:00Z"/>
-  <w16cex:commentExtensible w16cex:durableId="240B3CFA" w16cex:dateUtc="2021-03-28T22:35:00Z"/>
-</w16cex:commentsExtensible>
-</file>
-
-<file path=word/commentsIds.xml><?xml version="1.0" encoding="utf-8"?>
-<w16cid:commentsIds xmlns:wpc="http://schemas.microsoft.com/office/word/2010/wordprocessingCanvas" xmlns:cx="http://schemas.microsoft.com/office/drawing/2014/chartex" xmlns:cx1="http://schemas.microsoft.com/office/drawing/2015/9/8/chartex" xmlns:cx2="http://schemas.microsoft.com/office/drawing/2015/10/21/chartex" xmlns:cx3="http://schemas.microsoft.com/office/drawing/2016/5/9/chartex" xmlns:cx4="http://schemas.microsoft.com/office/drawing/2016/5/10/chartex" xmlns:cx5="http://schemas.microsoft.com/office/drawing/2016/5/11/chartex" xmlns:cx6="http://schemas.microsoft.com/office/drawing/2016/5/12/chartex" xmlns:cx7="http://schemas.microsoft.com/office/drawing/2016/5/13/chartex" xmlns:cx8="http://schemas.microsoft.com/office/drawing/2016/5/14/chartex" xmlns:mc="http://schemas.openxmlformats.org/markup-compatibility/2006" xmlns:aink="http://schemas.microsoft.com/office/drawing/2016/ink" xmlns:am3d="http://schemas.microsoft.com/office/drawing/2017/model3d" xmlns:o="urn:schemas-microsoft-com:office:office" xmlns:r="http://schemas.openxmlformats.org/officeDocument/2006/relationships" xmlns:m="http://schemas.openxmlformats.org/officeDocument/2006/math" xmlns:v="urn:schemas-microsoft-com:vml" xmlns:wp14="http://schemas.microsoft.com/office/word/2010/wordprocessingDrawing" xmlns:wp="http://schemas.openxmlformats.org/drawingml/2006/wordprocessingDrawing" xmlns:w10="urn:schemas-microsoft-com:office:word" xmlns:w="http://schemas.openxmlformats.org/wordprocessingml/2006/main" xmlns:w14="http://schemas.microsoft.com/office/word/2010/wordml" xmlns:w15="http://schemas.microsoft.com/office/word/2012/wordml" xmlns:w16cex="http://schemas.microsoft.com/office/word/2018/wordml/cex" xmlns:w16cid="http://schemas.microsoft.com/office/word/2016/wordml/cid" xmlns:w16="http://schemas.microsoft.com/office/word/2018/wordml" xmlns:w16se="http://schemas.microsoft.com/office/word/2015/wordml/symex" xmlns:wpg="http://schemas.microsoft.com/office/word/2010/wordprocessingGroup" xmlns:wpi="http://schemas.microsoft.com/office/word/2010/wordprocessingInk" xmlns:wne="http://schemas.microsoft.com/office/word/2006/wordml" xmlns:wps="http://schemas.microsoft.com/office/word/2010/wordprocessingShape" mc:Ignorable="w14 w15 w16se w16cid w16 w16cex wp14">
-  <w16cid:commentId w16cid:paraId="0D300B47" w16cid:durableId="2409E243"/>
-  <w16cid:commentId w16cid:paraId="6DE3CB31" w16cid:durableId="240B3CFA"/>
-</w16cid:commentsIds>
 </file>
 
 <file path=word/endnotes.xml><?xml version="1.0" encoding="utf-8"?>
@@ -7761,17 +7840,6 @@
     <w:abstractNumId w:val="0"/>
   </w:num>
 </w:numbering>
-</file>
-
-<file path=word/people.xml><?xml version="1.0" encoding="utf-8"?>
-<w15:people xmlns:wpc="http://schemas.microsoft.com/office/word/2010/wordprocessingCanvas" xmlns:cx="http://schemas.microsoft.com/office/drawing/2014/chartex" xmlns:cx1="http://schemas.microsoft.com/office/drawing/2015/9/8/chartex" xmlns:cx2="http://schemas.microsoft.com/office/drawing/2015/10/21/chartex" xmlns:cx3="http://schemas.microsoft.com/office/drawing/2016/5/9/chartex" xmlns:cx4="http://schemas.microsoft.com/office/drawing/2016/5/10/chartex" xmlns:cx5="http://schemas.microsoft.com/office/drawing/2016/5/11/chartex" xmlns:cx6="http://schemas.microsoft.com/office/drawing/2016/5/12/chartex" xmlns:cx7="http://schemas.microsoft.com/office/drawing/2016/5/13/chartex" xmlns:cx8="http://schemas.microsoft.com/office/drawing/2016/5/14/chartex" xmlns:mc="http://schemas.openxmlformats.org/markup-compatibility/2006" xmlns:aink="http://schemas.microsoft.com/office/drawing/2016/ink" xmlns:am3d="http://schemas.microsoft.com/office/drawing/2017/model3d" xmlns:o="urn:schemas-microsoft-com:office:office" xmlns:r="http://schemas.openxmlformats.org/officeDocument/2006/relationships" xmlns:m="http://schemas.openxmlformats.org/officeDocument/2006/math" xmlns:v="urn:schemas-microsoft-com:vml" xmlns:wp14="http://schemas.microsoft.com/office/word/2010/wordprocessingDrawing" xmlns:wp="http://schemas.openxmlformats.org/drawingml/2006/wordprocessingDrawing" xmlns:w10="urn:schemas-microsoft-com:office:word" xmlns:w="http://schemas.openxmlformats.org/wordprocessingml/2006/main" xmlns:w14="http://schemas.microsoft.com/office/word/2010/wordml" xmlns:w15="http://schemas.microsoft.com/office/word/2012/wordml" xmlns:w16cex="http://schemas.microsoft.com/office/word/2018/wordml/cex" xmlns:w16cid="http://schemas.microsoft.com/office/word/2016/wordml/cid" xmlns:w16="http://schemas.microsoft.com/office/word/2018/wordml" xmlns:w16se="http://schemas.microsoft.com/office/word/2015/wordml/symex" xmlns:wpg="http://schemas.microsoft.com/office/word/2010/wordprocessingGroup" xmlns:wpi="http://schemas.microsoft.com/office/word/2010/wordprocessingInk" xmlns:wne="http://schemas.microsoft.com/office/word/2006/wordml" xmlns:wps="http://schemas.microsoft.com/office/word/2010/wordprocessingShape" mc:Ignorable="w14 w15 w16se w16cid w16 w16cex wp14">
-  <w15:person w15:author="Megan Ball">
-    <w15:presenceInfo w15:providerId="Windows Live" w15:userId="2b905494a9714ae3"/>
-  </w15:person>
-  <w15:person w15:author="Harrison, Jake">
-    <w15:presenceInfo w15:providerId="None" w15:userId="Harrison, Jake"/>
-  </w15:person>
-</w15:people>
 </file>
 
 <file path=word/styles.xml><?xml version="1.0" encoding="utf-8"?>
@@ -9237,7 +9305,7 @@
 </file>
 
 <file path=customXml/item1.xml><?xml version="1.0" encoding="utf-8"?>
-<b:Sources xmlns:b="http://schemas.openxmlformats.org/officeDocument/2006/bibliography" xmlns="http://schemas.openxmlformats.org/officeDocument/2006/bibliography" SelectedStyle="/IEEE2006OfficeOnline.xsl" StyleName="APA" Version="2006">
+<b:Sources xmlns:b="http://schemas.openxmlformats.org/officeDocument/2006/bibliography" xmlns="http://schemas.openxmlformats.org/officeDocument/2006/bibliography" SelectedStyle="/IEEE2006OfficeOnline.xsl" StyleName="IEEE" Version="2006">
   <b:Source>
     <b:Tag>Chr20</b:Tag>
     <b:SourceType>InternetSite</b:SourceType>
@@ -9260,7 +9328,7 @@
     <b:YearAccessed>2021</b:YearAccessed>
     <b:MonthAccessed>03</b:MonthAccessed>
     <b:DayAccessed>22</b:DayAccessed>
-    <b:RefOrder>9</b:RefOrder>
+    <b:RefOrder>11</b:RefOrder>
   </b:Source>
   <b:Source>
     <b:Tag>McN20</b:Tag>
@@ -9284,7 +9352,7 @@
         </b:NameList>
       </b:Author>
     </b:Author>
-    <b:RefOrder>10</b:RefOrder>
+    <b:RefOrder>12</b:RefOrder>
   </b:Source>
   <b:Source>
     <b:Tag>JAr21</b:Tag>
@@ -9320,7 +9388,7 @@
       </b:Author>
     </b:Author>
     <b:InternetSiteTitle>UPROXX</b:InternetSiteTitle>
-    <b:RefOrder>8</b:RefOrder>
+    <b:RefOrder>10</b:RefOrder>
   </b:Source>
   <b:Source>
     <b:Tag>The21</b:Tag>
@@ -9432,11 +9500,51 @@
     <b:DayAccessed>22</b:DayAccessed>
     <b:RefOrder>2</b:RefOrder>
   </b:Source>
+  <b:Source>
+    <b:Tag>Jeo16</b:Tag>
+    <b:SourceType>InternetSite</b:SourceType>
+    <b:Guid>{C1C6C888-5860-254E-98B7-382361F127EB}</b:Guid>
+    <b:Author>
+      <b:Author>
+        <b:Corporate>Jeopardy!</b:Corporate>
+      </b:Author>
+    </b:Author>
+    <b:Title>J!Buzz</b:Title>
+    <b:URL>https://www.jeopardy.com/jbuzz/behind-scenes/5-jeopardy-rules-every-contestant-should-know</b:URL>
+    <b:ProductionCompany>Jeopardy!</b:ProductionCompany>
+    <b:Year>2016</b:Year>
+    <b:Month>10</b:Month>
+    <b:Day>07</b:Day>
+    <b:YearAccessed>2021</b:YearAccessed>
+    <b:MonthAccessed>03</b:MonthAccessed>
+    <b:DayAccessed>29</b:DayAccessed>
+    <b:RefOrder>9</b:RefOrder>
+  </b:Source>
+  <b:Source>
+    <b:Tag>Kin03</b:Tag>
+    <b:SourceType>InternetSite</b:SourceType>
+    <b:Guid>{0712435D-8C77-C542-A6FE-736996A05058}</b:Guid>
+    <b:Author>
+      <b:Author>
+        <b:Corporate>King World Productions, Inc.</b:Corporate>
+      </b:Author>
+    </b:Author>
+    <b:Title>Press Release</b:Title>
+    <b:URL>https://web.archive.org/web/20070928190202/http:/www.kingworld.com/PressRelease.aspx?pressReleaseID=126</b:URL>
+    <b:ProductionCompany>King World</b:ProductionCompany>
+    <b:Year>2003</b:Year>
+    <b:Month>09</b:Month>
+    <b:Day>08</b:Day>
+    <b:YearAccessed>2021</b:YearAccessed>
+    <b:MonthAccessed>03</b:MonthAccessed>
+    <b:DayAccessed>27</b:DayAccessed>
+    <b:RefOrder>8</b:RefOrder>
+  </b:Source>
 </b:Sources>
 </file>
 
 <file path=customXml/itemProps1.xml><?xml version="1.0" encoding="utf-8"?>
-<ds:datastoreItem xmlns:ds="http://schemas.openxmlformats.org/officeDocument/2006/customXml" ds:itemID="{B90B98D7-3A61-4A06-A2C2-134437E9D590}">
+<ds:datastoreItem xmlns:ds="http://schemas.openxmlformats.org/officeDocument/2006/customXml" ds:itemID="{520662F8-124A-E540-B3A1-EDD2147E9818}">
   <ds:schemaRefs>
     <ds:schemaRef ds:uri="http://schemas.openxmlformats.org/officeDocument/2006/bibliography"/>
   </ds:schemaRefs>

</xml_diff>

<commit_message>
add content to Shiny app section, remove language about link to app for now
</commit_message>
<xml_diff>
--- a/docs/Ball, Farrow, Harrison Final Paper.docx
+++ b/docs/Ball, Farrow, Harrison Final Paper.docx
@@ -963,30 +963,14 @@
       <w:r>
         <w:t xml:space="preserve">Figure </w:t>
       </w:r>
-      <w:r>
-        <w:fldChar w:fldCharType="begin"/>
-      </w:r>
-      <w:r>
-        <w:instrText xml:space="preserve"> SEQ Figure \* AR</w:instrText>
-      </w:r>
-      <w:r>
-        <w:instrText xml:space="preserve">ABIC </w:instrText>
-      </w:r>
-      <w:r>
-        <w:fldChar w:fldCharType="separate"/>
-      </w:r>
-      <w:r>
-        <w:rPr>
-          <w:noProof/>
-        </w:rPr>
-        <w:t>1</w:t>
-      </w:r>
-      <w:r>
-        <w:rPr>
-          <w:noProof/>
-        </w:rPr>
-        <w:fldChar w:fldCharType="end"/>
-      </w:r>
+      <w:fldSimple w:instr=" SEQ Figure \* ARABIC ">
+        <w:r>
+          <w:rPr>
+            <w:noProof/>
+          </w:rPr>
+          <w:t>1</w:t>
+        </w:r>
+      </w:fldSimple>
       <w:bookmarkEnd w:id="3"/>
       <w:r>
         <w:t>: EER Diagram</w:t>
@@ -1176,7 +1160,7 @@
                         </a:ln>
                         <a:extLst>
                           <a:ext uri="{91240B29-F687-4f45-9708-019B960494DF}">
-                            <a14:hiddenLine xmlns="" xmlns:a14="http://schemas.microsoft.com/office/drawing/2010/main" xmlns:w="http://schemas.openxmlformats.org/wordprocessingml/2006/main" xmlns:w10="urn:schemas-microsoft-com:office:word" xmlns:v="urn:schemas-microsoft-com:vml" xmlns:o="urn:schemas-microsoft-com:office:office" xmlns:mv="urn:schemas-microsoft-com:mac:vml" xmlns:mo="http://schemas.microsoft.com/office/mac/office/2008/main" w="9525">
+                            <a14:hiddenLine xmlns:mo="http://schemas.microsoft.com/office/mac/office/2008/main" xmlns:mv="urn:schemas-microsoft-com:mac:vml" xmlns:o="urn:schemas-microsoft-com:office:office" xmlns:v="urn:schemas-microsoft-com:vml" xmlns:w10="urn:schemas-microsoft-com:office:word" xmlns:w="http://schemas.openxmlformats.org/wordprocessingml/2006/main" xmlns:a14="http://schemas.microsoft.com/office/drawing/2010/main" xmlns="" w="9525">
                               <a:solidFill>
                                 <a:srgbClr val="000000"/>
                               </a:solidFill>
@@ -2444,7 +2428,7 @@
                 <v:stroke joinstyle="miter"/>
                 <v:path gradientshapeok="t" o:connecttype="rect"/>
               </v:shapetype>
-              <v:shape id="Text Box 2" o:spid="_x0000_s1026" type="#_x0000_t202" style="width:252pt;height:196.3pt;visibility:visible;mso-wrap-style:square;mso-left-percent:-10001;mso-top-percent:-10001;mso-position-horizontal:absolute;mso-position-horizontal-relative:char;mso-position-vertical:absolute;mso-position-vertical-relative:line;mso-left-percent:-10001;mso-top-percent:-10001;v-text-anchor:top" o:gfxdata="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" stroked="f">
+              <v:shape id="Text Box 2" o:spid="_x0000_s1026" type="#_x0000_t202" style="width:252pt;height:196.3pt;visibility:visible;mso-wrap-style:square;mso-left-percent:-10001;mso-top-percent:-10001;mso-position-horizontal:absolute;mso-position-horizontal-relative:char;mso-position-vertical:absolute;mso-position-vertical-relative:line;mso-left-percent:-10001;mso-top-percent:-10001;v-text-anchor:top" o:gfxdata="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" stroked="f">
                 <v:textbox inset="0,0,0,0">
                   <w:txbxContent>
                     <w:p>
@@ -3862,27 +3846,14 @@
       <w:r>
         <w:t xml:space="preserve">Figure </w:t>
       </w:r>
-      <w:r>
-        <w:fldChar w:fldCharType="begin"/>
-      </w:r>
-      <w:r>
-        <w:instrText xml:space="preserve"> SEQ Figure \* ARABIC </w:instrText>
-      </w:r>
-      <w:r>
-        <w:fldChar w:fldCharType="separate"/>
-      </w:r>
-      <w:r>
-        <w:rPr>
-          <w:noProof/>
-        </w:rPr>
-        <w:t>2</w:t>
-      </w:r>
-      <w:r>
-        <w:rPr>
-          <w:noProof/>
-        </w:rPr>
-        <w:fldChar w:fldCharType="end"/>
-      </w:r>
+      <w:fldSimple w:instr=" SEQ Figure \* ARABIC ">
+        <w:r>
+          <w:rPr>
+            <w:noProof/>
+          </w:rPr>
+          <w:t>2</w:t>
+        </w:r>
+      </w:fldSimple>
       <w:bookmarkEnd w:id="5"/>
       <w:r>
         <w:t>: Most common categories</w:t>
@@ -4372,27 +4343,14 @@
       <w:r>
         <w:t xml:space="preserve">Figure </w:t>
       </w:r>
-      <w:r>
-        <w:fldChar w:fldCharType="begin"/>
-      </w:r>
-      <w:r>
-        <w:instrText xml:space="preserve"> SEQ Figure \* ARABIC </w:instrText>
-      </w:r>
-      <w:r>
-        <w:fldChar w:fldCharType="separate"/>
-      </w:r>
-      <w:r>
-        <w:rPr>
-          <w:noProof/>
-        </w:rPr>
-        <w:t>3</w:t>
-      </w:r>
-      <w:r>
-        <w:rPr>
-          <w:noProof/>
-        </w:rPr>
-        <w:fldChar w:fldCharType="end"/>
-      </w:r>
+      <w:fldSimple w:instr=" SEQ Figure \* ARABIC ">
+        <w:r>
+          <w:rPr>
+            <w:noProof/>
+          </w:rPr>
+          <w:t>3</w:t>
+        </w:r>
+      </w:fldSimple>
       <w:bookmarkEnd w:id="7"/>
       <w:r>
         <w:t xml:space="preserve">: Plot of </w:t>
@@ -4613,27 +4571,14 @@
       <w:r>
         <w:t xml:space="preserve">Figure </w:t>
       </w:r>
-      <w:r>
-        <w:fldChar w:fldCharType="begin"/>
-      </w:r>
-      <w:r>
-        <w:instrText xml:space="preserve"> SEQ Figure \* ARABIC </w:instrText>
-      </w:r>
-      <w:r>
-        <w:fldChar w:fldCharType="separate"/>
-      </w:r>
-      <w:r>
-        <w:rPr>
-          <w:noProof/>
-        </w:rPr>
-        <w:t>4</w:t>
-      </w:r>
-      <w:r>
-        <w:rPr>
-          <w:noProof/>
-        </w:rPr>
-        <w:fldChar w:fldCharType="end"/>
-      </w:r>
+      <w:fldSimple w:instr=" SEQ Figure \* ARABIC ">
+        <w:r>
+          <w:rPr>
+            <w:noProof/>
+          </w:rPr>
+          <w:t>4</w:t>
+        </w:r>
+      </w:fldSimple>
       <w:bookmarkEnd w:id="8"/>
       <w:r>
         <w:t xml:space="preserve">: </w:t>
@@ -4837,27 +4782,14 @@
       <w:r>
         <w:t xml:space="preserve">Figure </w:t>
       </w:r>
-      <w:r>
-        <w:fldChar w:fldCharType="begin"/>
-      </w:r>
-      <w:r>
-        <w:instrText xml:space="preserve"> SEQ Figure \* ARABIC </w:instrText>
-      </w:r>
-      <w:r>
-        <w:fldChar w:fldCharType="separate"/>
-      </w:r>
-      <w:r>
-        <w:rPr>
-          <w:noProof/>
-        </w:rPr>
-        <w:t>5</w:t>
-      </w:r>
-      <w:r>
-        <w:rPr>
-          <w:noProof/>
-        </w:rPr>
-        <w:fldChar w:fldCharType="end"/>
-      </w:r>
+      <w:fldSimple w:instr=" SEQ Figure \* ARABIC ">
+        <w:r>
+          <w:rPr>
+            <w:noProof/>
+          </w:rPr>
+          <w:t>5</w:t>
+        </w:r>
+      </w:fldSimple>
       <w:bookmarkEnd w:id="9"/>
       <w:r>
         <w:t xml:space="preserve">: </w:t>
@@ -4954,27 +4886,14 @@
       <w:r>
         <w:t xml:space="preserve">Figure </w:t>
       </w:r>
-      <w:r>
-        <w:fldChar w:fldCharType="begin"/>
-      </w:r>
-      <w:r>
-        <w:instrText xml:space="preserve"> SEQ Figure \* ARABIC </w:instrText>
-      </w:r>
-      <w:r>
-        <w:fldChar w:fldCharType="separate"/>
-      </w:r>
-      <w:r>
-        <w:rPr>
-          <w:noProof/>
-        </w:rPr>
-        <w:t>6</w:t>
-      </w:r>
-      <w:r>
-        <w:rPr>
-          <w:noProof/>
-        </w:rPr>
-        <w:fldChar w:fldCharType="end"/>
-      </w:r>
+      <w:fldSimple w:instr=" SEQ Figure \* ARABIC ">
+        <w:r>
+          <w:rPr>
+            <w:noProof/>
+          </w:rPr>
+          <w:t>6</w:t>
+        </w:r>
+      </w:fldSimple>
       <w:r>
         <w:t xml:space="preserve">: </w:t>
       </w:r>
@@ -5030,15 +4949,7 @@
           <w:sz w:val="20"/>
           <w:szCs w:val="20"/>
         </w:rPr>
-        <w:t xml:space="preserve"> most famous and popular players. In addition, the app contains visualizations created to display the results of our MySQL queries. </w:t>
-      </w:r>
-      <w:r>
-        <w:rPr>
-          <w:sz w:val="20"/>
-          <w:szCs w:val="20"/>
-          <w:highlight w:val="yellow"/>
-        </w:rPr>
-        <w:t>The application can be found here: LINK.</w:t>
+        <w:t xml:space="preserve"> most famous and popular players. In addition, the app contains visualizations created to display the results of our MySQL queries.</w:t>
       </w:r>
     </w:p>
     <w:p>
@@ -5073,17 +4984,17 @@
         <w:pStyle w:val="Text"/>
       </w:pPr>
       <w:r>
-        <w:t xml:space="preserve">Upon discovering the package needed to extract the data, our </w:t>
+        <w:t xml:space="preserve">Upon discovering the package needed to extract the data, our team uncovered the package </w:t>
+      </w:r>
+      <w:r>
+        <w:t xml:space="preserve">to </w:t>
+      </w:r>
+      <w:r>
+        <w:t xml:space="preserve">output the data in embedded </w:t>
       </w:r>
       <w:r>
         <w:lastRenderedPageBreak/>
-        <w:t xml:space="preserve">team uncovered the package </w:t>
-      </w:r>
-      <w:r>
-        <w:t xml:space="preserve">to </w:t>
-      </w:r>
-      <w:r>
-        <w:t>output the data in embedded lists. In order to tidy the data, we created a function to add a unique game identifier. This allowed us to begin structuring the database.</w:t>
+        <w:t>lists. In order to tidy the data, we created a function to add a unique game identifier. This allowed us to begin structuring the database.</w:t>
       </w:r>
     </w:p>
     <w:p>
@@ -5322,20 +5233,9 @@
         <w:rPr>
           <w:sz w:val="20"/>
           <w:szCs w:val="20"/>
-          <w:highlight w:val="yellow"/>
-        </w:rPr>
-        <w:t xml:space="preserve">Space to add challenges on the shiny </w:t>
-      </w:r>
-      <w:proofErr w:type="gramStart"/>
-      <w:r>
-        <w:rPr>
-          <w:sz w:val="20"/>
-          <w:szCs w:val="20"/>
-          <w:highlight w:val="yellow"/>
-        </w:rPr>
-        <w:t>app</w:t>
-      </w:r>
-      <w:proofErr w:type="gramEnd"/>
+        </w:rPr>
+        <w:t xml:space="preserve">The majority of the challenges we ran into with the Shiny app can be put down to lack of familiarity with the tools. Getting the data properly fit into the reactive elements of the Shiny framework proved more challenging than we expected. </w:t>
+      </w:r>
     </w:p>
     <w:p>
       <w:pPr>

</xml_diff>

<commit_message>
edits to RShiny app section
</commit_message>
<xml_diff>
--- a/docs/Ball, Farrow, Harrison Final Paper.docx
+++ b/docs/Ball, Farrow, Harrison Final Paper.docx
@@ -963,14 +963,30 @@
       <w:r>
         <w:t xml:space="preserve">Figure </w:t>
       </w:r>
-      <w:fldSimple w:instr=" SEQ Figure \* ARABIC ">
-        <w:r>
-          <w:rPr>
-            <w:noProof/>
-          </w:rPr>
-          <w:t>1</w:t>
-        </w:r>
-      </w:fldSimple>
+      <w:r>
+        <w:fldChar w:fldCharType="begin"/>
+      </w:r>
+      <w:r>
+        <w:instrText xml:space="preserve"> SEQ Figure \* AR</w:instrText>
+      </w:r>
+      <w:r>
+        <w:instrText xml:space="preserve">ABIC </w:instrText>
+      </w:r>
+      <w:r>
+        <w:fldChar w:fldCharType="separate"/>
+      </w:r>
+      <w:r>
+        <w:rPr>
+          <w:noProof/>
+        </w:rPr>
+        <w:t>1</w:t>
+      </w:r>
+      <w:r>
+        <w:rPr>
+          <w:noProof/>
+        </w:rPr>
+        <w:fldChar w:fldCharType="end"/>
+      </w:r>
       <w:bookmarkEnd w:id="3"/>
       <w:r>
         <w:t>: EER Diagram</w:t>
@@ -1160,7 +1176,7 @@
                         </a:ln>
                         <a:extLst>
                           <a:ext uri="{91240B29-F687-4f45-9708-019B960494DF}">
-                            <a14:hiddenLine xmlns:mo="http://schemas.microsoft.com/office/mac/office/2008/main" xmlns:mv="urn:schemas-microsoft-com:mac:vml" xmlns:o="urn:schemas-microsoft-com:office:office" xmlns:v="urn:schemas-microsoft-com:vml" xmlns:w10="urn:schemas-microsoft-com:office:word" xmlns:w="http://schemas.openxmlformats.org/wordprocessingml/2006/main" xmlns:a14="http://schemas.microsoft.com/office/drawing/2010/main" xmlns="" w="9525">
+                            <a14:hiddenLine xmlns="" xmlns:a14="http://schemas.microsoft.com/office/drawing/2010/main" xmlns:w="http://schemas.openxmlformats.org/wordprocessingml/2006/main" xmlns:w10="urn:schemas-microsoft-com:office:word" xmlns:v="urn:schemas-microsoft-com:vml" xmlns:o="urn:schemas-microsoft-com:office:office" xmlns:mv="urn:schemas-microsoft-com:mac:vml" xmlns:mo="http://schemas.microsoft.com/office/mac/office/2008/main" w="9525">
                               <a:solidFill>
                                 <a:srgbClr val="000000"/>
                               </a:solidFill>
@@ -2428,7 +2444,7 @@
                 <v:stroke joinstyle="miter"/>
                 <v:path gradientshapeok="t" o:connecttype="rect"/>
               </v:shapetype>
-              <v:shape id="Text Box 2" o:spid="_x0000_s1026" type="#_x0000_t202" style="width:252pt;height:196.3pt;visibility:visible;mso-wrap-style:square;mso-left-percent:-10001;mso-top-percent:-10001;mso-position-horizontal:absolute;mso-position-horizontal-relative:char;mso-position-vertical:absolute;mso-position-vertical-relative:line;mso-left-percent:-10001;mso-top-percent:-10001;v-text-anchor:top" o:gfxdata="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" stroked="f">
+              <v:shape id="Text Box 2" o:spid="_x0000_s1026" type="#_x0000_t202" style="width:252pt;height:196.3pt;visibility:visible;mso-wrap-style:square;mso-left-percent:-10001;mso-top-percent:-10001;mso-position-horizontal:absolute;mso-position-horizontal-relative:char;mso-position-vertical:absolute;mso-position-vertical-relative:line;mso-left-percent:-10001;mso-top-percent:-10001;v-text-anchor:top" o:gfxdata="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" stroked="f">
                 <v:textbox inset="0,0,0,0">
                   <w:txbxContent>
                     <w:p>
@@ -3846,14 +3862,27 @@
       <w:r>
         <w:t xml:space="preserve">Figure </w:t>
       </w:r>
-      <w:fldSimple w:instr=" SEQ Figure \* ARABIC ">
-        <w:r>
-          <w:rPr>
-            <w:noProof/>
-          </w:rPr>
-          <w:t>2</w:t>
-        </w:r>
-      </w:fldSimple>
+      <w:r>
+        <w:fldChar w:fldCharType="begin"/>
+      </w:r>
+      <w:r>
+        <w:instrText xml:space="preserve"> SEQ Figure \* ARABIC </w:instrText>
+      </w:r>
+      <w:r>
+        <w:fldChar w:fldCharType="separate"/>
+      </w:r>
+      <w:r>
+        <w:rPr>
+          <w:noProof/>
+        </w:rPr>
+        <w:t>2</w:t>
+      </w:r>
+      <w:r>
+        <w:rPr>
+          <w:noProof/>
+        </w:rPr>
+        <w:fldChar w:fldCharType="end"/>
+      </w:r>
       <w:bookmarkEnd w:id="5"/>
       <w:r>
         <w:t>: Most common categories</w:t>
@@ -4343,14 +4372,27 @@
       <w:r>
         <w:t xml:space="preserve">Figure </w:t>
       </w:r>
-      <w:fldSimple w:instr=" SEQ Figure \* ARABIC ">
-        <w:r>
-          <w:rPr>
-            <w:noProof/>
-          </w:rPr>
-          <w:t>3</w:t>
-        </w:r>
-      </w:fldSimple>
+      <w:r>
+        <w:fldChar w:fldCharType="begin"/>
+      </w:r>
+      <w:r>
+        <w:instrText xml:space="preserve"> SEQ Figure \* ARABIC </w:instrText>
+      </w:r>
+      <w:r>
+        <w:fldChar w:fldCharType="separate"/>
+      </w:r>
+      <w:r>
+        <w:rPr>
+          <w:noProof/>
+        </w:rPr>
+        <w:t>3</w:t>
+      </w:r>
+      <w:r>
+        <w:rPr>
+          <w:noProof/>
+        </w:rPr>
+        <w:fldChar w:fldCharType="end"/>
+      </w:r>
       <w:bookmarkEnd w:id="7"/>
       <w:r>
         <w:t xml:space="preserve">: Plot of </w:t>
@@ -4571,14 +4613,27 @@
       <w:r>
         <w:t xml:space="preserve">Figure </w:t>
       </w:r>
-      <w:fldSimple w:instr=" SEQ Figure \* ARABIC ">
-        <w:r>
-          <w:rPr>
-            <w:noProof/>
-          </w:rPr>
-          <w:t>4</w:t>
-        </w:r>
-      </w:fldSimple>
+      <w:r>
+        <w:fldChar w:fldCharType="begin"/>
+      </w:r>
+      <w:r>
+        <w:instrText xml:space="preserve"> SEQ Figure \* ARABIC </w:instrText>
+      </w:r>
+      <w:r>
+        <w:fldChar w:fldCharType="separate"/>
+      </w:r>
+      <w:r>
+        <w:rPr>
+          <w:noProof/>
+        </w:rPr>
+        <w:t>4</w:t>
+      </w:r>
+      <w:r>
+        <w:rPr>
+          <w:noProof/>
+        </w:rPr>
+        <w:fldChar w:fldCharType="end"/>
+      </w:r>
       <w:bookmarkEnd w:id="8"/>
       <w:r>
         <w:t xml:space="preserve">: </w:t>
@@ -4782,14 +4837,27 @@
       <w:r>
         <w:t xml:space="preserve">Figure </w:t>
       </w:r>
-      <w:fldSimple w:instr=" SEQ Figure \* ARABIC ">
-        <w:r>
-          <w:rPr>
-            <w:noProof/>
-          </w:rPr>
-          <w:t>5</w:t>
-        </w:r>
-      </w:fldSimple>
+      <w:r>
+        <w:fldChar w:fldCharType="begin"/>
+      </w:r>
+      <w:r>
+        <w:instrText xml:space="preserve"> SEQ Figure \* ARABIC </w:instrText>
+      </w:r>
+      <w:r>
+        <w:fldChar w:fldCharType="separate"/>
+      </w:r>
+      <w:r>
+        <w:rPr>
+          <w:noProof/>
+        </w:rPr>
+        <w:t>5</w:t>
+      </w:r>
+      <w:r>
+        <w:rPr>
+          <w:noProof/>
+        </w:rPr>
+        <w:fldChar w:fldCharType="end"/>
+      </w:r>
       <w:bookmarkEnd w:id="9"/>
       <w:r>
         <w:t xml:space="preserve">: </w:t>
@@ -4886,14 +4954,27 @@
       <w:r>
         <w:t xml:space="preserve">Figure </w:t>
       </w:r>
-      <w:fldSimple w:instr=" SEQ Figure \* ARABIC ">
-        <w:r>
-          <w:rPr>
-            <w:noProof/>
-          </w:rPr>
-          <w:t>6</w:t>
-        </w:r>
-      </w:fldSimple>
+      <w:r>
+        <w:fldChar w:fldCharType="begin"/>
+      </w:r>
+      <w:r>
+        <w:instrText xml:space="preserve"> SEQ Figure \* ARABIC </w:instrText>
+      </w:r>
+      <w:r>
+        <w:fldChar w:fldCharType="separate"/>
+      </w:r>
+      <w:r>
+        <w:rPr>
+          <w:noProof/>
+        </w:rPr>
+        <w:t>6</w:t>
+      </w:r>
+      <w:r>
+        <w:rPr>
+          <w:noProof/>
+        </w:rPr>
+        <w:fldChar w:fldCharType="end"/>
+      </w:r>
       <w:r>
         <w:t xml:space="preserve">: </w:t>
       </w:r>
@@ -4949,7 +5030,14 @@
           <w:sz w:val="20"/>
           <w:szCs w:val="20"/>
         </w:rPr>
-        <w:t xml:space="preserve"> most famous and popular players. In addition, the app contains visualizations created to display the results of our MySQL queries.</w:t>
+        <w:t xml:space="preserve"> most famous and popular players. In addition, the app contains</w:t>
+      </w:r>
+      <w:r>
+        <w:rPr>
+          <w:sz w:val="20"/>
+          <w:szCs w:val="20"/>
+        </w:rPr>
+        <w:t xml:space="preserve"> tabs where you can test your knowledge on certain categories of clues, and search through all of the past players. Our team was about to create these visualizations by running SQL queries in R and then storing them into data frames.</w:t>
       </w:r>
     </w:p>
     <w:p>
@@ -4976,6 +5064,7 @@
         <w:pStyle w:val="Heading2"/>
       </w:pPr>
       <w:r>
+        <w:lastRenderedPageBreak/>
         <w:t>Data Extraction</w:t>
       </w:r>
     </w:p>
@@ -4990,11 +5079,7 @@
         <w:t xml:space="preserve">to </w:t>
       </w:r>
       <w:r>
-        <w:t xml:space="preserve">output the data in embedded </w:t>
-      </w:r>
-      <w:r>
-        <w:lastRenderedPageBreak/>
-        <w:t>lists. In order to tidy the data, we created a function to add a unique game identifier. This allowed us to begin structuring the database.</w:t>
+        <w:t>output the data in embedded lists. In order to tidy the data, we created a function to add a unique game identifier. This allowed us to begin structuring the database.</w:t>
       </w:r>
     </w:p>
     <w:p>

</xml_diff>

<commit_message>
final tweaks to the Shiny app and database creation sections
</commit_message>
<xml_diff>
--- a/docs/Ball, Farrow, Harrison Final Paper.docx
+++ b/docs/Ball, Farrow, Harrison Final Paper.docx
@@ -990,14 +990,27 @@
       <w:r>
         <w:t xml:space="preserve">Figure </w:t>
       </w:r>
-      <w:fldSimple w:instr=" SEQ Figure \* ARABIC ">
-        <w:r>
-          <w:rPr>
-            <w:noProof/>
-          </w:rPr>
-          <w:t>1</w:t>
-        </w:r>
-      </w:fldSimple>
+      <w:r>
+        <w:fldChar w:fldCharType="begin"/>
+      </w:r>
+      <w:r>
+        <w:instrText xml:space="preserve"> SEQ Figure \* ARABIC </w:instrText>
+      </w:r>
+      <w:r>
+        <w:fldChar w:fldCharType="separate"/>
+      </w:r>
+      <w:r>
+        <w:rPr>
+          <w:noProof/>
+        </w:rPr>
+        <w:t>1</w:t>
+      </w:r>
+      <w:r>
+        <w:rPr>
+          <w:noProof/>
+        </w:rPr>
+        <w:fldChar w:fldCharType="end"/>
+      </w:r>
       <w:bookmarkEnd w:id="3"/>
       <w:r>
         <w:t>: EER Diagram</w:t>
@@ -1193,7 +1206,7 @@
                         </a:ln>
                         <a:extLst>
                           <a:ext uri="{91240B29-F687-4f45-9708-019B960494DF}">
-                            <a14:hiddenLine xmlns:mo="http://schemas.microsoft.com/office/mac/office/2008/main" xmlns:mv="urn:schemas-microsoft-com:mac:vml" xmlns:o="urn:schemas-microsoft-com:office:office" xmlns:v="urn:schemas-microsoft-com:vml" xmlns:w10="urn:schemas-microsoft-com:office:word" xmlns:w="http://schemas.openxmlformats.org/wordprocessingml/2006/main" xmlns:a14="http://schemas.microsoft.com/office/drawing/2010/main" xmlns="" w="9525">
+                            <a14:hiddenLine xmlns="" xmlns:a14="http://schemas.microsoft.com/office/drawing/2010/main" xmlns:w="http://schemas.openxmlformats.org/wordprocessingml/2006/main" xmlns:w10="urn:schemas-microsoft-com:office:word" xmlns:v="urn:schemas-microsoft-com:vml" xmlns:o="urn:schemas-microsoft-com:office:office" xmlns:mv="urn:schemas-microsoft-com:mac:vml" xmlns:mo="http://schemas.microsoft.com/office/mac/office/2008/main" w="9525">
                               <a:solidFill>
                                 <a:srgbClr val="000000"/>
                               </a:solidFill>
@@ -2461,7 +2474,7 @@
                 <v:stroke joinstyle="miter"/>
                 <v:path gradientshapeok="t" o:connecttype="rect"/>
               </v:shapetype>
-              <v:shape id="Text Box 2" o:spid="_x0000_s1026" type="#_x0000_t202" style="width:252pt;height:196.3pt;visibility:visible;mso-wrap-style:square;mso-left-percent:-10001;mso-top-percent:-10001;mso-position-horizontal:absolute;mso-position-horizontal-relative:char;mso-position-vertical:absolute;mso-position-vertical-relative:line;mso-left-percent:-10001;mso-top-percent:-10001;v-text-anchor:top" o:gfxdata="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" stroked="f">
+              <v:shape id="Text Box 2" o:spid="_x0000_s1026" type="#_x0000_t202" style="width:252pt;height:196.3pt;visibility:visible;mso-wrap-style:square;mso-left-percent:-10001;mso-top-percent:-10001;mso-position-horizontal:absolute;mso-position-horizontal-relative:char;mso-position-vertical:absolute;mso-position-vertical-relative:line;mso-left-percent:-10001;mso-top-percent:-10001;v-text-anchor:top" o:gfxdata="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" stroked="f">
                 <v:textbox inset="0,0,0,0">
                   <w:txbxContent>
                     <w:p>
@@ -3879,14 +3892,27 @@
       <w:r>
         <w:t xml:space="preserve">Figure </w:t>
       </w:r>
-      <w:fldSimple w:instr=" SEQ Figure \* ARABIC ">
-        <w:r>
-          <w:rPr>
-            <w:noProof/>
-          </w:rPr>
-          <w:t>2</w:t>
-        </w:r>
-      </w:fldSimple>
+      <w:r>
+        <w:fldChar w:fldCharType="begin"/>
+      </w:r>
+      <w:r>
+        <w:instrText xml:space="preserve"> SEQ Figure \* ARABIC </w:instrText>
+      </w:r>
+      <w:r>
+        <w:fldChar w:fldCharType="separate"/>
+      </w:r>
+      <w:r>
+        <w:rPr>
+          <w:noProof/>
+        </w:rPr>
+        <w:t>2</w:t>
+      </w:r>
+      <w:r>
+        <w:rPr>
+          <w:noProof/>
+        </w:rPr>
+        <w:fldChar w:fldCharType="end"/>
+      </w:r>
       <w:bookmarkEnd w:id="5"/>
       <w:r>
         <w:t>: Most common categories</w:t>
@@ -4399,14 +4425,27 @@
       <w:r>
         <w:t xml:space="preserve">Figure </w:t>
       </w:r>
-      <w:fldSimple w:instr=" SEQ Figure \* ARABIC ">
-        <w:r>
-          <w:rPr>
-            <w:noProof/>
-          </w:rPr>
-          <w:t>3</w:t>
-        </w:r>
-      </w:fldSimple>
+      <w:r>
+        <w:fldChar w:fldCharType="begin"/>
+      </w:r>
+      <w:r>
+        <w:instrText xml:space="preserve"> SEQ Figure \* ARABIC </w:instrText>
+      </w:r>
+      <w:r>
+        <w:fldChar w:fldCharType="separate"/>
+      </w:r>
+      <w:r>
+        <w:rPr>
+          <w:noProof/>
+        </w:rPr>
+        <w:t>3</w:t>
+      </w:r>
+      <w:r>
+        <w:rPr>
+          <w:noProof/>
+        </w:rPr>
+        <w:fldChar w:fldCharType="end"/>
+      </w:r>
       <w:bookmarkEnd w:id="7"/>
       <w:r>
         <w:t xml:space="preserve">: Plot of </w:t>
@@ -4627,14 +4666,27 @@
       <w:r>
         <w:t xml:space="preserve">Figure </w:t>
       </w:r>
-      <w:fldSimple w:instr=" SEQ Figure \* ARABIC ">
-        <w:r>
-          <w:rPr>
-            <w:noProof/>
-          </w:rPr>
-          <w:t>4</w:t>
-        </w:r>
-      </w:fldSimple>
+      <w:r>
+        <w:fldChar w:fldCharType="begin"/>
+      </w:r>
+      <w:r>
+        <w:instrText xml:space="preserve"> SEQ Figure \* ARABIC </w:instrText>
+      </w:r>
+      <w:r>
+        <w:fldChar w:fldCharType="separate"/>
+      </w:r>
+      <w:r>
+        <w:rPr>
+          <w:noProof/>
+        </w:rPr>
+        <w:t>4</w:t>
+      </w:r>
+      <w:r>
+        <w:rPr>
+          <w:noProof/>
+        </w:rPr>
+        <w:fldChar w:fldCharType="end"/>
+      </w:r>
       <w:bookmarkEnd w:id="8"/>
       <w:r>
         <w:t xml:space="preserve">: </w:t>
@@ -4838,14 +4890,27 @@
       <w:r>
         <w:t xml:space="preserve">Figure </w:t>
       </w:r>
-      <w:fldSimple w:instr=" SEQ Figure \* ARABIC ">
-        <w:r>
-          <w:rPr>
-            <w:noProof/>
-          </w:rPr>
-          <w:t>5</w:t>
-        </w:r>
-      </w:fldSimple>
+      <w:r>
+        <w:fldChar w:fldCharType="begin"/>
+      </w:r>
+      <w:r>
+        <w:instrText xml:space="preserve"> SEQ Figure \* ARABIC </w:instrText>
+      </w:r>
+      <w:r>
+        <w:fldChar w:fldCharType="separate"/>
+      </w:r>
+      <w:r>
+        <w:rPr>
+          <w:noProof/>
+        </w:rPr>
+        <w:t>5</w:t>
+      </w:r>
+      <w:r>
+        <w:rPr>
+          <w:noProof/>
+        </w:rPr>
+        <w:fldChar w:fldCharType="end"/>
+      </w:r>
       <w:bookmarkEnd w:id="9"/>
       <w:r>
         <w:t xml:space="preserve">: </w:t>
@@ -4942,14 +5007,27 @@
       <w:r>
         <w:t xml:space="preserve">Figure </w:t>
       </w:r>
-      <w:fldSimple w:instr=" SEQ Figure \* ARABIC ">
-        <w:r>
-          <w:rPr>
-            <w:noProof/>
-          </w:rPr>
-          <w:t>6</w:t>
-        </w:r>
-      </w:fldSimple>
+      <w:r>
+        <w:fldChar w:fldCharType="begin"/>
+      </w:r>
+      <w:r>
+        <w:instrText xml:space="preserve"> SEQ Figure \* ARABIC </w:instrText>
+      </w:r>
+      <w:r>
+        <w:fldChar w:fldCharType="separate"/>
+      </w:r>
+      <w:r>
+        <w:rPr>
+          <w:noProof/>
+        </w:rPr>
+        <w:t>6</w:t>
+      </w:r>
+      <w:r>
+        <w:rPr>
+          <w:noProof/>
+        </w:rPr>
+        <w:fldChar w:fldCharType="end"/>
+      </w:r>
       <w:r>
         <w:t xml:space="preserve">: </w:t>
       </w:r>
@@ -5012,7 +5090,30 @@
           <w:sz w:val="20"/>
           <w:szCs w:val="20"/>
         </w:rPr>
-        <w:t xml:space="preserve"> tabs where you can test your knowledge on certain categories of clues, and search through all of the past players. </w:t>
+        <w:t xml:space="preserve"> tabs where you can test your knowledge on certain categories of clues, and search through </w:t>
+      </w:r>
+      <w:proofErr w:type="gramStart"/>
+      <w:r>
+        <w:rPr>
+          <w:sz w:val="20"/>
+          <w:szCs w:val="20"/>
+        </w:rPr>
+        <w:t>all of</w:t>
+      </w:r>
+      <w:proofErr w:type="gramEnd"/>
+      <w:r>
+        <w:rPr>
+          <w:sz w:val="20"/>
+          <w:szCs w:val="20"/>
+        </w:rPr>
+        <w:t xml:space="preserve"> the past players.</w:t>
+      </w:r>
+      <w:r>
+        <w:rPr>
+          <w:sz w:val="20"/>
+          <w:szCs w:val="20"/>
+        </w:rPr>
+        <w:t xml:space="preserve"> </w:t>
       </w:r>
       <w:r>
         <w:rPr>
@@ -5020,23 +5121,25 @@
           <w:szCs w:val="20"/>
           <w:highlight w:val="yellow"/>
         </w:rPr>
-        <w:t xml:space="preserve">Our team </w:t>
-      </w:r>
+        <w:t xml:space="preserve">Because our SQL database was not stored in the cloud, the query results were downloaded locally </w:t>
+      </w:r>
+      <w:proofErr w:type="gramStart"/>
       <w:r>
         <w:rPr>
           <w:sz w:val="20"/>
           <w:szCs w:val="20"/>
           <w:highlight w:val="yellow"/>
         </w:rPr>
-        <w:t>created</w:t>
-      </w:r>
+        <w:t>in order to</w:t>
+      </w:r>
+      <w:proofErr w:type="gramEnd"/>
       <w:r>
         <w:rPr>
           <w:sz w:val="20"/>
           <w:szCs w:val="20"/>
           <w:highlight w:val="yellow"/>
         </w:rPr>
-        <w:t xml:space="preserve"> these visualizations by running SQL queries in R and then storing them into data frames.</w:t>
+        <w:t xml:space="preserve"> ensure the app’s availability to other users.</w:t>
       </w:r>
     </w:p>
     <w:p>
@@ -5072,13 +5175,66 @@
         <w:pStyle w:val="Text"/>
       </w:pPr>
       <w:r>
+        <w:rPr>
+          <w:highlight w:val="yellow"/>
+        </w:rPr>
         <w:t>Upon discovering the package needed to extract the data, our team uncovered th</w:t>
       </w:r>
       <w:r>
+        <w:rPr>
+          <w:highlight w:val="yellow"/>
+        </w:rPr>
         <w:t xml:space="preserve">at it </w:t>
       </w:r>
       <w:r>
-        <w:t>output the data in embedded lists. In order to tidy the data, we created a function to add a unique game identifier. This allowed us to begin structuring the database.</w:t>
+        <w:rPr>
+          <w:highlight w:val="yellow"/>
+        </w:rPr>
+        <w:t>output the data in</w:t>
+      </w:r>
+      <w:r>
+        <w:rPr>
+          <w:highlight w:val="yellow"/>
+        </w:rPr>
+        <w:t xml:space="preserve"> a series of</w:t>
+      </w:r>
+      <w:r>
+        <w:rPr>
+          <w:highlight w:val="yellow"/>
+        </w:rPr>
+        <w:t xml:space="preserve"> embedded lists. </w:t>
+      </w:r>
+      <w:r>
+        <w:rPr>
+          <w:highlight w:val="yellow"/>
+        </w:rPr>
+        <w:t>To</w:t>
+      </w:r>
+      <w:r>
+        <w:rPr>
+          <w:highlight w:val="yellow"/>
+        </w:rPr>
+        <w:t xml:space="preserve"> tidy the data, we created a function to </w:t>
+      </w:r>
+      <w:proofErr w:type="spellStart"/>
+      <w:r>
+        <w:rPr>
+          <w:highlight w:val="yellow"/>
+        </w:rPr>
+        <w:t>unlist</w:t>
+      </w:r>
+      <w:proofErr w:type="spellEnd"/>
+      <w:r>
+        <w:rPr>
+          <w:highlight w:val="yellow"/>
+        </w:rPr>
+        <w:t xml:space="preserve"> the data and </w:t>
+      </w:r>
+      <w:r>
+        <w:rPr>
+          <w:highlight w:val="yellow"/>
+        </w:rPr>
+        <w:t>add a unique game identifier. This allowed us to begin structuring the database.</w:t>
       </w:r>
     </w:p>
     <w:p>
@@ -5233,15 +5389,121 @@
         <w:rPr>
           <w:sz w:val="20"/>
           <w:szCs w:val="20"/>
-        </w:rPr>
-        <w:t xml:space="preserve">MySQL Workbench’s Import Wizard functionality was our first approach to dumping all the data into the database. </w:t>
-      </w:r>
-      <w:r>
-        <w:rPr>
-          <w:sz w:val="20"/>
-          <w:szCs w:val="20"/>
-        </w:rPr>
-        <w:t>Some of the challenges we ran into included the definitions of columns and foreign keys, uploading the data in the proper sequence so as fit our foreign key definitions, and processing special characters in the data.</w:t>
+          <w:highlight w:val="yellow"/>
+        </w:rPr>
+        <w:t xml:space="preserve">We used </w:t>
+      </w:r>
+      <w:r>
+        <w:rPr>
+          <w:sz w:val="20"/>
+          <w:szCs w:val="20"/>
+          <w:highlight w:val="yellow"/>
+        </w:rPr>
+        <w:t xml:space="preserve">MySQL Workbench’s Import Wizard functionality </w:t>
+      </w:r>
+      <w:r>
+        <w:rPr>
+          <w:sz w:val="20"/>
+          <w:szCs w:val="20"/>
+          <w:highlight w:val="yellow"/>
+        </w:rPr>
+        <w:t xml:space="preserve">to </w:t>
+      </w:r>
+      <w:r>
+        <w:rPr>
+          <w:sz w:val="20"/>
+          <w:szCs w:val="20"/>
+          <w:highlight w:val="yellow"/>
+        </w:rPr>
+        <w:t>get</w:t>
+      </w:r>
+      <w:r>
+        <w:rPr>
+          <w:sz w:val="20"/>
+          <w:szCs w:val="20"/>
+          <w:highlight w:val="yellow"/>
+        </w:rPr>
+        <w:t xml:space="preserve"> the data into the database</w:t>
+      </w:r>
+      <w:r>
+        <w:rPr>
+          <w:sz w:val="20"/>
+          <w:szCs w:val="20"/>
+          <w:highlight w:val="yellow"/>
+        </w:rPr>
+        <w:t xml:space="preserve">, although we </w:t>
+      </w:r>
+      <w:r>
+        <w:rPr>
+          <w:sz w:val="20"/>
+          <w:szCs w:val="20"/>
+          <w:highlight w:val="yellow"/>
+        </w:rPr>
+        <w:t xml:space="preserve">ran into </w:t>
+      </w:r>
+      <w:r>
+        <w:rPr>
+          <w:sz w:val="20"/>
+          <w:szCs w:val="20"/>
+          <w:highlight w:val="yellow"/>
+        </w:rPr>
+        <w:t xml:space="preserve">several challenges </w:t>
+      </w:r>
+      <w:r>
+        <w:rPr>
+          <w:sz w:val="20"/>
+          <w:szCs w:val="20"/>
+          <w:highlight w:val="yellow"/>
+        </w:rPr>
+        <w:t>includ</w:t>
+      </w:r>
+      <w:r>
+        <w:rPr>
+          <w:sz w:val="20"/>
+          <w:szCs w:val="20"/>
+          <w:highlight w:val="yellow"/>
+        </w:rPr>
+        <w:t>ing</w:t>
+      </w:r>
+      <w:r>
+        <w:rPr>
+          <w:sz w:val="20"/>
+          <w:szCs w:val="20"/>
+          <w:highlight w:val="yellow"/>
+        </w:rPr>
+        <w:t xml:space="preserve"> </w:t>
+      </w:r>
+      <w:r>
+        <w:rPr>
+          <w:sz w:val="20"/>
+          <w:szCs w:val="20"/>
+          <w:highlight w:val="yellow"/>
+        </w:rPr>
+        <w:t xml:space="preserve">matching </w:t>
+      </w:r>
+      <w:r>
+        <w:rPr>
+          <w:sz w:val="20"/>
+          <w:szCs w:val="20"/>
+          <w:highlight w:val="yellow"/>
+        </w:rPr>
+        <w:t>the definitions of columns</w:t>
+      </w:r>
+      <w:r>
+        <w:rPr>
+          <w:sz w:val="20"/>
+          <w:szCs w:val="20"/>
+          <w:highlight w:val="yellow"/>
+        </w:rPr>
+        <w:t xml:space="preserve"> to the data, defining</w:t>
+      </w:r>
+      <w:r>
+        <w:rPr>
+          <w:sz w:val="20"/>
+          <w:szCs w:val="20"/>
+          <w:highlight w:val="yellow"/>
+        </w:rPr>
+        <w:t xml:space="preserve"> foreign keys, uploading the data in the proper sequence so as fit our foreign key definitions, and processing special characters in the data.</w:t>
       </w:r>
     </w:p>
     <w:p>

</xml_diff>

<commit_message>
final commits before submission
</commit_message>
<xml_diff>
--- a/docs/Ball, Farrow, Harrison Final Paper.docx
+++ b/docs/Ball, Farrow, Harrison Final Paper.docx
@@ -990,27 +990,14 @@
       <w:r>
         <w:t xml:space="preserve">Figure </w:t>
       </w:r>
-      <w:r>
-        <w:fldChar w:fldCharType="begin"/>
-      </w:r>
-      <w:r>
-        <w:instrText xml:space="preserve"> SEQ Figure \* ARABIC </w:instrText>
-      </w:r>
-      <w:r>
-        <w:fldChar w:fldCharType="separate"/>
-      </w:r>
-      <w:r>
-        <w:rPr>
-          <w:noProof/>
-        </w:rPr>
-        <w:t>1</w:t>
-      </w:r>
-      <w:r>
-        <w:rPr>
-          <w:noProof/>
-        </w:rPr>
-        <w:fldChar w:fldCharType="end"/>
-      </w:r>
+      <w:fldSimple w:instr=" SEQ Figure \* ARABIC ">
+        <w:r>
+          <w:rPr>
+            <w:noProof/>
+          </w:rPr>
+          <w:t>1</w:t>
+        </w:r>
+      </w:fldSimple>
       <w:bookmarkEnd w:id="3"/>
       <w:r>
         <w:t>: EER Diagram</w:t>
@@ -1206,7 +1193,7 @@
                         </a:ln>
                         <a:extLst>
                           <a:ext uri="{91240B29-F687-4f45-9708-019B960494DF}">
-                            <a14:hiddenLine xmlns="" xmlns:a14="http://schemas.microsoft.com/office/drawing/2010/main" xmlns:w="http://schemas.openxmlformats.org/wordprocessingml/2006/main" xmlns:w10="urn:schemas-microsoft-com:office:word" xmlns:v="urn:schemas-microsoft-com:vml" xmlns:o="urn:schemas-microsoft-com:office:office" xmlns:mv="urn:schemas-microsoft-com:mac:vml" xmlns:mo="http://schemas.microsoft.com/office/mac/office/2008/main" w="9525">
+                            <a14:hiddenLine xmlns:mo="http://schemas.microsoft.com/office/mac/office/2008/main" xmlns:mv="urn:schemas-microsoft-com:mac:vml" xmlns:o="urn:schemas-microsoft-com:office:office" xmlns:v="urn:schemas-microsoft-com:vml" xmlns:w10="urn:schemas-microsoft-com:office:word" xmlns:w="http://schemas.openxmlformats.org/wordprocessingml/2006/main" xmlns:a14="http://schemas.microsoft.com/office/drawing/2010/main" xmlns="" w="9525">
                               <a:solidFill>
                                 <a:srgbClr val="000000"/>
                               </a:solidFill>
@@ -3892,27 +3879,14 @@
       <w:r>
         <w:t xml:space="preserve">Figure </w:t>
       </w:r>
-      <w:r>
-        <w:fldChar w:fldCharType="begin"/>
-      </w:r>
-      <w:r>
-        <w:instrText xml:space="preserve"> SEQ Figure \* ARABIC </w:instrText>
-      </w:r>
-      <w:r>
-        <w:fldChar w:fldCharType="separate"/>
-      </w:r>
-      <w:r>
-        <w:rPr>
-          <w:noProof/>
-        </w:rPr>
-        <w:t>2</w:t>
-      </w:r>
-      <w:r>
-        <w:rPr>
-          <w:noProof/>
-        </w:rPr>
-        <w:fldChar w:fldCharType="end"/>
-      </w:r>
+      <w:fldSimple w:instr=" SEQ Figure \* ARABIC ">
+        <w:r>
+          <w:rPr>
+            <w:noProof/>
+          </w:rPr>
+          <w:t>2</w:t>
+        </w:r>
+      </w:fldSimple>
       <w:bookmarkEnd w:id="5"/>
       <w:r>
         <w:t>: Most common categories</w:t>
@@ -4425,27 +4399,14 @@
       <w:r>
         <w:t xml:space="preserve">Figure </w:t>
       </w:r>
-      <w:r>
-        <w:fldChar w:fldCharType="begin"/>
-      </w:r>
-      <w:r>
-        <w:instrText xml:space="preserve"> SEQ Figure \* ARABIC </w:instrText>
-      </w:r>
-      <w:r>
-        <w:fldChar w:fldCharType="separate"/>
-      </w:r>
-      <w:r>
-        <w:rPr>
-          <w:noProof/>
-        </w:rPr>
-        <w:t>3</w:t>
-      </w:r>
-      <w:r>
-        <w:rPr>
-          <w:noProof/>
-        </w:rPr>
-        <w:fldChar w:fldCharType="end"/>
-      </w:r>
+      <w:fldSimple w:instr=" SEQ Figure \* ARABIC ">
+        <w:r>
+          <w:rPr>
+            <w:noProof/>
+          </w:rPr>
+          <w:t>3</w:t>
+        </w:r>
+      </w:fldSimple>
       <w:bookmarkEnd w:id="7"/>
       <w:r>
         <w:t xml:space="preserve">: Plot of </w:t>
@@ -4666,27 +4627,14 @@
       <w:r>
         <w:t xml:space="preserve">Figure </w:t>
       </w:r>
-      <w:r>
-        <w:fldChar w:fldCharType="begin"/>
-      </w:r>
-      <w:r>
-        <w:instrText xml:space="preserve"> SEQ Figure \* ARABIC </w:instrText>
-      </w:r>
-      <w:r>
-        <w:fldChar w:fldCharType="separate"/>
-      </w:r>
-      <w:r>
-        <w:rPr>
-          <w:noProof/>
-        </w:rPr>
-        <w:t>4</w:t>
-      </w:r>
-      <w:r>
-        <w:rPr>
-          <w:noProof/>
-        </w:rPr>
-        <w:fldChar w:fldCharType="end"/>
-      </w:r>
+      <w:fldSimple w:instr=" SEQ Figure \* ARABIC ">
+        <w:r>
+          <w:rPr>
+            <w:noProof/>
+          </w:rPr>
+          <w:t>4</w:t>
+        </w:r>
+      </w:fldSimple>
       <w:bookmarkEnd w:id="8"/>
       <w:r>
         <w:t xml:space="preserve">: </w:t>
@@ -4890,27 +4838,14 @@
       <w:r>
         <w:t xml:space="preserve">Figure </w:t>
       </w:r>
-      <w:r>
-        <w:fldChar w:fldCharType="begin"/>
-      </w:r>
-      <w:r>
-        <w:instrText xml:space="preserve"> SEQ Figure \* ARABIC </w:instrText>
-      </w:r>
-      <w:r>
-        <w:fldChar w:fldCharType="separate"/>
-      </w:r>
-      <w:r>
-        <w:rPr>
-          <w:noProof/>
-        </w:rPr>
-        <w:t>5</w:t>
-      </w:r>
-      <w:r>
-        <w:rPr>
-          <w:noProof/>
-        </w:rPr>
-        <w:fldChar w:fldCharType="end"/>
-      </w:r>
+      <w:fldSimple w:instr=" SEQ Figure \* ARABIC ">
+        <w:r>
+          <w:rPr>
+            <w:noProof/>
+          </w:rPr>
+          <w:t>5</w:t>
+        </w:r>
+      </w:fldSimple>
       <w:bookmarkEnd w:id="9"/>
       <w:r>
         <w:t xml:space="preserve">: </w:t>
@@ -5007,27 +4942,14 @@
       <w:r>
         <w:t xml:space="preserve">Figure </w:t>
       </w:r>
-      <w:r>
-        <w:fldChar w:fldCharType="begin"/>
-      </w:r>
-      <w:r>
-        <w:instrText xml:space="preserve"> SEQ Figure \* ARABIC </w:instrText>
-      </w:r>
-      <w:r>
-        <w:fldChar w:fldCharType="separate"/>
-      </w:r>
-      <w:r>
-        <w:rPr>
-          <w:noProof/>
-        </w:rPr>
-        <w:t>6</w:t>
-      </w:r>
-      <w:r>
-        <w:rPr>
-          <w:noProof/>
-        </w:rPr>
-        <w:fldChar w:fldCharType="end"/>
-      </w:r>
+      <w:fldSimple w:instr=" SEQ Figure \* ARABIC ">
+        <w:r>
+          <w:rPr>
+            <w:noProof/>
+          </w:rPr>
+          <w:t>6</w:t>
+        </w:r>
+      </w:fldSimple>
       <w:r>
         <w:t xml:space="preserve">: </w:t>
       </w:r>
@@ -5090,7 +5012,14 @@
           <w:sz w:val="20"/>
           <w:szCs w:val="20"/>
         </w:rPr>
-        <w:t xml:space="preserve"> tabs where you can test your knowledge on certain categories of clues, and search through </w:t>
+        <w:t xml:space="preserve"> tabs where you can test your knowledge on certain </w:t>
+      </w:r>
+      <w:r>
+        <w:rPr>
+          <w:sz w:val="20"/>
+          <w:szCs w:val="20"/>
+        </w:rPr>
+        <w:t xml:space="preserve">categories of clues, and search through </w:t>
       </w:r>
       <w:proofErr w:type="gramStart"/>
       <w:r>
@@ -5113,22 +5042,13 @@
           <w:sz w:val="20"/>
           <w:szCs w:val="20"/>
         </w:rPr>
-        <w:t xml:space="preserve"> </w:t>
-      </w:r>
-      <w:r>
-        <w:rPr>
-          <w:sz w:val="20"/>
-          <w:szCs w:val="20"/>
-          <w:highlight w:val="yellow"/>
-        </w:rPr>
-        <w:t xml:space="preserve">Because our SQL database was not stored in the cloud, the query results were downloaded locally </w:t>
+        <w:t xml:space="preserve"> Because our SQL database was not stored in the cloud, the query results were downloaded locally </w:t>
       </w:r>
       <w:proofErr w:type="gramStart"/>
       <w:r>
         <w:rPr>
           <w:sz w:val="20"/>
           <w:szCs w:val="20"/>
-          <w:highlight w:val="yellow"/>
         </w:rPr>
         <w:t>in order to</w:t>
       </w:r>
@@ -5137,7 +5057,6 @@
         <w:rPr>
           <w:sz w:val="20"/>
           <w:szCs w:val="20"/>
-          <w:highlight w:val="yellow"/>
         </w:rPr>
         <w:t xml:space="preserve"> ensure the app’s availability to other users.</w:t>
       </w:r>
@@ -5175,65 +5094,35 @@
         <w:pStyle w:val="Text"/>
       </w:pPr>
       <w:r>
-        <w:rPr>
-          <w:highlight w:val="yellow"/>
-        </w:rPr>
         <w:t>Upon discovering the package needed to extract the data, our team uncovered th</w:t>
       </w:r>
       <w:r>
-        <w:rPr>
-          <w:highlight w:val="yellow"/>
-        </w:rPr>
         <w:t xml:space="preserve">at it </w:t>
       </w:r>
       <w:r>
-        <w:rPr>
-          <w:highlight w:val="yellow"/>
-        </w:rPr>
         <w:t>output the data in</w:t>
       </w:r>
       <w:r>
-        <w:rPr>
-          <w:highlight w:val="yellow"/>
-        </w:rPr>
         <w:t xml:space="preserve"> a series of</w:t>
       </w:r>
       <w:r>
-        <w:rPr>
-          <w:highlight w:val="yellow"/>
-        </w:rPr>
         <w:t xml:space="preserve"> embedded lists. </w:t>
       </w:r>
       <w:r>
-        <w:rPr>
-          <w:highlight w:val="yellow"/>
-        </w:rPr>
         <w:t>To</w:t>
       </w:r>
       <w:r>
-        <w:rPr>
-          <w:highlight w:val="yellow"/>
-        </w:rPr>
         <w:t xml:space="preserve"> tidy the data, we created a function to </w:t>
       </w:r>
       <w:proofErr w:type="spellStart"/>
       <w:r>
-        <w:rPr>
-          <w:highlight w:val="yellow"/>
-        </w:rPr>
         <w:t>unlist</w:t>
       </w:r>
       <w:proofErr w:type="spellEnd"/>
       <w:r>
-        <w:rPr>
-          <w:highlight w:val="yellow"/>
-        </w:rPr>
         <w:t xml:space="preserve"> the data and </w:t>
       </w:r>
       <w:r>
-        <w:rPr>
-          <w:highlight w:val="yellow"/>
-        </w:rPr>
         <w:t>add a unique game identifier. This allowed us to begin structuring the database.</w:t>
       </w:r>
     </w:p>
@@ -5389,7 +5278,6 @@
         <w:rPr>
           <w:sz w:val="20"/>
           <w:szCs w:val="20"/>
-          <w:highlight w:val="yellow"/>
         </w:rPr>
         <w:t xml:space="preserve">We used </w:t>
       </w:r>
@@ -5397,7 +5285,6 @@
         <w:rPr>
           <w:sz w:val="20"/>
           <w:szCs w:val="20"/>
-          <w:highlight w:val="yellow"/>
         </w:rPr>
         <w:t xml:space="preserve">MySQL Workbench’s Import Wizard functionality </w:t>
       </w:r>
@@ -5405,23 +5292,13 @@
         <w:rPr>
           <w:sz w:val="20"/>
           <w:szCs w:val="20"/>
-          <w:highlight w:val="yellow"/>
-        </w:rPr>
-        <w:t xml:space="preserve">to </w:t>
-      </w:r>
-      <w:r>
-        <w:rPr>
-          <w:sz w:val="20"/>
-          <w:szCs w:val="20"/>
-          <w:highlight w:val="yellow"/>
-        </w:rPr>
-        <w:t>get</w:t>
-      </w:r>
-      <w:r>
-        <w:rPr>
-          <w:sz w:val="20"/>
-          <w:szCs w:val="20"/>
-          <w:highlight w:val="yellow"/>
+        </w:rPr>
+        <w:t>to get</w:t>
+      </w:r>
+      <w:r>
+        <w:rPr>
+          <w:sz w:val="20"/>
+          <w:szCs w:val="20"/>
         </w:rPr>
         <w:t xml:space="preserve"> the data into the database</w:t>
       </w:r>
@@ -5429,7 +5306,6 @@
         <w:rPr>
           <w:sz w:val="20"/>
           <w:szCs w:val="20"/>
-          <w:highlight w:val="yellow"/>
         </w:rPr>
         <w:t xml:space="preserve">, although we </w:t>
       </w:r>
@@ -5437,7 +5313,6 @@
         <w:rPr>
           <w:sz w:val="20"/>
           <w:szCs w:val="20"/>
-          <w:highlight w:val="yellow"/>
         </w:rPr>
         <w:t xml:space="preserve">ran into </w:t>
       </w:r>
@@ -5445,31 +5320,20 @@
         <w:rPr>
           <w:sz w:val="20"/>
           <w:szCs w:val="20"/>
-          <w:highlight w:val="yellow"/>
-        </w:rPr>
-        <w:t xml:space="preserve">several challenges </w:t>
-      </w:r>
-      <w:r>
-        <w:rPr>
-          <w:sz w:val="20"/>
-          <w:szCs w:val="20"/>
-          <w:highlight w:val="yellow"/>
-        </w:rPr>
-        <w:t>includ</w:t>
-      </w:r>
-      <w:r>
-        <w:rPr>
-          <w:sz w:val="20"/>
-          <w:szCs w:val="20"/>
-          <w:highlight w:val="yellow"/>
-        </w:rPr>
-        <w:t>ing</w:t>
-      </w:r>
-      <w:r>
-        <w:rPr>
-          <w:sz w:val="20"/>
-          <w:szCs w:val="20"/>
-          <w:highlight w:val="yellow"/>
+        </w:rPr>
+        <w:t>several challenges</w:t>
+      </w:r>
+      <w:r>
+        <w:rPr>
+          <w:sz w:val="20"/>
+          <w:szCs w:val="20"/>
+        </w:rPr>
+        <w:t>. These included</w:t>
+      </w:r>
+      <w:r>
+        <w:rPr>
+          <w:sz w:val="20"/>
+          <w:szCs w:val="20"/>
         </w:rPr>
         <w:t xml:space="preserve"> </w:t>
       </w:r>
@@ -5477,7 +5341,6 @@
         <w:rPr>
           <w:sz w:val="20"/>
           <w:szCs w:val="20"/>
-          <w:highlight w:val="yellow"/>
         </w:rPr>
         <w:t xml:space="preserve">matching </w:t>
       </w:r>
@@ -5485,7 +5348,6 @@
         <w:rPr>
           <w:sz w:val="20"/>
           <w:szCs w:val="20"/>
-          <w:highlight w:val="yellow"/>
         </w:rPr>
         <w:t>the definitions of columns</w:t>
       </w:r>
@@ -5493,7 +5355,6 @@
         <w:rPr>
           <w:sz w:val="20"/>
           <w:szCs w:val="20"/>
-          <w:highlight w:val="yellow"/>
         </w:rPr>
         <w:t xml:space="preserve"> to the data, defining</w:t>
       </w:r>
@@ -5501,7 +5362,6 @@
         <w:rPr>
           <w:sz w:val="20"/>
           <w:szCs w:val="20"/>
-          <w:highlight w:val="yellow"/>
         </w:rPr>
         <w:t xml:space="preserve"> foreign keys, uploading the data in the proper sequence so as fit our foreign key definitions, and processing special characters in the data.</w:t>
       </w:r>

</xml_diff>